<commit_message>
Maquette, Planning, Documentation, Journal de bord à jour
</commit_message>
<xml_diff>
--- a/Documents/DocumentationTechnique/documentationTechnique.docx
+++ b/Documents/DocumentationTechnique/documentationTechnique.docx
@@ -8,6 +8,8 @@
           <w:rFonts w:ascii="Arial" w:hAnsi="Arial" w:cs="Arial"/>
         </w:rPr>
       </w:pPr>
+      <w:bookmarkStart w:id="0" w:name="_Hlk102544474"/>
+      <w:bookmarkEnd w:id="0"/>
     </w:p>
     <w:p>
       <w:pPr>
@@ -2498,7 +2500,7 @@
           <w:szCs w:val="28"/>
         </w:rPr>
       </w:pPr>
-      <w:bookmarkStart w:id="0" w:name="_Toc101852875"/>
+      <w:bookmarkStart w:id="1" w:name="_Toc101852875"/>
       <w:r>
         <w:rPr>
           <w:rFonts w:ascii="Arial" w:hAnsi="Arial" w:cs="Arial"/>
@@ -2508,7 +2510,7 @@
         <w:lastRenderedPageBreak/>
         <w:t>Introduction</w:t>
       </w:r>
-      <w:bookmarkEnd w:id="0"/>
+      <w:bookmarkEnd w:id="1"/>
     </w:p>
     <w:p>
       <w:pPr>
@@ -2572,7 +2574,7 @@
           <w:szCs w:val="28"/>
         </w:rPr>
       </w:pPr>
-      <w:bookmarkStart w:id="1" w:name="_Toc101852876"/>
+      <w:bookmarkStart w:id="2" w:name="_Toc101852876"/>
       <w:r>
         <w:rPr>
           <w:rFonts w:ascii="Arial" w:hAnsi="Arial" w:cs="Arial"/>
@@ -2581,7 +2583,7 @@
         </w:rPr>
         <w:t>Rappel d’énoncé</w:t>
       </w:r>
-      <w:bookmarkEnd w:id="1"/>
+      <w:bookmarkEnd w:id="2"/>
     </w:p>
     <w:p>
       <w:pPr>
@@ -2594,7 +2596,7 @@
           <w:color w:val="000000" w:themeColor="text1"/>
         </w:rPr>
       </w:pPr>
-      <w:bookmarkStart w:id="2" w:name="_Toc101852877"/>
+      <w:bookmarkStart w:id="3" w:name="_Toc101852877"/>
       <w:r>
         <w:rPr>
           <w:rFonts w:ascii="Arial" w:hAnsi="Arial" w:cs="Arial"/>
@@ -2604,7 +2606,7 @@
         </w:rPr>
         <w:t>Organisation</w:t>
       </w:r>
-      <w:bookmarkEnd w:id="2"/>
+      <w:bookmarkEnd w:id="3"/>
     </w:p>
     <w:p>
       <w:pPr>
@@ -3111,7 +3113,7 @@
           <w:color w:val="000000" w:themeColor="text1"/>
         </w:rPr>
       </w:pPr>
-      <w:bookmarkStart w:id="3" w:name="_Toc101852878"/>
+      <w:bookmarkStart w:id="4" w:name="_Toc101852878"/>
       <w:r>
         <w:rPr>
           <w:rFonts w:ascii="Arial" w:hAnsi="Arial" w:cs="Arial"/>
@@ -3121,7 +3123,7 @@
         </w:rPr>
         <w:t>Livrables</w:t>
       </w:r>
-      <w:bookmarkEnd w:id="3"/>
+      <w:bookmarkEnd w:id="4"/>
     </w:p>
     <w:p>
       <w:pPr>
@@ -3466,7 +3468,7 @@
           <w:color w:val="000000" w:themeColor="text1"/>
         </w:rPr>
       </w:pPr>
-      <w:bookmarkStart w:id="4" w:name="_Toc101852879"/>
+      <w:bookmarkStart w:id="5" w:name="_Toc101852879"/>
       <w:r>
         <w:rPr>
           <w:rFonts w:ascii="Arial" w:hAnsi="Arial" w:cs="Arial"/>
@@ -3477,7 +3479,7 @@
         <w:lastRenderedPageBreak/>
         <w:t>Matériel et logiciels à disposition</w:t>
       </w:r>
-      <w:bookmarkEnd w:id="4"/>
+      <w:bookmarkEnd w:id="5"/>
       <w:r>
         <w:rPr>
           <w:rFonts w:ascii="Arial" w:hAnsi="Arial" w:cs="Arial"/>
@@ -3840,6 +3842,7 @@
         <w:t>Html</w:t>
       </w:r>
     </w:p>
+    <w:p/>
     <w:p>
       <w:pPr>
         <w:pStyle w:val="Titre3"/>
@@ -3865,6 +3868,7 @@
         <w:t>Css</w:t>
       </w:r>
     </w:p>
+    <w:p/>
     <w:p>
       <w:pPr>
         <w:pStyle w:val="Titre3"/>
@@ -3887,9 +3891,19 @@
           <w:bCs/>
           <w:color w:val="000000" w:themeColor="text1"/>
         </w:rPr>
-        <w:t>Php</w:t>
-      </w:r>
-    </w:p>
+        <w:t>Ph</w:t>
+      </w:r>
+      <w:r>
+        <w:rPr>
+          <w:rFonts w:ascii="Arial" w:hAnsi="Arial" w:cs="Arial"/>
+          <w:b/>
+          <w:bCs/>
+          <w:color w:val="000000" w:themeColor="text1"/>
+        </w:rPr>
+        <w:t>p</w:t>
+      </w:r>
+    </w:p>
+    <w:p/>
     <w:p>
       <w:pPr>
         <w:pStyle w:val="Titre3"/>
@@ -3912,8 +3926,13 @@
           <w:bCs/>
           <w:color w:val="000000" w:themeColor="text1"/>
         </w:rPr>
-        <w:t>Ubuntu</w:t>
-      </w:r>
+        <w:t>SQL</w:t>
+      </w:r>
+    </w:p>
+    <w:p>
+      <w:pPr>
+        <w:ind w:left="360"/>
+      </w:pPr>
     </w:p>
     <w:p/>
     <w:p>
@@ -3926,7 +3945,7 @@
           <w:color w:val="000000" w:themeColor="text1"/>
         </w:rPr>
       </w:pPr>
-      <w:bookmarkStart w:id="5" w:name="_Toc101852880"/>
+      <w:bookmarkStart w:id="6" w:name="_Toc101852880"/>
       <w:r>
         <w:rPr>
           <w:rFonts w:ascii="Arial" w:hAnsi="Arial" w:cs="Arial"/>
@@ -3936,10 +3955,10 @@
         </w:rPr>
         <w:t>Description de l’application</w:t>
       </w:r>
-      <w:bookmarkEnd w:id="5"/>
-    </w:p>
-    <w:p>
-      <w:bookmarkStart w:id="6" w:name="_Toc101852881"/>
+      <w:bookmarkEnd w:id="6"/>
+    </w:p>
+    <w:p>
+      <w:bookmarkStart w:id="7" w:name="_Toc101852881"/>
       <w:r>
         <w:t>L’application permet aux visiteurs de voir les productions graphiques des utilisateurs. Les visiteurs doivent s’inscrire afin de pouvoir publier et/ou voter pour des productions. Ils ne peuvent voter (like / unlike) qu’une seule fois.</w:t>
       </w:r>
@@ -3960,9 +3979,10 @@
           <w:sz w:val="28"/>
           <w:szCs w:val="28"/>
         </w:rPr>
+        <w:lastRenderedPageBreak/>
         <w:t>Méthodologie</w:t>
       </w:r>
-      <w:bookmarkEnd w:id="6"/>
+      <w:bookmarkEnd w:id="7"/>
     </w:p>
     <w:p>
       <w:pPr>
@@ -3975,7 +3995,7 @@
           <w:color w:val="000000" w:themeColor="text1"/>
         </w:rPr>
       </w:pPr>
-      <w:bookmarkStart w:id="7" w:name="_Toc101852882"/>
+      <w:bookmarkStart w:id="8" w:name="_Toc101852882"/>
       <w:r>
         <w:rPr>
           <w:rFonts w:ascii="Arial" w:hAnsi="Arial" w:cs="Arial"/>
@@ -3985,7 +4005,7 @@
         </w:rPr>
         <w:t>Méthode en 6 étapes</w:t>
       </w:r>
-      <w:bookmarkEnd w:id="7"/>
+      <w:bookmarkEnd w:id="8"/>
     </w:p>
     <w:p>
       <w:pPr>
@@ -4100,7 +4120,6 @@
           <w:sz w:val="28"/>
           <w:szCs w:val="28"/>
         </w:rPr>
-        <w:lastRenderedPageBreak/>
         <w:t>S’informer :</w:t>
       </w:r>
     </w:p>
@@ -4120,7 +4139,19 @@
         <w:rPr>
           <w:rFonts w:ascii="Arial" w:hAnsi="Arial" w:cs="Arial"/>
         </w:rPr>
-        <w:t xml:space="preserve">S’informer La toute première étape de mon projet était la lecture en profondeur de mon énoncé pour comprendre toutes les fonctionnalités qu’il était nécessaire d’implémenter. J’ai également demandé à ma formatrice des clarifications sur des détails des spécifications lorsque c’était nécessaire. </w:t>
+        <w:t>La toute première étape de mon projet était la lecture en profondeur de mon énoncé pour comprendre toutes les fonctionnalités qu’il était nécessaire d’implémenter. J’ai également demandé à m</w:t>
+      </w:r>
+      <w:r>
+        <w:rPr>
+          <w:rFonts w:ascii="Arial" w:hAnsi="Arial" w:cs="Arial"/>
+        </w:rPr>
+        <w:t xml:space="preserve">on formateur </w:t>
+      </w:r>
+      <w:r>
+        <w:rPr>
+          <w:rFonts w:ascii="Arial" w:hAnsi="Arial" w:cs="Arial"/>
+        </w:rPr>
+        <w:t xml:space="preserve">des clarifications sur des détails des spécifications lorsque c’était nécessaire. </w:t>
       </w:r>
     </w:p>
     <w:p>
@@ -4170,7 +4201,7 @@
         <w:rPr>
           <w:rFonts w:ascii="Arial" w:hAnsi="Arial" w:cs="Arial"/>
         </w:rPr>
-        <w:t xml:space="preserve">Planifier Dès le début du projet, j’ai préparé un planning de travail pour savoir ce que j’avais besoin de faire et quand. Afin de pouvoir créer ce planning, j’ai eu besoin de découper mon travail en sous-tâches : j’ai donc divisé les divers points de l’énoncé sous forme </w:t>
+        <w:t xml:space="preserve">Dès le début du projet, j’ai préparé un planning de travail pour savoir ce que j’avais besoin de faire et quand. Afin de pouvoir créer ce planning, j’ai eu besoin de découper mon travail en sous-tâches : j’ai donc divisé les divers points de l’énoncé sous forme </w:t>
       </w:r>
       <w:r>
         <w:rPr>
@@ -4245,6 +4276,22 @@
         <w:jc w:val="both"/>
         <w:rPr>
           <w:rFonts w:ascii="Arial" w:hAnsi="Arial" w:cs="Arial"/>
+        </w:rPr>
+      </w:pPr>
+    </w:p>
+    <w:p>
+      <w:pPr>
+        <w:jc w:val="both"/>
+        <w:rPr>
+          <w:rFonts w:ascii="Arial" w:hAnsi="Arial" w:cs="Arial"/>
+        </w:rPr>
+      </w:pPr>
+    </w:p>
+    <w:p>
+      <w:pPr>
+        <w:jc w:val="both"/>
+        <w:rPr>
+          <w:rFonts w:ascii="Arial" w:hAnsi="Arial" w:cs="Arial"/>
           <w:b/>
           <w:bCs/>
           <w:sz w:val="28"/>
@@ -4259,6 +4306,7 @@
           <w:sz w:val="28"/>
           <w:szCs w:val="28"/>
         </w:rPr>
+        <w:lastRenderedPageBreak/>
         <w:t>Réaliser :</w:t>
       </w:r>
     </w:p>
@@ -4382,14 +4430,11 @@
     </w:p>
     <w:p>
       <w:pPr>
-        <w:jc w:val="both"/>
-        <w:rPr>
-          <w:rFonts w:ascii="Arial" w:hAnsi="Arial" w:cs="Arial"/>
-        </w:rPr>
-      </w:pPr>
-    </w:p>
-    <w:p>
-      <w:pPr>
+        <w:pStyle w:val="Paragraphedeliste"/>
+        <w:numPr>
+          <w:ilvl w:val="0"/>
+          <w:numId w:val="4"/>
+        </w:numPr>
         <w:jc w:val="both"/>
         <w:rPr>
           <w:rFonts w:ascii="Arial" w:hAnsi="Arial" w:cs="Arial"/>
@@ -4404,7 +4449,7 @@
           <w:rFonts w:ascii="Arial" w:hAnsi="Arial" w:cs="Arial"/>
         </w:rPr>
       </w:pPr>
-      <w:bookmarkStart w:id="8" w:name="_Toc101852883"/>
+      <w:bookmarkStart w:id="9" w:name="_Toc101852883"/>
       <w:r>
         <w:rPr>
           <w:rFonts w:ascii="Arial" w:hAnsi="Arial" w:cs="Arial"/>
@@ -4413,7 +4458,7 @@
         </w:rPr>
         <w:t>Planification</w:t>
       </w:r>
-      <w:bookmarkEnd w:id="8"/>
+      <w:bookmarkEnd w:id="9"/>
     </w:p>
     <w:p>
       <w:pPr>
@@ -4426,7 +4471,7 @@
           <w:color w:val="000000" w:themeColor="text1"/>
         </w:rPr>
       </w:pPr>
-      <w:bookmarkStart w:id="9" w:name="_Toc101852884"/>
+      <w:bookmarkStart w:id="10" w:name="_Toc101852884"/>
       <w:r>
         <w:rPr>
           <w:rFonts w:ascii="Arial" w:hAnsi="Arial" w:cs="Arial"/>
@@ -4436,7 +4481,7 @@
         </w:rPr>
         <w:t>Diagramme de Gantt (prévisionnel)</w:t>
       </w:r>
-      <w:bookmarkEnd w:id="9"/>
+      <w:bookmarkEnd w:id="10"/>
       <w:r>
         <w:rPr>
           <w:rFonts w:ascii="Arial" w:hAnsi="Arial" w:cs="Arial"/>
@@ -4447,19 +4492,83 @@
         <w:t xml:space="preserve"> </w:t>
       </w:r>
     </w:p>
-    <w:p>
-      <w:pPr>
-        <w:rPr>
-          <w:rFonts w:ascii="Arial" w:hAnsi="Arial" w:cs="Arial"/>
-          <w:color w:val="FF0000"/>
-        </w:rPr>
-      </w:pPr>
-      <w:r>
-        <w:rPr>
-          <w:rFonts w:ascii="Arial" w:hAnsi="Arial" w:cs="Arial"/>
-          <w:color w:val="FF0000"/>
-        </w:rPr>
-        <w:t>Mettre une capture du diagramme prévisionnel</w:t>
+    <w:p/>
+    <w:p>
+      <w:pPr>
+        <w:rPr>
+          <w:rFonts w:ascii="Arial" w:hAnsi="Arial" w:cs="Arial"/>
+        </w:rPr>
+      </w:pPr>
+      <w:r>
+        <w:rPr>
+          <w:rFonts w:ascii="Arial" w:hAnsi="Arial" w:cs="Arial"/>
+          <w:b/>
+          <w:bCs/>
+          <w:noProof/>
+          <w:color w:val="000000" w:themeColor="text1"/>
+        </w:rPr>
+        <w:drawing>
+          <wp:anchor distT="0" distB="0" distL="114300" distR="114300" simplePos="0" relativeHeight="251662336" behindDoc="0" locked="0" layoutInCell="1" allowOverlap="1" wp14:anchorId="23C1EA71" wp14:editId="3DF14182">
+            <wp:simplePos x="0" y="0"/>
+            <wp:positionH relativeFrom="margin">
+              <wp:align>left</wp:align>
+            </wp:positionH>
+            <wp:positionV relativeFrom="paragraph">
+              <wp:posOffset>222277</wp:posOffset>
+            </wp:positionV>
+            <wp:extent cx="5756910" cy="3061335"/>
+            <wp:effectExtent l="0" t="0" r="0" b="5715"/>
+            <wp:wrapSquare wrapText="bothSides"/>
+            <wp:docPr id="4" name="Image 4"/>
+            <wp:cNvGraphicFramePr>
+              <a:graphicFrameLocks xmlns:a="http://schemas.openxmlformats.org/drawingml/2006/main" noChangeAspect="1"/>
+            </wp:cNvGraphicFramePr>
+            <a:graphic xmlns:a="http://schemas.openxmlformats.org/drawingml/2006/main">
+              <a:graphicData uri="http://schemas.openxmlformats.org/drawingml/2006/picture">
+                <pic:pic xmlns:pic="http://schemas.openxmlformats.org/drawingml/2006/picture">
+                  <pic:nvPicPr>
+                    <pic:cNvPr id="0" name="Picture 1"/>
+                    <pic:cNvPicPr>
+                      <a:picLocks noChangeAspect="1" noChangeArrowheads="1"/>
+                    </pic:cNvPicPr>
+                  </pic:nvPicPr>
+                  <pic:blipFill>
+                    <a:blip r:embed="rId12">
+                      <a:extLst>
+                        <a:ext uri="{28A0092B-C50C-407E-A947-70E740481C1C}">
+                          <a14:useLocalDpi xmlns:a14="http://schemas.microsoft.com/office/drawing/2010/main" val="0"/>
+                        </a:ext>
+                      </a:extLst>
+                    </a:blip>
+                    <a:srcRect/>
+                    <a:stretch>
+                      <a:fillRect/>
+                    </a:stretch>
+                  </pic:blipFill>
+                  <pic:spPr bwMode="auto">
+                    <a:xfrm>
+                      <a:off x="0" y="0"/>
+                      <a:ext cx="5756910" cy="3061335"/>
+                    </a:xfrm>
+                    <a:prstGeom prst="rect">
+                      <a:avLst/>
+                    </a:prstGeom>
+                    <a:noFill/>
+                    <a:ln>
+                      <a:noFill/>
+                    </a:ln>
+                  </pic:spPr>
+                </pic:pic>
+              </a:graphicData>
+            </a:graphic>
+          </wp:anchor>
+        </w:drawing>
+      </w:r>
+      <w:r>
+        <w:rPr>
+          <w:rFonts w:ascii="Arial" w:hAnsi="Arial" w:cs="Arial"/>
+        </w:rPr>
+        <w:t>Voici mon planning prévisionnel, il à été réalisé dans le but de me guider durant mon travail.</w:t>
       </w:r>
     </w:p>
     <w:p>
@@ -4473,7 +4582,19 @@
           <w:color w:val="000000" w:themeColor="text1"/>
         </w:rPr>
       </w:pPr>
-      <w:bookmarkStart w:id="10" w:name="_Toc101852885"/>
+      <w:bookmarkStart w:id="11" w:name="_Toc101852885"/>
+    </w:p>
+    <w:p>
+      <w:pPr>
+        <w:pStyle w:val="Titre3"/>
+        <w:jc w:val="both"/>
+        <w:rPr>
+          <w:rFonts w:ascii="Arial" w:hAnsi="Arial" w:cs="Arial"/>
+          <w:b/>
+          <w:bCs/>
+          <w:color w:val="000000" w:themeColor="text1"/>
+        </w:rPr>
+      </w:pPr>
       <w:r>
         <w:rPr>
           <w:rFonts w:ascii="Arial" w:hAnsi="Arial" w:cs="Arial"/>
@@ -4483,21 +4604,71 @@
         </w:rPr>
         <w:t>Diagramme de Gantt (effectif)</w:t>
       </w:r>
-      <w:bookmarkEnd w:id="10"/>
-    </w:p>
-    <w:p>
-      <w:pPr>
-        <w:rPr>
-          <w:rFonts w:ascii="Arial" w:hAnsi="Arial" w:cs="Arial"/>
+      <w:bookmarkEnd w:id="11"/>
+    </w:p>
+    <w:p/>
+    <w:p>
+      <w:pPr>
+        <w:rPr>
+          <w:rFonts w:ascii="Arial" w:hAnsi="Arial" w:cs="Arial"/>
+        </w:rPr>
+      </w:pPr>
+      <w:r>
+        <w:rPr>
+          <w:rFonts w:ascii="Arial" w:hAnsi="Arial" w:cs="Arial"/>
+        </w:rPr>
+        <w:t xml:space="preserve">Voici maintenant mon planning effectif, celui-ci est représentatif de l’avancer de </w:t>
+      </w:r>
+      <w:proofErr w:type="gramStart"/>
+      <w:r>
+        <w:rPr>
+          <w:rFonts w:ascii="Arial" w:hAnsi="Arial" w:cs="Arial"/>
+        </w:rPr>
+        <w:t>mon travail comparée</w:t>
+      </w:r>
+      <w:proofErr w:type="gramEnd"/>
+      <w:r>
+        <w:rPr>
+          <w:rFonts w:ascii="Arial" w:hAnsi="Arial" w:cs="Arial"/>
+        </w:rPr>
+        <w:t xml:space="preserve"> à celle que j’avais prévu au début de mon travail.</w:t>
+      </w:r>
+    </w:p>
+    <w:p>
+      <w:pPr>
+        <w:rPr>
+          <w:rFonts w:ascii="Arial" w:hAnsi="Arial" w:cs="Arial"/>
+        </w:rPr>
+      </w:pPr>
+    </w:p>
+    <w:p>
+      <w:pPr>
+        <w:rPr>
+          <w:rFonts w:ascii="Arial" w:hAnsi="Arial" w:cs="Arial"/>
+          <w:b/>
+          <w:bCs/>
           <w:color w:val="FF0000"/>
         </w:rPr>
       </w:pPr>
-      <w:r>
-        <w:rPr>
-          <w:rFonts w:ascii="Arial" w:hAnsi="Arial" w:cs="Arial"/>
+      <w:proofErr w:type="spellStart"/>
+      <w:r>
+        <w:rPr>
+          <w:rFonts w:ascii="Arial" w:hAnsi="Arial" w:cs="Arial"/>
+          <w:b/>
+          <w:bCs/>
           <w:color w:val="FF0000"/>
         </w:rPr>
-        <w:t>Mettre une capture du diagramme effectif</w:t>
+        <w:t>ScreenShot</w:t>
+      </w:r>
+      <w:proofErr w:type="spellEnd"/>
+      <w:r>
+        <w:rPr>
+          <w:rFonts w:ascii="Arial" w:hAnsi="Arial" w:cs="Arial"/>
+          <w:b/>
+          <w:bCs/>
+          <w:color w:val="FF0000"/>
+        </w:rPr>
+        <w:t xml:space="preserve"> du plan effectif*</w:t>
       </w:r>
     </w:p>
     <w:p>
@@ -4510,59 +4681,16 @@
     </w:p>
     <w:p>
       <w:pPr>
-        <w:jc w:val="both"/>
-        <w:rPr>
-          <w:rFonts w:ascii="Arial" w:hAnsi="Arial" w:cs="Arial"/>
-        </w:rPr>
-      </w:pPr>
-    </w:p>
-    <w:p>
-      <w:pPr>
-        <w:jc w:val="both"/>
-        <w:rPr>
-          <w:rFonts w:ascii="Arial" w:hAnsi="Arial" w:cs="Arial"/>
-        </w:rPr>
-      </w:pPr>
-    </w:p>
-    <w:p>
-      <w:pPr>
-        <w:jc w:val="both"/>
-        <w:rPr>
-          <w:rFonts w:ascii="Arial" w:hAnsi="Arial" w:cs="Arial"/>
-        </w:rPr>
-      </w:pPr>
-    </w:p>
-    <w:p>
-      <w:pPr>
-        <w:jc w:val="both"/>
-        <w:rPr>
-          <w:rFonts w:ascii="Arial" w:hAnsi="Arial" w:cs="Arial"/>
-        </w:rPr>
-      </w:pPr>
-    </w:p>
-    <w:p>
-      <w:pPr>
-        <w:jc w:val="both"/>
-        <w:rPr>
-          <w:rFonts w:ascii="Arial" w:hAnsi="Arial" w:cs="Arial"/>
-        </w:rPr>
-      </w:pPr>
-    </w:p>
-    <w:p>
-      <w:pPr>
-        <w:jc w:val="both"/>
-        <w:rPr>
-          <w:rFonts w:ascii="Arial" w:hAnsi="Arial" w:cs="Arial"/>
-        </w:rPr>
-      </w:pPr>
-    </w:p>
-    <w:p>
-      <w:pPr>
-        <w:jc w:val="both"/>
-        <w:rPr>
-          <w:rFonts w:ascii="Arial" w:hAnsi="Arial" w:cs="Arial"/>
-        </w:rPr>
-      </w:pPr>
+        <w:rPr>
+          <w:rFonts w:ascii="Arial" w:hAnsi="Arial" w:cs="Arial"/>
+        </w:rPr>
+      </w:pPr>
+      <w:r>
+        <w:rPr>
+          <w:rFonts w:ascii="Arial" w:hAnsi="Arial" w:cs="Arial"/>
+        </w:rPr>
+        <w:br w:type="page"/>
+      </w:r>
     </w:p>
     <w:p>
       <w:pPr>
@@ -4572,16 +4700,17 @@
           <w:rFonts w:ascii="Arial" w:hAnsi="Arial" w:cs="Arial"/>
         </w:rPr>
       </w:pPr>
-      <w:bookmarkStart w:id="11" w:name="_Toc101852886"/>
+      <w:bookmarkStart w:id="12" w:name="_Toc101852886"/>
       <w:r>
         <w:rPr>
           <w:rFonts w:ascii="Arial" w:hAnsi="Arial" w:cs="Arial"/>
           <w:sz w:val="28"/>
           <w:szCs w:val="28"/>
         </w:rPr>
+        <w:lastRenderedPageBreak/>
         <w:t>Maquettage</w:t>
       </w:r>
-      <w:bookmarkEnd w:id="11"/>
+      <w:bookmarkEnd w:id="12"/>
     </w:p>
     <w:p>
       <w:pPr>
@@ -4593,7 +4722,7 @@
           <w:szCs w:val="28"/>
         </w:rPr>
       </w:pPr>
-      <w:bookmarkStart w:id="12" w:name="_Toc101852887"/>
+      <w:bookmarkStart w:id="13" w:name="_Toc101852887"/>
       <w:r>
         <w:rPr>
           <w:rFonts w:ascii="Arial" w:hAnsi="Arial" w:cs="Arial"/>
@@ -4602,9 +4731,9 @@
           <w:sz w:val="28"/>
           <w:szCs w:val="28"/>
         </w:rPr>
-        <w:t>Visiteur</w:t>
-      </w:r>
-      <w:bookmarkEnd w:id="12"/>
+        <w:t xml:space="preserve">Vue </w:t>
+      </w:r>
+      <w:bookmarkEnd w:id="13"/>
       <w:r>
         <w:rPr>
           <w:rFonts w:ascii="Arial" w:hAnsi="Arial" w:cs="Arial"/>
@@ -4613,100 +4742,402 @@
           <w:sz w:val="28"/>
           <w:szCs w:val="28"/>
         </w:rPr>
+        <w:t>d’un utilisateur non connecté :</w:t>
+      </w:r>
+    </w:p>
+    <w:p>
+      <w:pPr>
+        <w:rPr>
+          <w:rFonts w:ascii="Arial" w:hAnsi="Arial" w:cs="Arial"/>
+          <w:color w:val="000000" w:themeColor="text1"/>
+        </w:rPr>
+      </w:pPr>
+      <w:r>
+        <w:rPr>
+          <w:rFonts w:ascii="Arial" w:hAnsi="Arial" w:cs="Arial"/>
+          <w:color w:val="000000" w:themeColor="text1"/>
+        </w:rPr>
+        <w:t>Cette maquette représente la page d’accueil de mon site web lorsque l’utilisateur ne se connecte pas.</w:t>
+      </w:r>
+      <w:r>
+        <w:rPr>
+          <w:rFonts w:ascii="Arial" w:hAnsi="Arial" w:cs="Arial"/>
+          <w:color w:val="000000" w:themeColor="text1"/>
+        </w:rPr>
         <w:t xml:space="preserve"> </w:t>
       </w:r>
-    </w:p>
-    <w:p>
-      <w:pPr>
-        <w:rPr>
-          <w:rFonts w:ascii="Arial" w:hAnsi="Arial" w:cs="Arial"/>
+      <w:r>
+        <w:rPr>
+          <w:rFonts w:ascii="Arial" w:hAnsi="Arial" w:cs="Arial"/>
+          <w:color w:val="000000" w:themeColor="text1"/>
+        </w:rPr>
+        <w:t xml:space="preserve">L’utilisateur </w:t>
+      </w:r>
+      <w:r>
+        <w:rPr>
+          <w:rFonts w:ascii="Arial" w:hAnsi="Arial" w:cs="Arial"/>
+          <w:b/>
+          <w:bCs/>
+          <w:color w:val="000000" w:themeColor="text1"/>
+        </w:rPr>
+        <w:t>ne peut pas</w:t>
+      </w:r>
+      <w:r>
+        <w:rPr>
+          <w:rFonts w:ascii="Arial" w:hAnsi="Arial" w:cs="Arial"/>
+          <w:color w:val="000000" w:themeColor="text1"/>
+        </w:rPr>
+        <w:t xml:space="preserve"> </w:t>
+      </w:r>
+      <w:r>
+        <w:rPr>
+          <w:rFonts w:ascii="Arial" w:hAnsi="Arial" w:cs="Arial"/>
+          <w:color w:val="000000" w:themeColor="text1"/>
+          <w:u w:val="single"/>
+        </w:rPr>
+        <w:t>liker/unlike</w:t>
+      </w:r>
+      <w:r>
+        <w:rPr>
+          <w:rFonts w:ascii="Arial" w:hAnsi="Arial" w:cs="Arial"/>
+          <w:color w:val="000000" w:themeColor="text1"/>
+        </w:rPr>
+        <w:t xml:space="preserve">r les production, ni en </w:t>
+      </w:r>
+      <w:r>
+        <w:rPr>
+          <w:rFonts w:ascii="Arial" w:hAnsi="Arial" w:cs="Arial"/>
+          <w:color w:val="000000" w:themeColor="text1"/>
+          <w:u w:val="single"/>
+        </w:rPr>
+        <w:t>ajouter</w:t>
+      </w:r>
+      <w:r>
+        <w:rPr>
+          <w:rFonts w:ascii="Arial" w:hAnsi="Arial" w:cs="Arial"/>
+          <w:color w:val="000000" w:themeColor="text1"/>
+        </w:rPr>
+        <w:t>/</w:t>
+      </w:r>
+      <w:r>
+        <w:rPr>
+          <w:rFonts w:ascii="Arial" w:hAnsi="Arial" w:cs="Arial"/>
+          <w:color w:val="000000" w:themeColor="text1"/>
+          <w:u w:val="single"/>
+        </w:rPr>
+        <w:t>modifier</w:t>
+      </w:r>
+      <w:r>
+        <w:rPr>
+          <w:rFonts w:ascii="Arial" w:hAnsi="Arial" w:cs="Arial"/>
+          <w:color w:val="000000" w:themeColor="text1"/>
+        </w:rPr>
+        <w:t>.</w:t>
+      </w:r>
+    </w:p>
+    <w:p>
+      <w:pPr>
+        <w:rPr>
+          <w:rFonts w:ascii="Arial" w:hAnsi="Arial" w:cs="Arial"/>
+          <w:color w:val="000000" w:themeColor="text1"/>
+        </w:rPr>
+      </w:pPr>
+      <w:r>
+        <w:rPr>
+          <w:rFonts w:ascii="Arial" w:hAnsi="Arial" w:cs="Arial"/>
+          <w:noProof/>
           <w:color w:val="FF0000"/>
         </w:rPr>
-      </w:pPr>
-      <w:r>
-        <w:rPr>
-          <w:rFonts w:ascii="Arial" w:hAnsi="Arial" w:cs="Arial"/>
-          <w:color w:val="FF0000"/>
-        </w:rPr>
-        <w:t>Faire les maquettes</w:t>
-      </w:r>
-      <w:r>
-        <w:rPr>
-          <w:rFonts w:ascii="Arial" w:hAnsi="Arial" w:cs="Arial"/>
-          <w:color w:val="FF0000"/>
-        </w:rPr>
-        <w:t>*</w:t>
-      </w:r>
-    </w:p>
-    <w:p>
-      <w:pPr>
-        <w:rPr>
-          <w:rFonts w:ascii="Arial" w:hAnsi="Arial" w:cs="Arial"/>
-          <w:color w:val="FF0000"/>
-        </w:rPr>
-      </w:pPr>
-    </w:p>
-    <w:p>
-      <w:pPr>
-        <w:rPr>
-          <w:rFonts w:ascii="Arial" w:hAnsi="Arial" w:cs="Arial"/>
-          <w:b/>
-          <w:bCs/>
-        </w:rPr>
-      </w:pPr>
-      <w:bookmarkStart w:id="13" w:name="_Toc101852888"/>
-      <w:r>
-        <w:rPr>
-          <w:rFonts w:ascii="Arial" w:hAnsi="Arial" w:cs="Arial"/>
-          <w:b/>
-          <w:bCs/>
+        <w:drawing>
+          <wp:anchor distT="0" distB="0" distL="114300" distR="114300" simplePos="0" relativeHeight="251663360" behindDoc="0" locked="0" layoutInCell="1" allowOverlap="1" wp14:anchorId="5C123D23" wp14:editId="22CBA8AD">
+            <wp:simplePos x="0" y="0"/>
+            <wp:positionH relativeFrom="margin">
+              <wp:align>center</wp:align>
+            </wp:positionH>
+            <wp:positionV relativeFrom="paragraph">
+              <wp:posOffset>80231</wp:posOffset>
+            </wp:positionV>
+            <wp:extent cx="4579620" cy="3563620"/>
+            <wp:effectExtent l="0" t="0" r="0" b="0"/>
+            <wp:wrapSquare wrapText="bothSides"/>
+            <wp:docPr id="5" name="Image 5"/>
+            <wp:cNvGraphicFramePr>
+              <a:graphicFrameLocks xmlns:a="http://schemas.openxmlformats.org/drawingml/2006/main" noChangeAspect="1"/>
+            </wp:cNvGraphicFramePr>
+            <a:graphic xmlns:a="http://schemas.openxmlformats.org/drawingml/2006/main">
+              <a:graphicData uri="http://schemas.openxmlformats.org/drawingml/2006/picture">
+                <pic:pic xmlns:pic="http://schemas.openxmlformats.org/drawingml/2006/picture">
+                  <pic:nvPicPr>
+                    <pic:cNvPr id="0" name="Picture 2"/>
+                    <pic:cNvPicPr>
+                      <a:picLocks noChangeAspect="1" noChangeArrowheads="1"/>
+                    </pic:cNvPicPr>
+                  </pic:nvPicPr>
+                  <pic:blipFill>
+                    <a:blip r:embed="rId13">
+                      <a:extLst>
+                        <a:ext uri="{28A0092B-C50C-407E-A947-70E740481C1C}">
+                          <a14:useLocalDpi xmlns:a14="http://schemas.microsoft.com/office/drawing/2010/main" val="0"/>
+                        </a:ext>
+                      </a:extLst>
+                    </a:blip>
+                    <a:srcRect/>
+                    <a:stretch>
+                      <a:fillRect/>
+                    </a:stretch>
+                  </pic:blipFill>
+                  <pic:spPr bwMode="auto">
+                    <a:xfrm>
+                      <a:off x="0" y="0"/>
+                      <a:ext cx="4579620" cy="3563620"/>
+                    </a:xfrm>
+                    <a:prstGeom prst="rect">
+                      <a:avLst/>
+                    </a:prstGeom>
+                    <a:noFill/>
+                    <a:ln>
+                      <a:noFill/>
+                    </a:ln>
+                  </pic:spPr>
+                </pic:pic>
+              </a:graphicData>
+            </a:graphic>
+            <wp14:sizeRelH relativeFrom="margin">
+              <wp14:pctWidth>0</wp14:pctWidth>
+            </wp14:sizeRelH>
+            <wp14:sizeRelV relativeFrom="margin">
+              <wp14:pctHeight>0</wp14:pctHeight>
+            </wp14:sizeRelV>
+          </wp:anchor>
+        </w:drawing>
+      </w:r>
+    </w:p>
+    <w:p>
+      <w:pPr>
+        <w:rPr>
+          <w:rFonts w:ascii="Arial" w:hAnsi="Arial" w:cs="Arial"/>
+          <w:color w:val="000000" w:themeColor="text1"/>
+        </w:rPr>
+      </w:pPr>
+    </w:p>
+    <w:p>
+      <w:pPr>
+        <w:rPr>
+          <w:rFonts w:ascii="Arial" w:hAnsi="Arial" w:cs="Arial"/>
+          <w:color w:val="000000" w:themeColor="text1"/>
+        </w:rPr>
+      </w:pPr>
+    </w:p>
+    <w:p>
+      <w:pPr>
+        <w:rPr>
+          <w:rFonts w:ascii="Arial" w:hAnsi="Arial" w:cs="Arial"/>
+          <w:color w:val="000000" w:themeColor="text1"/>
+        </w:rPr>
+      </w:pPr>
+    </w:p>
+    <w:p>
+      <w:pPr>
+        <w:rPr>
+          <w:rFonts w:ascii="Arial" w:hAnsi="Arial" w:cs="Arial"/>
+          <w:color w:val="000000" w:themeColor="text1"/>
+        </w:rPr>
+      </w:pPr>
+    </w:p>
+    <w:p>
+      <w:pPr>
+        <w:rPr>
+          <w:rFonts w:ascii="Arial" w:hAnsi="Arial" w:cs="Arial"/>
+          <w:color w:val="000000" w:themeColor="text1"/>
+        </w:rPr>
+      </w:pPr>
+    </w:p>
+    <w:p>
+      <w:pPr>
+        <w:rPr>
+          <w:rFonts w:ascii="Arial" w:hAnsi="Arial" w:cs="Arial"/>
+          <w:color w:val="000000" w:themeColor="text1"/>
+        </w:rPr>
+      </w:pPr>
+    </w:p>
+    <w:p>
+      <w:pPr>
+        <w:rPr>
+          <w:rFonts w:ascii="Arial" w:hAnsi="Arial" w:cs="Arial"/>
+          <w:color w:val="000000" w:themeColor="text1"/>
+        </w:rPr>
+      </w:pPr>
+    </w:p>
+    <w:p>
+      <w:pPr>
+        <w:rPr>
+          <w:rFonts w:ascii="Arial" w:hAnsi="Arial" w:cs="Arial"/>
+          <w:color w:val="000000" w:themeColor="text1"/>
+        </w:rPr>
+      </w:pPr>
+    </w:p>
+    <w:p>
+      <w:pPr>
+        <w:rPr>
+          <w:rFonts w:ascii="Arial" w:hAnsi="Arial" w:cs="Arial"/>
+          <w:color w:val="000000" w:themeColor="text1"/>
+        </w:rPr>
+      </w:pPr>
+    </w:p>
+    <w:p>
+      <w:pPr>
+        <w:rPr>
+          <w:rFonts w:ascii="Arial" w:hAnsi="Arial" w:cs="Arial"/>
+          <w:color w:val="000000" w:themeColor="text1"/>
+        </w:rPr>
+      </w:pPr>
+    </w:p>
+    <w:p>
+      <w:pPr>
+        <w:rPr>
+          <w:rFonts w:ascii="Arial" w:hAnsi="Arial" w:cs="Arial"/>
+          <w:color w:val="000000" w:themeColor="text1"/>
+        </w:rPr>
+      </w:pPr>
+    </w:p>
+    <w:p>
+      <w:pPr>
+        <w:rPr>
+          <w:rFonts w:ascii="Arial" w:hAnsi="Arial" w:cs="Arial"/>
+          <w:color w:val="000000" w:themeColor="text1"/>
+        </w:rPr>
+      </w:pPr>
+    </w:p>
+    <w:p>
+      <w:pPr>
+        <w:rPr>
+          <w:rFonts w:ascii="Arial" w:hAnsi="Arial" w:cs="Arial"/>
+          <w:color w:val="000000" w:themeColor="text1"/>
+        </w:rPr>
+      </w:pPr>
+    </w:p>
+    <w:p>
+      <w:pPr>
+        <w:rPr>
+          <w:rFonts w:ascii="Arial" w:hAnsi="Arial" w:cs="Arial"/>
+          <w:color w:val="000000" w:themeColor="text1"/>
+        </w:rPr>
+      </w:pPr>
+    </w:p>
+    <w:p>
+      <w:pPr>
+        <w:rPr>
+          <w:rFonts w:ascii="Arial" w:hAnsi="Arial" w:cs="Arial"/>
+          <w:color w:val="000000" w:themeColor="text1"/>
+        </w:rPr>
+      </w:pPr>
+      <w:r>
+        <w:rPr>
+          <w:rFonts w:ascii="Arial" w:hAnsi="Arial" w:cs="Arial"/>
+          <w:color w:val="000000" w:themeColor="text1"/>
+        </w:rPr>
+        <w:t xml:space="preserve">Il y a un bouton dans la barre de navigation qui propose à l’utilisateur de se </w:t>
+      </w:r>
+      <w:r>
+        <w:rPr>
+          <w:rFonts w:ascii="Arial" w:hAnsi="Arial" w:cs="Arial"/>
+          <w:b/>
+          <w:bCs/>
+          <w:color w:val="000000" w:themeColor="text1"/>
+        </w:rPr>
+        <w:t>connecter</w:t>
+      </w:r>
+      <w:r>
+        <w:rPr>
+          <w:rFonts w:ascii="Arial" w:hAnsi="Arial" w:cs="Arial"/>
+          <w:color w:val="000000" w:themeColor="text1"/>
+        </w:rPr>
+        <w:t>, s’il clique dessus, il sera redirigé vers la page de connexion</w:t>
+      </w:r>
+      <w:r>
+        <w:rPr>
+          <w:rFonts w:ascii="Arial" w:hAnsi="Arial" w:cs="Arial"/>
+          <w:color w:val="000000" w:themeColor="text1"/>
+        </w:rPr>
+        <w:t>.</w:t>
+      </w:r>
+    </w:p>
+    <w:p>
+      <w:pPr>
+        <w:rPr>
+          <w:rFonts w:ascii="Arial" w:hAnsi="Arial" w:cs="Arial"/>
+          <w:color w:val="000000" w:themeColor="text1"/>
+        </w:rPr>
+      </w:pPr>
+      <w:r>
+        <w:rPr>
+          <w:rFonts w:ascii="Arial" w:hAnsi="Arial" w:cs="Arial"/>
+          <w:b/>
+          <w:bCs/>
+          <w:noProof/>
           <w:sz w:val="28"/>
           <w:szCs w:val="28"/>
         </w:rPr>
-        <w:t>Utilisateur</w:t>
-      </w:r>
-      <w:bookmarkEnd w:id="13"/>
-    </w:p>
-    <w:p>
-      <w:pPr>
-        <w:rPr>
-          <w:rFonts w:ascii="Arial" w:hAnsi="Arial" w:cs="Arial"/>
-          <w:color w:val="FF0000"/>
-        </w:rPr>
-      </w:pPr>
-      <w:r>
-        <w:rPr>
-          <w:rFonts w:ascii="Arial" w:hAnsi="Arial" w:cs="Arial"/>
-          <w:color w:val="FF0000"/>
-        </w:rPr>
-        <w:t>Faire les maquettes</w:t>
-      </w:r>
-      <w:r>
-        <w:rPr>
-          <w:rFonts w:ascii="Arial" w:hAnsi="Arial" w:cs="Arial"/>
-          <w:color w:val="FF0000"/>
-        </w:rPr>
-        <w:t>*</w:t>
-      </w:r>
-    </w:p>
-    <w:p>
-      <w:pPr>
-        <w:rPr>
-          <w:rFonts w:ascii="Arial" w:hAnsi="Arial" w:cs="Arial"/>
-          <w:color w:val="FF0000"/>
-        </w:rPr>
-      </w:pPr>
-    </w:p>
-    <w:p>
-      <w:pPr>
-        <w:rPr>
-          <w:rFonts w:ascii="Arial" w:hAnsi="Arial" w:cs="Arial"/>
-          <w:b/>
-          <w:bCs/>
-        </w:rPr>
-      </w:pPr>
-      <w:bookmarkStart w:id="14" w:name="_Toc101852889"/>
-      <w:r>
+        <w:drawing>
+          <wp:anchor distT="0" distB="0" distL="114300" distR="114300" simplePos="0" relativeHeight="251664384" behindDoc="0" locked="0" layoutInCell="1" allowOverlap="1" wp14:anchorId="65EC9AA5" wp14:editId="5935ED04">
+            <wp:simplePos x="0" y="0"/>
+            <wp:positionH relativeFrom="margin">
+              <wp:align>center</wp:align>
+            </wp:positionH>
+            <wp:positionV relativeFrom="paragraph">
+              <wp:posOffset>270510</wp:posOffset>
+            </wp:positionV>
+            <wp:extent cx="4587635" cy="3045349"/>
+            <wp:effectExtent l="0" t="0" r="3810" b="3175"/>
+            <wp:wrapSquare wrapText="bothSides"/>
+            <wp:docPr id="6" name="Image 6"/>
+            <wp:cNvGraphicFramePr>
+              <a:graphicFrameLocks xmlns:a="http://schemas.openxmlformats.org/drawingml/2006/main" noChangeAspect="1"/>
+            </wp:cNvGraphicFramePr>
+            <a:graphic xmlns:a="http://schemas.openxmlformats.org/drawingml/2006/main">
+              <a:graphicData uri="http://schemas.openxmlformats.org/drawingml/2006/picture">
+                <pic:pic xmlns:pic="http://schemas.openxmlformats.org/drawingml/2006/picture">
+                  <pic:nvPicPr>
+                    <pic:cNvPr id="0" name="Picture 3"/>
+                    <pic:cNvPicPr>
+                      <a:picLocks noChangeAspect="1" noChangeArrowheads="1"/>
+                    </pic:cNvPicPr>
+                  </pic:nvPicPr>
+                  <pic:blipFill>
+                    <a:blip r:embed="rId14">
+                      <a:extLst>
+                        <a:ext uri="{28A0092B-C50C-407E-A947-70E740481C1C}">
+                          <a14:useLocalDpi xmlns:a14="http://schemas.microsoft.com/office/drawing/2010/main" val="0"/>
+                        </a:ext>
+                      </a:extLst>
+                    </a:blip>
+                    <a:srcRect/>
+                    <a:stretch>
+                      <a:fillRect/>
+                    </a:stretch>
+                  </pic:blipFill>
+                  <pic:spPr bwMode="auto">
+                    <a:xfrm>
+                      <a:off x="0" y="0"/>
+                      <a:ext cx="4587635" cy="3045349"/>
+                    </a:xfrm>
+                    <a:prstGeom prst="rect">
+                      <a:avLst/>
+                    </a:prstGeom>
+                    <a:noFill/>
+                    <a:ln>
+                      <a:noFill/>
+                    </a:ln>
+                  </pic:spPr>
+                </pic:pic>
+              </a:graphicData>
+            </a:graphic>
+          </wp:anchor>
+        </w:drawing>
+      </w:r>
+    </w:p>
+    <w:p>
+      <w:pPr>
         <w:rPr>
           <w:rFonts w:ascii="Arial" w:hAnsi="Arial" w:cs="Arial"/>
           <w:b/>
@@ -4714,30 +5145,947 @@
           <w:sz w:val="28"/>
           <w:szCs w:val="28"/>
         </w:rPr>
+      </w:pPr>
+      <w:bookmarkStart w:id="14" w:name="_Toc101852888"/>
+    </w:p>
+    <w:p>
+      <w:pPr>
+        <w:rPr>
+          <w:rFonts w:ascii="Arial" w:hAnsi="Arial" w:cs="Arial"/>
+          <w:b/>
+          <w:bCs/>
+          <w:sz w:val="28"/>
+          <w:szCs w:val="28"/>
+        </w:rPr>
+      </w:pPr>
+    </w:p>
+    <w:p>
+      <w:pPr>
+        <w:rPr>
+          <w:rFonts w:ascii="Arial" w:hAnsi="Arial" w:cs="Arial"/>
+          <w:b/>
+          <w:bCs/>
+          <w:sz w:val="28"/>
+          <w:szCs w:val="28"/>
+        </w:rPr>
+      </w:pPr>
+    </w:p>
+    <w:p>
+      <w:pPr>
+        <w:rPr>
+          <w:rFonts w:ascii="Arial" w:hAnsi="Arial" w:cs="Arial"/>
+          <w:b/>
+          <w:bCs/>
+          <w:sz w:val="28"/>
+          <w:szCs w:val="28"/>
+        </w:rPr>
+      </w:pPr>
+    </w:p>
+    <w:p>
+      <w:pPr>
+        <w:rPr>
+          <w:rFonts w:ascii="Arial" w:hAnsi="Arial" w:cs="Arial"/>
+          <w:b/>
+          <w:bCs/>
+          <w:sz w:val="28"/>
+          <w:szCs w:val="28"/>
+        </w:rPr>
+      </w:pPr>
+    </w:p>
+    <w:p>
+      <w:pPr>
+        <w:rPr>
+          <w:rFonts w:ascii="Arial" w:hAnsi="Arial" w:cs="Arial"/>
+          <w:b/>
+          <w:bCs/>
+          <w:sz w:val="28"/>
+          <w:szCs w:val="28"/>
+        </w:rPr>
+      </w:pPr>
+    </w:p>
+    <w:p>
+      <w:pPr>
+        <w:rPr>
+          <w:rFonts w:ascii="Arial" w:hAnsi="Arial" w:cs="Arial"/>
+          <w:b/>
+          <w:bCs/>
+          <w:sz w:val="28"/>
+          <w:szCs w:val="28"/>
+        </w:rPr>
+      </w:pPr>
+    </w:p>
+    <w:p>
+      <w:pPr>
+        <w:rPr>
+          <w:rFonts w:ascii="Arial" w:hAnsi="Arial" w:cs="Arial"/>
+          <w:b/>
+          <w:bCs/>
+          <w:sz w:val="28"/>
+          <w:szCs w:val="28"/>
+        </w:rPr>
+      </w:pPr>
+    </w:p>
+    <w:p>
+      <w:pPr>
+        <w:rPr>
+          <w:rFonts w:ascii="Arial" w:hAnsi="Arial" w:cs="Arial"/>
+          <w:b/>
+          <w:bCs/>
+          <w:sz w:val="28"/>
+          <w:szCs w:val="28"/>
+        </w:rPr>
+      </w:pPr>
+    </w:p>
+    <w:p>
+      <w:pPr>
+        <w:pStyle w:val="Sansinterligne"/>
+        <w:rPr>
+          <w:rFonts w:ascii="Arial" w:hAnsi="Arial" w:cs="Arial"/>
+        </w:rPr>
+      </w:pPr>
+      <w:r>
+        <w:rPr>
+          <w:rFonts w:ascii="Arial" w:hAnsi="Arial" w:cs="Arial"/>
+        </w:rPr>
+        <w:lastRenderedPageBreak/>
+        <w:t xml:space="preserve">L’utilisateur peut </w:t>
+      </w:r>
+      <w:r>
+        <w:rPr>
+          <w:rFonts w:ascii="Arial" w:hAnsi="Arial" w:cs="Arial"/>
+        </w:rPr>
+        <w:t>maintenant</w:t>
+      </w:r>
+      <w:r>
+        <w:rPr>
+          <w:rFonts w:ascii="Arial" w:hAnsi="Arial" w:cs="Arial"/>
+        </w:rPr>
+        <w:t xml:space="preserve"> se connecter au site web et utiliser toutes </w:t>
+      </w:r>
+      <w:r>
+        <w:rPr>
+          <w:rFonts w:ascii="Arial" w:hAnsi="Arial" w:cs="Arial"/>
+        </w:rPr>
+        <w:t>les</w:t>
+      </w:r>
+      <w:r>
+        <w:rPr>
+          <w:rFonts w:ascii="Arial" w:hAnsi="Arial" w:cs="Arial"/>
+        </w:rPr>
+        <w:t xml:space="preserve"> </w:t>
+      </w:r>
+      <w:r>
+        <w:rPr>
+          <w:rFonts w:ascii="Arial" w:hAnsi="Arial" w:cs="Arial"/>
+        </w:rPr>
+        <w:t>fonctionnalités.</w:t>
+      </w:r>
+    </w:p>
+    <w:p>
+      <w:pPr>
+        <w:rPr>
+          <w:rFonts w:ascii="Arial" w:hAnsi="Arial" w:cs="Arial"/>
+          <w:color w:val="000000" w:themeColor="text1"/>
+        </w:rPr>
+      </w:pPr>
+      <w:r>
+        <w:rPr>
+          <w:rFonts w:ascii="Arial" w:hAnsi="Arial" w:cs="Arial"/>
+        </w:rPr>
+        <w:t xml:space="preserve">Si </w:t>
+      </w:r>
+      <w:r>
+        <w:rPr>
+          <w:rFonts w:ascii="Arial" w:hAnsi="Arial" w:cs="Arial"/>
+        </w:rPr>
+        <w:t xml:space="preserve">l’utilisateur n’a pas de compte, il peut en </w:t>
+      </w:r>
+      <w:r>
+        <w:rPr>
+          <w:rFonts w:ascii="Arial" w:hAnsi="Arial" w:cs="Arial"/>
+          <w:b/>
+          <w:bCs/>
+        </w:rPr>
+        <w:t>créer</w:t>
+      </w:r>
+      <w:r>
+        <w:rPr>
+          <w:rFonts w:ascii="Arial" w:hAnsi="Arial" w:cs="Arial"/>
+        </w:rPr>
+        <w:t xml:space="preserve"> un en cliquant sur le texte</w:t>
+      </w:r>
+      <w:r>
+        <w:rPr>
+          <w:rFonts w:ascii="Arial" w:hAnsi="Arial" w:cs="Arial"/>
+        </w:rPr>
+        <w:t xml:space="preserve"> </w:t>
+      </w:r>
+      <w:r>
+        <w:rPr>
+          <w:rFonts w:ascii="Arial" w:hAnsi="Arial" w:cs="Arial"/>
+          <w:color w:val="3F3FFB"/>
+        </w:rPr>
+        <w:t>*Inscrivez-vous ici*</w:t>
+      </w:r>
+      <w:r>
+        <w:rPr>
+          <w:rFonts w:ascii="Arial" w:hAnsi="Arial" w:cs="Arial"/>
+          <w:color w:val="000000" w:themeColor="text1"/>
+        </w:rPr>
+        <w:t>.</w:t>
+      </w:r>
+      <w:r>
+        <w:rPr>
+          <w:rFonts w:ascii="Arial" w:hAnsi="Arial" w:cs="Arial"/>
+          <w:color w:val="000000" w:themeColor="text1"/>
+        </w:rPr>
+        <w:t xml:space="preserve"> </w:t>
+      </w:r>
+    </w:p>
+    <w:p>
+      <w:pPr>
+        <w:rPr>
+          <w:rFonts w:ascii="Arial" w:hAnsi="Arial" w:cs="Arial"/>
+          <w:color w:val="3F3FFB"/>
+          <w:sz w:val="20"/>
+          <w:szCs w:val="20"/>
+        </w:rPr>
+      </w:pPr>
+      <w:r>
+        <w:rPr>
+          <w:rFonts w:ascii="Arial" w:hAnsi="Arial" w:cs="Arial"/>
+          <w:noProof/>
+          <w:color w:val="000000" w:themeColor="text1"/>
+        </w:rPr>
+        <w:drawing>
+          <wp:anchor distT="0" distB="0" distL="114300" distR="114300" simplePos="0" relativeHeight="251665408" behindDoc="0" locked="0" layoutInCell="1" allowOverlap="1" wp14:anchorId="652BBD46" wp14:editId="4D36F46E">
+            <wp:simplePos x="0" y="0"/>
+            <wp:positionH relativeFrom="margin">
+              <wp:posOffset>527685</wp:posOffset>
+            </wp:positionH>
+            <wp:positionV relativeFrom="paragraph">
+              <wp:posOffset>41165</wp:posOffset>
+            </wp:positionV>
+            <wp:extent cx="4699000" cy="3122295"/>
+            <wp:effectExtent l="0" t="0" r="6350" b="1905"/>
+            <wp:wrapSquare wrapText="bothSides"/>
+            <wp:docPr id="7" name="Image 7"/>
+            <wp:cNvGraphicFramePr>
+              <a:graphicFrameLocks xmlns:a="http://schemas.openxmlformats.org/drawingml/2006/main" noChangeAspect="1"/>
+            </wp:cNvGraphicFramePr>
+            <a:graphic xmlns:a="http://schemas.openxmlformats.org/drawingml/2006/main">
+              <a:graphicData uri="http://schemas.openxmlformats.org/drawingml/2006/picture">
+                <pic:pic xmlns:pic="http://schemas.openxmlformats.org/drawingml/2006/picture">
+                  <pic:nvPicPr>
+                    <pic:cNvPr id="0" name="Picture 4"/>
+                    <pic:cNvPicPr>
+                      <a:picLocks noChangeAspect="1" noChangeArrowheads="1"/>
+                    </pic:cNvPicPr>
+                  </pic:nvPicPr>
+                  <pic:blipFill>
+                    <a:blip r:embed="rId15">
+                      <a:extLst>
+                        <a:ext uri="{28A0092B-C50C-407E-A947-70E740481C1C}">
+                          <a14:useLocalDpi xmlns:a14="http://schemas.microsoft.com/office/drawing/2010/main" val="0"/>
+                        </a:ext>
+                      </a:extLst>
+                    </a:blip>
+                    <a:srcRect/>
+                    <a:stretch>
+                      <a:fillRect/>
+                    </a:stretch>
+                  </pic:blipFill>
+                  <pic:spPr bwMode="auto">
+                    <a:xfrm>
+                      <a:off x="0" y="0"/>
+                      <a:ext cx="4699000" cy="3122295"/>
+                    </a:xfrm>
+                    <a:prstGeom prst="rect">
+                      <a:avLst/>
+                    </a:prstGeom>
+                    <a:noFill/>
+                    <a:ln>
+                      <a:noFill/>
+                    </a:ln>
+                  </pic:spPr>
+                </pic:pic>
+              </a:graphicData>
+            </a:graphic>
+            <wp14:sizeRelH relativeFrom="margin">
+              <wp14:pctWidth>0</wp14:pctWidth>
+            </wp14:sizeRelH>
+            <wp14:sizeRelV relativeFrom="margin">
+              <wp14:pctHeight>0</wp14:pctHeight>
+            </wp14:sizeRelV>
+          </wp:anchor>
+        </w:drawing>
+      </w:r>
+    </w:p>
+    <w:p>
+      <w:pPr>
+        <w:rPr>
+          <w:rFonts w:ascii="Arial" w:hAnsi="Arial" w:cs="Arial"/>
+          <w:b/>
+          <w:bCs/>
+          <w:sz w:val="28"/>
+          <w:szCs w:val="28"/>
+        </w:rPr>
+      </w:pPr>
+    </w:p>
+    <w:p>
+      <w:pPr>
+        <w:rPr>
+          <w:rFonts w:ascii="Arial" w:hAnsi="Arial" w:cs="Arial"/>
+          <w:b/>
+          <w:bCs/>
+          <w:sz w:val="28"/>
+          <w:szCs w:val="28"/>
+        </w:rPr>
+      </w:pPr>
+    </w:p>
+    <w:p>
+      <w:pPr>
+        <w:rPr>
+          <w:rFonts w:ascii="Arial" w:hAnsi="Arial" w:cs="Arial"/>
+          <w:b/>
+          <w:bCs/>
+          <w:sz w:val="28"/>
+          <w:szCs w:val="28"/>
+        </w:rPr>
+      </w:pPr>
+    </w:p>
+    <w:p>
+      <w:pPr>
+        <w:rPr>
+          <w:rFonts w:ascii="Arial" w:hAnsi="Arial" w:cs="Arial"/>
+          <w:b/>
+          <w:bCs/>
+          <w:sz w:val="28"/>
+          <w:szCs w:val="28"/>
+        </w:rPr>
+      </w:pPr>
+    </w:p>
+    <w:p>
+      <w:pPr>
+        <w:rPr>
+          <w:rFonts w:ascii="Arial" w:hAnsi="Arial" w:cs="Arial"/>
+          <w:b/>
+          <w:bCs/>
+          <w:sz w:val="28"/>
+          <w:szCs w:val="28"/>
+        </w:rPr>
+      </w:pPr>
+    </w:p>
+    <w:p>
+      <w:pPr>
+        <w:rPr>
+          <w:rFonts w:ascii="Arial" w:hAnsi="Arial" w:cs="Arial"/>
+          <w:b/>
+          <w:bCs/>
+          <w:sz w:val="28"/>
+          <w:szCs w:val="28"/>
+        </w:rPr>
+      </w:pPr>
+    </w:p>
+    <w:p>
+      <w:pPr>
+        <w:rPr>
+          <w:rFonts w:ascii="Arial" w:hAnsi="Arial" w:cs="Arial"/>
+          <w:b/>
+          <w:bCs/>
+          <w:sz w:val="28"/>
+          <w:szCs w:val="28"/>
+        </w:rPr>
+      </w:pPr>
+    </w:p>
+    <w:p>
+      <w:pPr>
+        <w:rPr>
+          <w:rFonts w:ascii="Arial" w:hAnsi="Arial" w:cs="Arial"/>
+          <w:b/>
+          <w:bCs/>
+          <w:sz w:val="28"/>
+          <w:szCs w:val="28"/>
+        </w:rPr>
+      </w:pPr>
+    </w:p>
+    <w:p>
+      <w:pPr>
+        <w:rPr>
+          <w:rFonts w:ascii="Arial" w:hAnsi="Arial" w:cs="Arial"/>
+          <w:b/>
+          <w:bCs/>
+          <w:sz w:val="28"/>
+          <w:szCs w:val="28"/>
+        </w:rPr>
+      </w:pPr>
+    </w:p>
+    <w:p>
+      <w:pPr>
+        <w:rPr>
+          <w:rFonts w:ascii="Arial" w:hAnsi="Arial" w:cs="Arial"/>
+        </w:rPr>
+      </w:pPr>
+    </w:p>
+    <w:p>
+      <w:pPr>
+        <w:rPr>
+          <w:rFonts w:ascii="Arial" w:hAnsi="Arial" w:cs="Arial"/>
+          <w:color w:val="000000" w:themeColor="text1"/>
+        </w:rPr>
+      </w:pPr>
+      <w:r>
+        <w:rPr>
+          <w:rFonts w:ascii="Arial" w:hAnsi="Arial" w:cs="Arial"/>
+          <w:color w:val="000000" w:themeColor="text1"/>
+        </w:rPr>
+        <w:t>Une fois le compte créer, il peut se connecter et accéder à la page d’accueil.</w:t>
+      </w:r>
+      <w:r>
+        <w:rPr>
+          <w:rFonts w:ascii="Arial" w:hAnsi="Arial" w:cs="Arial"/>
+          <w:color w:val="000000" w:themeColor="text1"/>
+        </w:rPr>
+        <w:t xml:space="preserve"> Il peut désormais</w:t>
+      </w:r>
+      <w:r>
+        <w:rPr>
+          <w:rFonts w:ascii="Arial" w:hAnsi="Arial" w:cs="Arial"/>
+          <w:color w:val="000000" w:themeColor="text1"/>
+        </w:rPr>
+        <w:t xml:space="preserve"> utiliser </w:t>
+      </w:r>
+      <w:r>
+        <w:rPr>
+          <w:rFonts w:ascii="Arial" w:hAnsi="Arial" w:cs="Arial"/>
+          <w:color w:val="000000" w:themeColor="text1"/>
+          <w:u w:val="single"/>
+        </w:rPr>
+        <w:t>toutes les fonctionnalités</w:t>
+      </w:r>
+      <w:r>
+        <w:rPr>
+          <w:rFonts w:ascii="Arial" w:hAnsi="Arial" w:cs="Arial"/>
+          <w:color w:val="000000" w:themeColor="text1"/>
+        </w:rPr>
+        <w:t xml:space="preserve"> disponibles.</w:t>
+      </w:r>
+    </w:p>
+    <w:bookmarkEnd w:id="14"/>
+    <w:p>
+      <w:pPr>
+        <w:rPr>
+          <w:rFonts w:ascii="Arial" w:hAnsi="Arial" w:cs="Arial"/>
+          <w:b/>
+          <w:bCs/>
+          <w:sz w:val="28"/>
+          <w:szCs w:val="28"/>
+        </w:rPr>
+      </w:pPr>
+      <w:r>
+        <w:rPr>
+          <w:rFonts w:ascii="Arial" w:hAnsi="Arial" w:cs="Arial"/>
+          <w:b/>
+          <w:bCs/>
+          <w:sz w:val="28"/>
+          <w:szCs w:val="28"/>
+        </w:rPr>
+        <w:t>Vue d’un utilisateur connecté :</w:t>
+      </w:r>
+    </w:p>
+    <w:p>
+      <w:pPr>
+        <w:rPr>
+          <w:rFonts w:ascii="Arial" w:hAnsi="Arial" w:cs="Arial"/>
+          <w:color w:val="000000" w:themeColor="text1"/>
+        </w:rPr>
+      </w:pPr>
+      <w:r>
+        <w:rPr>
+          <w:rFonts w:ascii="Arial" w:hAnsi="Arial" w:cs="Arial"/>
+          <w:noProof/>
+          <w:color w:val="000000" w:themeColor="text1"/>
+        </w:rPr>
+        <w:drawing>
+          <wp:anchor distT="0" distB="0" distL="114300" distR="114300" simplePos="0" relativeHeight="251666432" behindDoc="0" locked="0" layoutInCell="1" allowOverlap="1" wp14:anchorId="12FF519C" wp14:editId="007FE470">
+            <wp:simplePos x="0" y="0"/>
+            <wp:positionH relativeFrom="margin">
+              <wp:align>center</wp:align>
+            </wp:positionH>
+            <wp:positionV relativeFrom="paragraph">
+              <wp:posOffset>434340</wp:posOffset>
+            </wp:positionV>
+            <wp:extent cx="4690745" cy="3631565"/>
+            <wp:effectExtent l="0" t="0" r="0" b="6985"/>
+            <wp:wrapSquare wrapText="bothSides"/>
+            <wp:docPr id="8" name="Image 8"/>
+            <wp:cNvGraphicFramePr>
+              <a:graphicFrameLocks xmlns:a="http://schemas.openxmlformats.org/drawingml/2006/main" noChangeAspect="1"/>
+            </wp:cNvGraphicFramePr>
+            <a:graphic xmlns:a="http://schemas.openxmlformats.org/drawingml/2006/main">
+              <a:graphicData uri="http://schemas.openxmlformats.org/drawingml/2006/picture">
+                <pic:pic xmlns:pic="http://schemas.openxmlformats.org/drawingml/2006/picture">
+                  <pic:nvPicPr>
+                    <pic:cNvPr id="0" name="Picture 5"/>
+                    <pic:cNvPicPr>
+                      <a:picLocks noChangeAspect="1" noChangeArrowheads="1"/>
+                    </pic:cNvPicPr>
+                  </pic:nvPicPr>
+                  <pic:blipFill>
+                    <a:blip r:embed="rId16">
+                      <a:extLst>
+                        <a:ext uri="{28A0092B-C50C-407E-A947-70E740481C1C}">
+                          <a14:useLocalDpi xmlns:a14="http://schemas.microsoft.com/office/drawing/2010/main" val="0"/>
+                        </a:ext>
+                      </a:extLst>
+                    </a:blip>
+                    <a:srcRect/>
+                    <a:stretch>
+                      <a:fillRect/>
+                    </a:stretch>
+                  </pic:blipFill>
+                  <pic:spPr bwMode="auto">
+                    <a:xfrm>
+                      <a:off x="0" y="0"/>
+                      <a:ext cx="4690745" cy="3631565"/>
+                    </a:xfrm>
+                    <a:prstGeom prst="rect">
+                      <a:avLst/>
+                    </a:prstGeom>
+                    <a:noFill/>
+                    <a:ln>
+                      <a:noFill/>
+                    </a:ln>
+                  </pic:spPr>
+                </pic:pic>
+              </a:graphicData>
+            </a:graphic>
+            <wp14:sizeRelH relativeFrom="margin">
+              <wp14:pctWidth>0</wp14:pctWidth>
+            </wp14:sizeRelH>
+            <wp14:sizeRelV relativeFrom="margin">
+              <wp14:pctHeight>0</wp14:pctHeight>
+            </wp14:sizeRelV>
+          </wp:anchor>
+        </w:drawing>
+      </w:r>
+      <w:r>
+        <w:rPr>
+          <w:rFonts w:ascii="Arial" w:hAnsi="Arial" w:cs="Arial"/>
+          <w:color w:val="000000" w:themeColor="text1"/>
+        </w:rPr>
+        <w:t xml:space="preserve">Voici la page d’accueil une fois l’utilisateur connecté au site, il peut </w:t>
+      </w:r>
+      <w:r>
+        <w:rPr>
+          <w:rFonts w:ascii="Arial" w:hAnsi="Arial" w:cs="Arial"/>
+          <w:b/>
+          <w:bCs/>
+          <w:color w:val="000000" w:themeColor="text1"/>
+          <w:u w:val="single"/>
+        </w:rPr>
+        <w:t>liker</w:t>
+      </w:r>
+      <w:r>
+        <w:rPr>
+          <w:rFonts w:ascii="Arial" w:hAnsi="Arial" w:cs="Arial"/>
+          <w:color w:val="000000" w:themeColor="text1"/>
+        </w:rPr>
+        <w:t xml:space="preserve">, </w:t>
+      </w:r>
+      <w:r>
+        <w:rPr>
+          <w:rFonts w:ascii="Arial" w:hAnsi="Arial" w:cs="Arial"/>
+          <w:b/>
+          <w:bCs/>
+          <w:color w:val="000000" w:themeColor="text1"/>
+          <w:u w:val="single"/>
+        </w:rPr>
+        <w:t>trier</w:t>
+      </w:r>
+      <w:r>
+        <w:rPr>
+          <w:rFonts w:ascii="Arial" w:hAnsi="Arial" w:cs="Arial"/>
+          <w:color w:val="000000" w:themeColor="text1"/>
+        </w:rPr>
+        <w:t xml:space="preserve">, </w:t>
+      </w:r>
+      <w:r>
+        <w:rPr>
+          <w:rFonts w:ascii="Arial" w:hAnsi="Arial" w:cs="Arial"/>
+          <w:b/>
+          <w:bCs/>
+          <w:color w:val="000000" w:themeColor="text1"/>
+          <w:u w:val="single"/>
+        </w:rPr>
+        <w:t>publier</w:t>
+      </w:r>
+      <w:r>
+        <w:rPr>
+          <w:rFonts w:ascii="Arial" w:hAnsi="Arial" w:cs="Arial"/>
+          <w:color w:val="000000" w:themeColor="text1"/>
+        </w:rPr>
+        <w:t xml:space="preserve"> et </w:t>
+      </w:r>
+      <w:r>
+        <w:rPr>
+          <w:rFonts w:ascii="Arial" w:hAnsi="Arial" w:cs="Arial"/>
+          <w:b/>
+          <w:bCs/>
+          <w:color w:val="000000" w:themeColor="text1"/>
+          <w:u w:val="single"/>
+        </w:rPr>
+        <w:t>modifier</w:t>
+      </w:r>
+      <w:r>
+        <w:rPr>
+          <w:rFonts w:ascii="Arial" w:hAnsi="Arial" w:cs="Arial"/>
+          <w:color w:val="000000" w:themeColor="text1"/>
+        </w:rPr>
+        <w:t xml:space="preserve"> ses productions. Il peut aussi modifier son profil en cliquant en haut à droite.</w:t>
+      </w:r>
+    </w:p>
+    <w:p>
+      <w:pPr>
+        <w:rPr>
+          <w:rFonts w:ascii="Arial" w:hAnsi="Arial" w:cs="Arial"/>
+          <w:b/>
+          <w:bCs/>
+          <w:sz w:val="28"/>
+          <w:szCs w:val="28"/>
+        </w:rPr>
+      </w:pPr>
+      <w:bookmarkStart w:id="15" w:name="_Toc101852889"/>
+      <w:r>
+        <w:rPr>
+          <w:rFonts w:ascii="Arial" w:hAnsi="Arial" w:cs="Arial"/>
+          <w:b/>
+          <w:bCs/>
+          <w:sz w:val="28"/>
+          <w:szCs w:val="28"/>
+        </w:rPr>
+        <w:br w:type="page"/>
+      </w:r>
+    </w:p>
+    <w:p>
+      <w:pPr>
+        <w:rPr>
+          <w:rFonts w:ascii="Arial" w:hAnsi="Arial" w:cs="Arial"/>
+          <w:b/>
+          <w:bCs/>
+          <w:sz w:val="28"/>
+          <w:szCs w:val="28"/>
+        </w:rPr>
+      </w:pPr>
+      <w:r>
+        <w:rPr>
+          <w:rFonts w:ascii="Arial" w:hAnsi="Arial" w:cs="Arial"/>
+          <w:b/>
+          <w:bCs/>
+          <w:sz w:val="28"/>
+          <w:szCs w:val="28"/>
+        </w:rPr>
+        <w:lastRenderedPageBreak/>
+        <w:t>Vue d’un utilisateur</w:t>
+      </w:r>
+      <w:r>
+        <w:rPr>
+          <w:rFonts w:ascii="Arial" w:hAnsi="Arial" w:cs="Arial"/>
+          <w:b/>
+          <w:bCs/>
+          <w:sz w:val="28"/>
+          <w:szCs w:val="28"/>
+        </w:rPr>
+        <w:t xml:space="preserve"> qui souhaite poster une production </w:t>
+      </w:r>
+      <w:r>
+        <w:rPr>
+          <w:rFonts w:ascii="Arial" w:hAnsi="Arial" w:cs="Arial"/>
+          <w:b/>
+          <w:bCs/>
+          <w:sz w:val="28"/>
+          <w:szCs w:val="28"/>
+        </w:rPr>
+        <w:t>:</w:t>
+      </w:r>
+    </w:p>
+    <w:p>
+      <w:pPr>
+        <w:pStyle w:val="Sansinterligne"/>
+        <w:rPr>
+          <w:rFonts w:ascii="Arial" w:hAnsi="Arial" w:cs="Arial"/>
+        </w:rPr>
+      </w:pPr>
+      <w:r>
+        <w:rPr>
+          <w:rFonts w:ascii="Arial" w:hAnsi="Arial" w:cs="Arial"/>
+        </w:rPr>
+        <w:t>Lorsque l’utilisateur clique sur le bouton post, il est redirigé vers cette page.</w:t>
+      </w:r>
+    </w:p>
+    <w:p>
+      <w:pPr>
+        <w:rPr>
+          <w:rFonts w:ascii="Arial" w:hAnsi="Arial" w:cs="Arial"/>
+        </w:rPr>
+      </w:pPr>
+      <w:r>
+        <w:rPr>
+          <w:rFonts w:ascii="Arial" w:hAnsi="Arial" w:cs="Arial"/>
+          <w:b/>
+          <w:bCs/>
+          <w:noProof/>
+          <w:sz w:val="28"/>
+          <w:szCs w:val="28"/>
+        </w:rPr>
+        <w:drawing>
+          <wp:anchor distT="0" distB="0" distL="114300" distR="114300" simplePos="0" relativeHeight="251667456" behindDoc="0" locked="0" layoutInCell="1" allowOverlap="1" wp14:anchorId="5BBD4C44" wp14:editId="31AC4CF1">
+            <wp:simplePos x="0" y="0"/>
+            <wp:positionH relativeFrom="margin">
+              <wp:align>center</wp:align>
+            </wp:positionH>
+            <wp:positionV relativeFrom="paragraph">
+              <wp:posOffset>744910</wp:posOffset>
+            </wp:positionV>
+            <wp:extent cx="4467225" cy="2965450"/>
+            <wp:effectExtent l="0" t="0" r="9525" b="6350"/>
+            <wp:wrapSquare wrapText="bothSides"/>
+            <wp:docPr id="9" name="Image 9"/>
+            <wp:cNvGraphicFramePr>
+              <a:graphicFrameLocks xmlns:a="http://schemas.openxmlformats.org/drawingml/2006/main" noChangeAspect="1"/>
+            </wp:cNvGraphicFramePr>
+            <a:graphic xmlns:a="http://schemas.openxmlformats.org/drawingml/2006/main">
+              <a:graphicData uri="http://schemas.openxmlformats.org/drawingml/2006/picture">
+                <pic:pic xmlns:pic="http://schemas.openxmlformats.org/drawingml/2006/picture">
+                  <pic:nvPicPr>
+                    <pic:cNvPr id="0" name="Picture 6"/>
+                    <pic:cNvPicPr>
+                      <a:picLocks noChangeAspect="1" noChangeArrowheads="1"/>
+                    </pic:cNvPicPr>
+                  </pic:nvPicPr>
+                  <pic:blipFill>
+                    <a:blip r:embed="rId17">
+                      <a:extLst>
+                        <a:ext uri="{28A0092B-C50C-407E-A947-70E740481C1C}">
+                          <a14:useLocalDpi xmlns:a14="http://schemas.microsoft.com/office/drawing/2010/main" val="0"/>
+                        </a:ext>
+                      </a:extLst>
+                    </a:blip>
+                    <a:srcRect/>
+                    <a:stretch>
+                      <a:fillRect/>
+                    </a:stretch>
+                  </pic:blipFill>
+                  <pic:spPr bwMode="auto">
+                    <a:xfrm>
+                      <a:off x="0" y="0"/>
+                      <a:ext cx="4467225" cy="2965450"/>
+                    </a:xfrm>
+                    <a:prstGeom prst="rect">
+                      <a:avLst/>
+                    </a:prstGeom>
+                    <a:noFill/>
+                    <a:ln>
+                      <a:noFill/>
+                    </a:ln>
+                  </pic:spPr>
+                </pic:pic>
+              </a:graphicData>
+            </a:graphic>
+            <wp14:sizeRelH relativeFrom="margin">
+              <wp14:pctWidth>0</wp14:pctWidth>
+            </wp14:sizeRelH>
+            <wp14:sizeRelV relativeFrom="margin">
+              <wp14:pctHeight>0</wp14:pctHeight>
+            </wp14:sizeRelV>
+          </wp:anchor>
+        </w:drawing>
+      </w:r>
+      <w:r>
+        <w:rPr>
+          <w:rFonts w:ascii="Arial" w:hAnsi="Arial" w:cs="Arial"/>
+        </w:rPr>
+        <w:t xml:space="preserve">Elle lui permet de publier une production, il doit compléter les champs ci-dessous pour pouvoir la publier. </w:t>
+      </w:r>
+      <w:r>
+        <w:rPr>
+          <w:rFonts w:ascii="Arial" w:hAnsi="Arial" w:cs="Arial"/>
+        </w:rPr>
+        <w:t xml:space="preserve">Le champ concernant la catégorie est sous forme de liste déroulante. </w:t>
+      </w:r>
+      <w:r>
+        <w:rPr>
+          <w:rFonts w:ascii="Arial" w:hAnsi="Arial" w:cs="Arial"/>
+        </w:rPr>
+        <w:t>Seules les images au format PNG et JPG ne dépassant pas 5Mo</w:t>
+      </w:r>
+      <w:r>
+        <w:rPr>
+          <w:rFonts w:ascii="Arial" w:hAnsi="Arial" w:cs="Arial"/>
+        </w:rPr>
+        <w:t xml:space="preserve"> sont autorisés.</w:t>
+      </w:r>
+    </w:p>
+    <w:p>
+      <w:pPr>
+        <w:rPr>
+          <w:rFonts w:ascii="Arial" w:hAnsi="Arial" w:cs="Arial"/>
+        </w:rPr>
+      </w:pPr>
+    </w:p>
+    <w:p>
+      <w:pPr>
+        <w:rPr>
+          <w:rFonts w:ascii="Arial" w:hAnsi="Arial" w:cs="Arial"/>
+        </w:rPr>
+      </w:pPr>
+    </w:p>
+    <w:p>
+      <w:pPr>
+        <w:rPr>
+          <w:rFonts w:ascii="Arial" w:hAnsi="Arial" w:cs="Arial"/>
+        </w:rPr>
+      </w:pPr>
+    </w:p>
+    <w:p>
+      <w:pPr>
+        <w:rPr>
+          <w:rFonts w:ascii="Arial" w:hAnsi="Arial" w:cs="Arial"/>
+        </w:rPr>
+      </w:pPr>
+    </w:p>
+    <w:p>
+      <w:pPr>
+        <w:rPr>
+          <w:rFonts w:ascii="Arial" w:hAnsi="Arial" w:cs="Arial"/>
+        </w:rPr>
+      </w:pPr>
+    </w:p>
+    <w:p>
+      <w:pPr>
+        <w:rPr>
+          <w:rFonts w:ascii="Arial" w:hAnsi="Arial" w:cs="Arial"/>
+        </w:rPr>
+      </w:pPr>
+    </w:p>
+    <w:p>
+      <w:pPr>
+        <w:rPr>
+          <w:rFonts w:ascii="Arial" w:hAnsi="Arial" w:cs="Arial"/>
+        </w:rPr>
+      </w:pPr>
+    </w:p>
+    <w:p>
+      <w:pPr>
+        <w:rPr>
+          <w:rFonts w:ascii="Arial" w:hAnsi="Arial" w:cs="Arial"/>
+        </w:rPr>
+      </w:pPr>
+    </w:p>
+    <w:p>
+      <w:pPr>
+        <w:rPr>
+          <w:rFonts w:ascii="Arial" w:hAnsi="Arial" w:cs="Arial"/>
+        </w:rPr>
+      </w:pPr>
+    </w:p>
+    <w:p>
+      <w:pPr>
+        <w:rPr>
+          <w:rFonts w:ascii="Arial" w:hAnsi="Arial" w:cs="Arial"/>
+        </w:rPr>
+      </w:pPr>
+    </w:p>
+    <w:p>
+      <w:pPr>
+        <w:rPr>
+          <w:rFonts w:ascii="Arial" w:hAnsi="Arial" w:cs="Arial"/>
+        </w:rPr>
+      </w:pPr>
+    </w:p>
+    <w:p>
+      <w:pPr>
+        <w:rPr>
+          <w:rFonts w:ascii="Arial" w:hAnsi="Arial" w:cs="Arial"/>
+        </w:rPr>
+      </w:pPr>
+    </w:p>
+    <w:p>
+      <w:pPr>
+        <w:rPr>
+          <w:rFonts w:ascii="Arial" w:hAnsi="Arial" w:cs="Arial"/>
+        </w:rPr>
+      </w:pPr>
+      <w:r>
+        <w:rPr>
+          <w:rFonts w:ascii="Arial" w:hAnsi="Arial" w:cs="Arial"/>
+        </w:rPr>
+        <w:t>Une fois la production publiée, elle s’affichera sur la page d’accueil et sur le profil de l’utilisateur. Il peut la modifier ou la supprimer à tout moment depuis la page :</w:t>
+      </w:r>
+    </w:p>
+    <w:p>
+      <w:pPr>
+        <w:rPr>
+          <w:rFonts w:ascii="Arial" w:hAnsi="Arial" w:cs="Arial"/>
+        </w:rPr>
+      </w:pPr>
+      <w:r>
+        <w:rPr>
+          <w:rFonts w:ascii="Arial" w:hAnsi="Arial" w:cs="Arial"/>
+        </w:rPr>
+        <w:t xml:space="preserve"> Profil &gt; Mes productions &gt; Supprimer la production</w:t>
+      </w:r>
+    </w:p>
+    <w:p>
+      <w:pPr>
+        <w:rPr>
+          <w:rFonts w:ascii="Arial" w:hAnsi="Arial" w:cs="Arial"/>
+          <w:b/>
+          <w:bCs/>
+          <w:sz w:val="28"/>
+          <w:szCs w:val="28"/>
+        </w:rPr>
+      </w:pPr>
+      <w:r>
+        <w:rPr>
+          <w:rFonts w:ascii="Arial" w:hAnsi="Arial" w:cs="Arial"/>
+          <w:b/>
+          <w:bCs/>
+          <w:sz w:val="28"/>
+          <w:szCs w:val="28"/>
+        </w:rPr>
+        <w:br w:type="page"/>
+      </w:r>
+    </w:p>
+    <w:p>
+      <w:pPr>
+        <w:rPr>
+          <w:rFonts w:ascii="Arial" w:hAnsi="Arial" w:cs="Arial"/>
+          <w:b/>
+          <w:bCs/>
+        </w:rPr>
+      </w:pPr>
+      <w:r>
+        <w:rPr>
+          <w:rFonts w:ascii="Arial" w:hAnsi="Arial" w:cs="Arial"/>
+          <w:b/>
+          <w:bCs/>
+          <w:sz w:val="28"/>
+          <w:szCs w:val="28"/>
+        </w:rPr>
+        <w:lastRenderedPageBreak/>
         <w:t>Administrateur</w:t>
       </w:r>
-      <w:bookmarkEnd w:id="14"/>
-    </w:p>
-    <w:p>
-      <w:pPr>
-        <w:rPr>
-          <w:rFonts w:ascii="Arial" w:hAnsi="Arial" w:cs="Arial"/>
-          <w:color w:val="FF0000"/>
-        </w:rPr>
-      </w:pPr>
-      <w:r>
-        <w:rPr>
-          <w:rFonts w:ascii="Arial" w:hAnsi="Arial" w:cs="Arial"/>
-          <w:color w:val="FF0000"/>
-        </w:rPr>
-        <w:t>Faire les maquettes</w:t>
-      </w:r>
-      <w:r>
-        <w:rPr>
-          <w:rFonts w:ascii="Arial" w:hAnsi="Arial" w:cs="Arial"/>
-          <w:color w:val="FF0000"/>
-        </w:rPr>
-        <w:t>*</w:t>
+      <w:bookmarkEnd w:id="15"/>
+      <w:r>
+        <w:rPr>
+          <w:rFonts w:ascii="Arial" w:hAnsi="Arial" w:cs="Arial"/>
+          <w:b/>
+          <w:bCs/>
+          <w:sz w:val="28"/>
+          <w:szCs w:val="28"/>
+        </w:rPr>
+        <w:t xml:space="preserve"> (connecté depuis le login admin)</w:t>
       </w:r>
     </w:p>
     <w:p>
@@ -4765,7 +6113,7 @@
           <w:szCs w:val="28"/>
         </w:rPr>
       </w:pPr>
-      <w:bookmarkStart w:id="15" w:name="_Toc101852890"/>
+      <w:bookmarkStart w:id="16" w:name="_Toc101852890"/>
       <w:r>
         <w:rPr>
           <w:rFonts w:ascii="Arial" w:hAnsi="Arial" w:cs="Arial"/>
@@ -4774,7 +6122,7 @@
         </w:rPr>
         <w:t>Généralités concernant l’implémentation</w:t>
       </w:r>
-      <w:bookmarkEnd w:id="15"/>
+      <w:bookmarkEnd w:id="16"/>
     </w:p>
     <w:p>
       <w:pPr>
@@ -4787,7 +6135,7 @@
           <w:color w:val="000000" w:themeColor="text1"/>
         </w:rPr>
       </w:pPr>
-      <w:bookmarkStart w:id="16" w:name="_Toc101852891"/>
+      <w:bookmarkStart w:id="17" w:name="_Toc101852891"/>
       <w:r>
         <w:rPr>
           <w:rFonts w:ascii="Arial" w:hAnsi="Arial" w:cs="Arial"/>
@@ -4797,7 +6145,7 @@
         </w:rPr>
         <w:t>Base de données</w:t>
       </w:r>
-      <w:bookmarkEnd w:id="16"/>
+      <w:bookmarkEnd w:id="17"/>
     </w:p>
     <w:p/>
     <w:p>
@@ -4885,7 +6233,6 @@
         <w:rPr>
           <w:noProof/>
         </w:rPr>
-        <w:lastRenderedPageBreak/>
         <w:drawing>
           <wp:anchor distT="0" distB="0" distL="114300" distR="114300" simplePos="0" relativeHeight="251661312" behindDoc="0" locked="0" layoutInCell="1" allowOverlap="1" wp14:anchorId="22801A1B" wp14:editId="16DF74C5">
             <wp:simplePos x="0" y="0"/>
@@ -4912,7 +6259,7 @@
                     </pic:cNvPicPr>
                   </pic:nvPicPr>
                   <pic:blipFill>
-                    <a:blip r:embed="rId12">
+                    <a:blip r:embed="rId18">
                       <a:extLst>
                         <a:ext uri="{28A0092B-C50C-407E-A947-70E740481C1C}">
                           <a14:useLocalDpi xmlns:a14="http://schemas.microsoft.com/office/drawing/2010/main" val="0"/>
@@ -4964,7 +6311,7 @@
           <w:szCs w:val="24"/>
         </w:rPr>
       </w:pPr>
-      <w:bookmarkStart w:id="17" w:name="_Toc101852893"/>
+      <w:bookmarkStart w:id="18" w:name="_Toc101852893"/>
     </w:p>
     <w:p>
       <w:pPr>
@@ -4986,7 +6333,7 @@
         </w:rPr>
         <w:t>Structure du projet</w:t>
       </w:r>
-      <w:bookmarkEnd w:id="17"/>
+      <w:bookmarkEnd w:id="18"/>
     </w:p>
     <w:p>
       <w:pPr>
@@ -5026,7 +6373,7 @@
           <w:color w:val="000000" w:themeColor="text1"/>
         </w:rPr>
       </w:pPr>
-      <w:bookmarkStart w:id="18" w:name="_Toc101852894"/>
+      <w:bookmarkStart w:id="19" w:name="_Toc101852894"/>
       <w:r>
         <w:rPr>
           <w:rFonts w:ascii="Arial" w:hAnsi="Arial" w:cs="Arial"/>
@@ -5036,7 +6383,7 @@
         </w:rPr>
         <w:t>Classes (PHP)</w:t>
       </w:r>
-      <w:bookmarkEnd w:id="18"/>
+      <w:bookmarkEnd w:id="19"/>
     </w:p>
     <w:p>
       <w:pPr>
@@ -5062,7 +6409,7 @@
           <w:color w:val="000000" w:themeColor="text1"/>
         </w:rPr>
       </w:pPr>
-      <w:bookmarkStart w:id="19" w:name="_Toc101852895"/>
+      <w:bookmarkStart w:id="20" w:name="_Toc101852895"/>
       <w:r>
         <w:rPr>
           <w:rFonts w:ascii="Arial" w:hAnsi="Arial" w:cs="Arial"/>
@@ -5072,7 +6419,7 @@
         </w:rPr>
         <w:t>Contrôleurs (PHP)</w:t>
       </w:r>
-      <w:bookmarkEnd w:id="19"/>
+      <w:bookmarkEnd w:id="20"/>
     </w:p>
     <w:p>
       <w:pPr>
@@ -5144,7 +6491,7 @@
           <w:szCs w:val="28"/>
         </w:rPr>
       </w:pPr>
-      <w:bookmarkStart w:id="20" w:name="_Toc101852896"/>
+      <w:bookmarkStart w:id="21" w:name="_Toc101852896"/>
       <w:r>
         <w:rPr>
           <w:rFonts w:ascii="Arial" w:hAnsi="Arial" w:cs="Arial"/>
@@ -5153,7 +6500,7 @@
         </w:rPr>
         <w:t>Librairie et outils externes</w:t>
       </w:r>
-      <w:bookmarkEnd w:id="20"/>
+      <w:bookmarkEnd w:id="21"/>
     </w:p>
     <w:p/>
     <w:p>
@@ -5166,7 +6513,7 @@
           <w:szCs w:val="28"/>
         </w:rPr>
       </w:pPr>
-      <w:bookmarkStart w:id="21" w:name="_Toc101852897"/>
+      <w:bookmarkStart w:id="22" w:name="_Toc101852897"/>
       <w:r>
         <w:rPr>
           <w:rFonts w:ascii="Arial" w:hAnsi="Arial" w:cs="Arial"/>
@@ -5177,7 +6524,7 @@
         </w:rPr>
         <w:t>GitHub</w:t>
       </w:r>
-      <w:bookmarkEnd w:id="21"/>
+      <w:bookmarkEnd w:id="22"/>
     </w:p>
     <w:p>
       <w:pPr>
@@ -5201,7 +6548,7 @@
           <w:color w:val="538135" w:themeColor="accent6" w:themeShade="BF"/>
         </w:rPr>
       </w:pPr>
-      <w:hyperlink r:id="rId13" w:history="1">
+      <w:hyperlink r:id="rId19" w:history="1">
         <w:r>
           <w:rPr>
             <w:rStyle w:val="Lienhypertexte"/>
@@ -5230,7 +6577,7 @@
           <w:szCs w:val="24"/>
         </w:rPr>
       </w:pPr>
-      <w:bookmarkStart w:id="22" w:name="_Toc101852898"/>
+      <w:bookmarkStart w:id="23" w:name="_Toc101852898"/>
       <w:r>
         <w:rPr>
           <w:rFonts w:ascii="Arial" w:hAnsi="Arial" w:cs="Arial"/>
@@ -5241,7 +6588,7 @@
         </w:rPr>
         <w:t>Drive (système de sauvegarde)</w:t>
       </w:r>
-      <w:bookmarkEnd w:id="22"/>
+      <w:bookmarkEnd w:id="23"/>
     </w:p>
     <w:p>
       <w:pPr>
@@ -5335,7 +6682,7 @@
           <w:color w:val="538135" w:themeColor="accent6" w:themeShade="BF"/>
         </w:rPr>
       </w:pPr>
-      <w:hyperlink r:id="rId14" w:history="1">
+      <w:hyperlink r:id="rId20" w:history="1">
         <w:r>
           <w:rPr>
             <w:rStyle w:val="Lienhypertexte"/>
@@ -5373,7 +6720,7 @@
           <w:szCs w:val="24"/>
         </w:rPr>
       </w:pPr>
-      <w:bookmarkStart w:id="23" w:name="_Toc101852899"/>
+      <w:bookmarkStart w:id="24" w:name="_Toc101852899"/>
       <w:r>
         <w:rPr>
           <w:rFonts w:ascii="Arial" w:hAnsi="Arial" w:cs="Arial"/>
@@ -5384,7 +6731,7 @@
         </w:rPr>
         <w:t>Bootstrap</w:t>
       </w:r>
-      <w:bookmarkEnd w:id="23"/>
+      <w:bookmarkEnd w:id="24"/>
     </w:p>
     <w:p>
       <w:pPr>
@@ -5466,7 +6813,7 @@
           <w:color w:val="538135" w:themeColor="accent6" w:themeShade="BF"/>
         </w:rPr>
       </w:pPr>
-      <w:hyperlink r:id="rId15" w:history="1">
+      <w:hyperlink r:id="rId21" w:history="1">
         <w:r>
           <w:rPr>
             <w:rStyle w:val="Lienhypertexte"/>
@@ -5495,7 +6842,7 @@
           <w:szCs w:val="28"/>
         </w:rPr>
       </w:pPr>
-      <w:bookmarkStart w:id="24" w:name="_Toc101852900"/>
+      <w:bookmarkStart w:id="25" w:name="_Toc101852900"/>
       <w:r>
         <w:rPr>
           <w:rFonts w:ascii="Arial" w:hAnsi="Arial" w:cs="Arial"/>
@@ -5504,7 +6851,7 @@
         </w:rPr>
         <w:t>Scénarios de tests</w:t>
       </w:r>
-      <w:bookmarkEnd w:id="24"/>
+      <w:bookmarkEnd w:id="25"/>
     </w:p>
     <w:p>
       <w:pPr>
@@ -5560,7 +6907,7 @@
           <w:szCs w:val="28"/>
         </w:rPr>
       </w:pPr>
-      <w:bookmarkStart w:id="25" w:name="_Toc101852901"/>
+      <w:bookmarkStart w:id="26" w:name="_Toc101852901"/>
       <w:r>
         <w:rPr>
           <w:rFonts w:ascii="Arial" w:hAnsi="Arial" w:cs="Arial"/>
@@ -5569,7 +6916,7 @@
         </w:rPr>
         <w:t>Conclusion</w:t>
       </w:r>
-      <w:bookmarkEnd w:id="25"/>
+      <w:bookmarkEnd w:id="26"/>
       <w:r>
         <w:rPr>
           <w:rFonts w:ascii="Arial" w:hAnsi="Arial" w:cs="Arial"/>
@@ -5666,8 +7013,8 @@
       </w:r>
     </w:p>
     <w:sectPr>
-      <w:headerReference w:type="default" r:id="rId16"/>
-      <w:footerReference w:type="default" r:id="rId17"/>
+      <w:headerReference w:type="default" r:id="rId22"/>
+      <w:footerReference w:type="default" r:id="rId23"/>
       <w:pgSz w:w="11906" w:h="16838"/>
       <w:pgMar w:top="1417" w:right="1417" w:bottom="1417" w:left="1417" w:header="708" w:footer="708" w:gutter="0"/>
       <w:pgNumType w:start="0"/>
@@ -7457,7 +8804,7 @@
   <w:style w:type="paragraph" w:default="1" w:styleId="Normal">
     <w:name w:val="Normal"/>
     <w:qFormat/>
-    <w:rsid w:val="001723D8"/>
+    <w:rsid w:val="006C3ECD"/>
   </w:style>
   <w:style w:type="paragraph" w:styleId="Titre1">
     <w:name w:val="heading 1"/>

</xml_diff>

<commit_message>
Documentation et plan de test
J'ai créer un plan de test, je le testerai quand tout fonctionnera.
</commit_message>
<xml_diff>
--- a/Documents/DocumentationTechnique/documentationTechnique.docx
+++ b/Documents/DocumentationTechnique/documentationTechnique.docx
@@ -3171,25 +3171,7 @@
                 <w:b w:val="0"/>
                 <w:bCs w:val="0"/>
               </w:rPr>
-              <w:t xml:space="preserve">Pour les experts et le formateur par </w:t>
-            </w:r>
-            <w:proofErr w:type="gramStart"/>
-            <w:r>
-              <w:rPr>
-                <w:rFonts w:ascii="Arial" w:hAnsi="Arial" w:cs="Arial"/>
-                <w:b w:val="0"/>
-                <w:bCs w:val="0"/>
-              </w:rPr>
-              <w:t>e-mail</w:t>
-            </w:r>
-            <w:proofErr w:type="gramEnd"/>
-            <w:r>
-              <w:rPr>
-                <w:rFonts w:ascii="Arial" w:hAnsi="Arial" w:cs="Arial"/>
-                <w:b w:val="0"/>
-                <w:bCs w:val="0"/>
-              </w:rPr>
-              <w:t> :</w:t>
+              <w:t>Pour les experts et le formateur par e-mail :</w:t>
             </w:r>
           </w:p>
         </w:tc>
@@ -3530,63 +3512,7 @@
         <w:rPr>
           <w:rFonts w:ascii="Arial" w:hAnsi="Arial" w:cs="Arial"/>
         </w:rPr>
-        <w:t>Serveur Web et SGBD à choix (</w:t>
-      </w:r>
-      <w:proofErr w:type="spellStart"/>
-      <w:r>
-        <w:rPr>
-          <w:rFonts w:ascii="Arial" w:hAnsi="Arial" w:cs="Arial"/>
-        </w:rPr>
-        <w:t>EasyPHP</w:t>
-      </w:r>
-      <w:proofErr w:type="spellEnd"/>
-      <w:r>
-        <w:rPr>
-          <w:rFonts w:ascii="Arial" w:hAnsi="Arial" w:cs="Arial"/>
-        </w:rPr>
-        <w:t xml:space="preserve">, </w:t>
-      </w:r>
-      <w:proofErr w:type="spellStart"/>
-      <w:r>
-        <w:rPr>
-          <w:rFonts w:ascii="Arial" w:hAnsi="Arial" w:cs="Arial"/>
-        </w:rPr>
-        <w:t>Wamp</w:t>
-      </w:r>
-      <w:proofErr w:type="spellEnd"/>
-      <w:r>
-        <w:rPr>
-          <w:rFonts w:ascii="Arial" w:hAnsi="Arial" w:cs="Arial"/>
-        </w:rPr>
-        <w:t xml:space="preserve">, </w:t>
-      </w:r>
-      <w:proofErr w:type="spellStart"/>
-      <w:r>
-        <w:rPr>
-          <w:rFonts w:ascii="Arial" w:hAnsi="Arial" w:cs="Arial"/>
-        </w:rPr>
-        <w:t>Laragon</w:t>
-      </w:r>
-      <w:proofErr w:type="spellEnd"/>
-      <w:r>
-        <w:rPr>
-          <w:rFonts w:ascii="Arial" w:hAnsi="Arial" w:cs="Arial"/>
-        </w:rPr>
-        <w:t xml:space="preserve">, </w:t>
-      </w:r>
-      <w:proofErr w:type="spellStart"/>
-      <w:r>
-        <w:rPr>
-          <w:rFonts w:ascii="Arial" w:hAnsi="Arial" w:cs="Arial"/>
-        </w:rPr>
-        <w:t>Adminr</w:t>
-      </w:r>
-      <w:proofErr w:type="spellEnd"/>
-      <w:r>
-        <w:rPr>
-          <w:rFonts w:ascii="Arial" w:hAnsi="Arial" w:cs="Arial"/>
-        </w:rPr>
-        <w:t>, phpMyAdmin, autre)</w:t>
+        <w:t>Serveur Web et SGBD à choix (EasyPHP, Wamp, Laragon, Adminr, phpMyAdmin, autre)</w:t>
       </w:r>
     </w:p>
     <w:p>
@@ -3604,21 +3530,7 @@
         <w:rPr>
           <w:rFonts w:ascii="Arial" w:hAnsi="Arial" w:cs="Arial"/>
         </w:rPr>
-        <w:t xml:space="preserve">IDE à choix (NetBeans, Visual Studio Code, </w:t>
-      </w:r>
-      <w:proofErr w:type="spellStart"/>
-      <w:r>
-        <w:rPr>
-          <w:rFonts w:ascii="Arial" w:hAnsi="Arial" w:cs="Arial"/>
-        </w:rPr>
-        <w:t>PHPStorm</w:t>
-      </w:r>
-      <w:proofErr w:type="spellEnd"/>
-      <w:r>
-        <w:rPr>
-          <w:rFonts w:ascii="Arial" w:hAnsi="Arial" w:cs="Arial"/>
-        </w:rPr>
-        <w:t>, autre)</w:t>
+        <w:t>IDE à choix (NetBeans, Visual Studio Code, PHPStorm, autre)</w:t>
       </w:r>
     </w:p>
     <w:p>
@@ -3636,21 +3548,7 @@
         <w:rPr>
           <w:rFonts w:ascii="Arial" w:hAnsi="Arial" w:cs="Arial"/>
         </w:rPr>
-        <w:t xml:space="preserve">Logiciel de création de schémas (Visio, </w:t>
-      </w:r>
-      <w:proofErr w:type="spellStart"/>
-      <w:r>
-        <w:rPr>
-          <w:rFonts w:ascii="Arial" w:hAnsi="Arial" w:cs="Arial"/>
-        </w:rPr>
-        <w:t>Gliffy</w:t>
-      </w:r>
-      <w:proofErr w:type="spellEnd"/>
-      <w:r>
-        <w:rPr>
-          <w:rFonts w:ascii="Arial" w:hAnsi="Arial" w:cs="Arial"/>
-        </w:rPr>
-        <w:t>, autre)</w:t>
+        <w:t>Logiciel de création de schémas (Visio, Gliffy, autre)</w:t>
       </w:r>
     </w:p>
     <w:p>
@@ -3668,49 +3566,7 @@
         <w:rPr>
           <w:rFonts w:ascii="Arial" w:hAnsi="Arial" w:cs="Arial"/>
         </w:rPr>
-        <w:t xml:space="preserve">Outil de versionnage de code (Git, avec dépôt distant sur </w:t>
-      </w:r>
-      <w:proofErr w:type="spellStart"/>
-      <w:r>
-        <w:rPr>
-          <w:rFonts w:ascii="Arial" w:hAnsi="Arial" w:cs="Arial"/>
-        </w:rPr>
-        <w:t>Github</w:t>
-      </w:r>
-      <w:proofErr w:type="spellEnd"/>
-      <w:r>
-        <w:rPr>
-          <w:rFonts w:ascii="Arial" w:hAnsi="Arial" w:cs="Arial"/>
-        </w:rPr>
-        <w:t xml:space="preserve"> / </w:t>
-      </w:r>
-      <w:proofErr w:type="spellStart"/>
-      <w:r>
-        <w:rPr>
-          <w:rFonts w:ascii="Arial" w:hAnsi="Arial" w:cs="Arial"/>
-        </w:rPr>
-        <w:t>Bitbucket</w:t>
-      </w:r>
-      <w:proofErr w:type="spellEnd"/>
-      <w:r>
-        <w:rPr>
-          <w:rFonts w:ascii="Arial" w:hAnsi="Arial" w:cs="Arial"/>
-        </w:rPr>
-        <w:t xml:space="preserve"> / </w:t>
-      </w:r>
-      <w:proofErr w:type="spellStart"/>
-      <w:r>
-        <w:rPr>
-          <w:rFonts w:ascii="Arial" w:hAnsi="Arial" w:cs="Arial"/>
-        </w:rPr>
-        <w:t>GitLab</w:t>
-      </w:r>
-      <w:proofErr w:type="spellEnd"/>
-      <w:r>
-        <w:rPr>
-          <w:rFonts w:ascii="Arial" w:hAnsi="Arial" w:cs="Arial"/>
-        </w:rPr>
-        <w:t>)</w:t>
+        <w:t>Outil de versionnage de code (Git, avec dépôt distant sur Github / Bitbucket / GitLab)</w:t>
       </w:r>
     </w:p>
     <w:p>
@@ -3764,21 +3620,7 @@
         <w:rPr>
           <w:rFonts w:ascii="Arial" w:hAnsi="Arial" w:cs="Arial"/>
         </w:rPr>
-        <w:t xml:space="preserve">Outil bureautique à choix pour les documents (Google Docs, </w:t>
-      </w:r>
-      <w:proofErr w:type="spellStart"/>
-      <w:r>
-        <w:rPr>
-          <w:rFonts w:ascii="Arial" w:hAnsi="Arial" w:cs="Arial"/>
-        </w:rPr>
-        <w:t>MSOffice</w:t>
-      </w:r>
-      <w:proofErr w:type="spellEnd"/>
-      <w:r>
-        <w:rPr>
-          <w:rFonts w:ascii="Arial" w:hAnsi="Arial" w:cs="Arial"/>
-        </w:rPr>
-        <w:t>, OpenOffice)</w:t>
+        <w:t>Outil bureautique à choix pour les documents (Google Docs, MSOffice, OpenOffice)</w:t>
       </w:r>
     </w:p>
     <w:p>
@@ -3842,7 +3684,11 @@
         <w:t>Html</w:t>
       </w:r>
     </w:p>
-    <w:p/>
+    <w:p>
+      <w:pPr>
+        <w:ind w:left="360"/>
+      </w:pPr>
+    </w:p>
     <w:p>
       <w:pPr>
         <w:pStyle w:val="Titre3"/>
@@ -4617,21 +4463,7 @@
         <w:rPr>
           <w:rFonts w:ascii="Arial" w:hAnsi="Arial" w:cs="Arial"/>
         </w:rPr>
-        <w:t xml:space="preserve">Voici maintenant mon planning effectif, celui-ci est représentatif de l’avancer de </w:t>
-      </w:r>
-      <w:proofErr w:type="gramStart"/>
-      <w:r>
-        <w:rPr>
-          <w:rFonts w:ascii="Arial" w:hAnsi="Arial" w:cs="Arial"/>
-        </w:rPr>
-        <w:t>mon travail comparée</w:t>
-      </w:r>
-      <w:proofErr w:type="gramEnd"/>
-      <w:r>
-        <w:rPr>
-          <w:rFonts w:ascii="Arial" w:hAnsi="Arial" w:cs="Arial"/>
-        </w:rPr>
-        <w:t xml:space="preserve"> à celle que j’avais prévu au début de mon travail.</w:t>
+        <w:t>Voici maintenant mon planning effectif, celui-ci est représentatif de l’avancer de mon travail comparée à celle que j’avais prévu au début de mon travail.</w:t>
       </w:r>
     </w:p>
     <w:p>
@@ -4650,7 +4482,6 @@
           <w:color w:val="FF0000"/>
         </w:rPr>
       </w:pPr>
-      <w:proofErr w:type="spellStart"/>
       <w:r>
         <w:rPr>
           <w:rFonts w:ascii="Arial" w:hAnsi="Arial" w:cs="Arial"/>
@@ -4658,17 +4489,7 @@
           <w:bCs/>
           <w:color w:val="FF0000"/>
         </w:rPr>
-        <w:t>ScreenShot</w:t>
-      </w:r>
-      <w:proofErr w:type="spellEnd"/>
-      <w:r>
-        <w:rPr>
-          <w:rFonts w:ascii="Arial" w:hAnsi="Arial" w:cs="Arial"/>
-          <w:b/>
-          <w:bCs/>
-          <w:color w:val="FF0000"/>
-        </w:rPr>
-        <w:t xml:space="preserve"> du plan effectif*</w:t>
+        <w:t>ScreenShot du plan effectif*</w:t>
       </w:r>
     </w:p>
     <w:p>
@@ -4817,7 +4638,7 @@
           <w:rFonts w:ascii="Arial" w:hAnsi="Arial" w:cs="Arial"/>
           <w:color w:val="000000" w:themeColor="text1"/>
         </w:rPr>
-        <w:t>/</w:t>
+        <w:t xml:space="preserve"> ou </w:t>
       </w:r>
       <w:r>
         <w:rPr>
@@ -5023,14 +4844,6 @@
           <w:color w:val="000000" w:themeColor="text1"/>
         </w:rPr>
       </w:pPr>
-    </w:p>
-    <w:p>
-      <w:pPr>
-        <w:rPr>
-          <w:rFonts w:ascii="Arial" w:hAnsi="Arial" w:cs="Arial"/>
-          <w:color w:val="000000" w:themeColor="text1"/>
-        </w:rPr>
-      </w:pPr>
       <w:r>
         <w:rPr>
           <w:rFonts w:ascii="Arial" w:hAnsi="Arial" w:cs="Arial"/>
@@ -5079,13 +4892,13 @@
           <w:szCs w:val="28"/>
         </w:rPr>
         <w:drawing>
-          <wp:anchor distT="0" distB="0" distL="114300" distR="114300" simplePos="0" relativeHeight="251664384" behindDoc="0" locked="0" layoutInCell="1" allowOverlap="1" wp14:anchorId="65EC9AA5" wp14:editId="5935ED04">
+          <wp:anchor distT="0" distB="0" distL="114300" distR="114300" simplePos="0" relativeHeight="251664384" behindDoc="0" locked="0" layoutInCell="1" allowOverlap="1" wp14:anchorId="65EC9AA5" wp14:editId="4441DDAC">
             <wp:simplePos x="0" y="0"/>
             <wp:positionH relativeFrom="margin">
               <wp:align>center</wp:align>
             </wp:positionH>
             <wp:positionV relativeFrom="paragraph">
-              <wp:posOffset>270510</wp:posOffset>
+              <wp:posOffset>47874</wp:posOffset>
             </wp:positionV>
             <wp:extent cx="4587635" cy="3045349"/>
             <wp:effectExtent l="0" t="0" r="3810" b="3175"/>
@@ -5209,6 +5022,24 @@
           <w:rFonts w:ascii="Arial" w:hAnsi="Arial" w:cs="Arial"/>
           <w:b/>
           <w:bCs/>
+        </w:rPr>
+      </w:pPr>
+    </w:p>
+    <w:p>
+      <w:pPr>
+        <w:rPr>
+          <w:rFonts w:ascii="Arial" w:hAnsi="Arial" w:cs="Arial"/>
+          <w:b/>
+          <w:bCs/>
+        </w:rPr>
+      </w:pPr>
+    </w:p>
+    <w:p>
+      <w:pPr>
+        <w:rPr>
+          <w:rFonts w:ascii="Arial" w:hAnsi="Arial" w:cs="Arial"/>
+          <w:b/>
+          <w:bCs/>
           <w:sz w:val="28"/>
           <w:szCs w:val="28"/>
         </w:rPr>
@@ -5227,17 +5058,6 @@
     </w:p>
     <w:p>
       <w:pPr>
-        <w:rPr>
-          <w:rFonts w:ascii="Arial" w:hAnsi="Arial" w:cs="Arial"/>
-          <w:b/>
-          <w:bCs/>
-          <w:sz w:val="28"/>
-          <w:szCs w:val="28"/>
-        </w:rPr>
-      </w:pPr>
-    </w:p>
-    <w:p>
-      <w:pPr>
         <w:pStyle w:val="Sansinterligne"/>
         <w:rPr>
           <w:rFonts w:ascii="Arial" w:hAnsi="Arial" w:cs="Arial"/>
@@ -5247,51 +5067,51 @@
         <w:rPr>
           <w:rFonts w:ascii="Arial" w:hAnsi="Arial" w:cs="Arial"/>
         </w:rPr>
+        <w:t xml:space="preserve">L’utilisateur peut </w:t>
+      </w:r>
+      <w:r>
+        <w:rPr>
+          <w:rFonts w:ascii="Arial" w:hAnsi="Arial" w:cs="Arial"/>
+        </w:rPr>
+        <w:t>maintenant</w:t>
+      </w:r>
+      <w:r>
+        <w:rPr>
+          <w:rFonts w:ascii="Arial" w:hAnsi="Arial" w:cs="Arial"/>
+        </w:rPr>
+        <w:t xml:space="preserve"> se connecter au site web et utiliser toutes </w:t>
+      </w:r>
+      <w:r>
+        <w:rPr>
+          <w:rFonts w:ascii="Arial" w:hAnsi="Arial" w:cs="Arial"/>
+        </w:rPr>
+        <w:t>les</w:t>
+      </w:r>
+      <w:r>
+        <w:rPr>
+          <w:rFonts w:ascii="Arial" w:hAnsi="Arial" w:cs="Arial"/>
+        </w:rPr>
+        <w:t xml:space="preserve"> </w:t>
+      </w:r>
+      <w:r>
+        <w:rPr>
+          <w:rFonts w:ascii="Arial" w:hAnsi="Arial" w:cs="Arial"/>
+        </w:rPr>
+        <w:t>fonctionnalités.</w:t>
+      </w:r>
+    </w:p>
+    <w:p>
+      <w:pPr>
+        <w:rPr>
+          <w:rFonts w:ascii="Arial" w:hAnsi="Arial" w:cs="Arial"/>
+          <w:color w:val="000000" w:themeColor="text1"/>
+        </w:rPr>
+      </w:pPr>
+      <w:r>
+        <w:rPr>
+          <w:rFonts w:ascii="Arial" w:hAnsi="Arial" w:cs="Arial"/>
+        </w:rPr>
         <w:lastRenderedPageBreak/>
-        <w:t xml:space="preserve">L’utilisateur peut </w:t>
-      </w:r>
-      <w:r>
-        <w:rPr>
-          <w:rFonts w:ascii="Arial" w:hAnsi="Arial" w:cs="Arial"/>
-        </w:rPr>
-        <w:t>maintenant</w:t>
-      </w:r>
-      <w:r>
-        <w:rPr>
-          <w:rFonts w:ascii="Arial" w:hAnsi="Arial" w:cs="Arial"/>
-        </w:rPr>
-        <w:t xml:space="preserve"> se connecter au site web et utiliser toutes </w:t>
-      </w:r>
-      <w:r>
-        <w:rPr>
-          <w:rFonts w:ascii="Arial" w:hAnsi="Arial" w:cs="Arial"/>
-        </w:rPr>
-        <w:t>les</w:t>
-      </w:r>
-      <w:r>
-        <w:rPr>
-          <w:rFonts w:ascii="Arial" w:hAnsi="Arial" w:cs="Arial"/>
-        </w:rPr>
-        <w:t xml:space="preserve"> </w:t>
-      </w:r>
-      <w:r>
-        <w:rPr>
-          <w:rFonts w:ascii="Arial" w:hAnsi="Arial" w:cs="Arial"/>
-        </w:rPr>
-        <w:t>fonctionnalités.</w:t>
-      </w:r>
-    </w:p>
-    <w:p>
-      <w:pPr>
-        <w:rPr>
-          <w:rFonts w:ascii="Arial" w:hAnsi="Arial" w:cs="Arial"/>
-          <w:color w:val="000000" w:themeColor="text1"/>
-        </w:rPr>
-      </w:pPr>
-      <w:r>
-        <w:rPr>
-          <w:rFonts w:ascii="Arial" w:hAnsi="Arial" w:cs="Arial"/>
-        </w:rPr>
         <w:t xml:space="preserve">Si </w:t>
       </w:r>
       <w:r>
@@ -5539,14 +5359,7 @@
           <w:rFonts w:ascii="Arial" w:hAnsi="Arial" w:cs="Arial"/>
           <w:color w:val="000000" w:themeColor="text1"/>
         </w:rPr>
-        <w:t>Une fois le compte créer, il peut se connecter et accéder à la page d’accueil.</w:t>
-      </w:r>
-      <w:r>
-        <w:rPr>
-          <w:rFonts w:ascii="Arial" w:hAnsi="Arial" w:cs="Arial"/>
-          <w:color w:val="000000" w:themeColor="text1"/>
-        </w:rPr>
-        <w:t xml:space="preserve"> Il peut désormais</w:t>
+        <w:t>Une fois le compte créer, il peut se connecter et accéder à la page d’accueil. Il peut désormais</w:t>
       </w:r>
       <w:r>
         <w:rPr>
@@ -5786,27 +5599,7 @@
           <w:szCs w:val="28"/>
         </w:rPr>
         <w:lastRenderedPageBreak/>
-        <w:t>Vue d’un utilisateur</w:t>
-      </w:r>
-      <w:r>
-        <w:rPr>
-          <w:rFonts w:ascii="Arial" w:hAnsi="Arial" w:cs="Arial"/>
-          <w:b/>
-          <w:bCs/>
-          <w:sz w:val="28"/>
-          <w:szCs w:val="28"/>
-        </w:rPr>
-        <w:t xml:space="preserve"> qui souhaite poster une production </w:t>
-      </w:r>
-      <w:r>
-        <w:rPr>
-          <w:rFonts w:ascii="Arial" w:hAnsi="Arial" w:cs="Arial"/>
-          <w:b/>
-          <w:bCs/>
-          <w:sz w:val="28"/>
-          <w:szCs w:val="28"/>
-        </w:rPr>
-        <w:t>:</w:t>
+        <w:t>Vue d’un utilisateur qui souhaite poster une production :</w:t>
       </w:r>
     </w:p>
     <w:p>
@@ -6020,20 +5813,128 @@
         <w:rPr>
           <w:rFonts w:ascii="Arial" w:hAnsi="Arial" w:cs="Arial"/>
         </w:rPr>
-        <w:t>Une fois la production publiée, elle s’affichera sur la page d’accueil et sur le profil de l’utilisateur. Il peut la modifier ou la supprimer à tout moment depuis la page :</w:t>
-      </w:r>
-    </w:p>
-    <w:p>
-      <w:pPr>
-        <w:rPr>
-          <w:rFonts w:ascii="Arial" w:hAnsi="Arial" w:cs="Arial"/>
-        </w:rPr>
-      </w:pPr>
-      <w:r>
-        <w:rPr>
-          <w:rFonts w:ascii="Arial" w:hAnsi="Arial" w:cs="Arial"/>
-        </w:rPr>
-        <w:t xml:space="preserve"> Profil &gt; Mes productions &gt; Supprimer la production</w:t>
+        <w:t>Une fois la production publiée, elle s’affichera sur la page d’accueil et sur le profil de l’utilisateur. Il peut la modifier ou la supprimer à tout moment depuis la page</w:t>
+      </w:r>
+      <w:r>
+        <w:rPr>
+          <w:rFonts w:ascii="Arial" w:hAnsi="Arial" w:cs="Arial"/>
+        </w:rPr>
+        <w:t xml:space="preserve"> profil &gt; mes productions</w:t>
+      </w:r>
+    </w:p>
+    <w:p>
+      <w:pPr>
+        <w:rPr>
+          <w:rFonts w:ascii="Arial" w:hAnsi="Arial" w:cs="Arial"/>
+        </w:rPr>
+      </w:pPr>
+      <w:r>
+        <w:rPr>
+          <w:rFonts w:ascii="Arial" w:hAnsi="Arial" w:cs="Arial"/>
+        </w:rPr>
+        <w:t>L’utilisateur peut trier les productions, il doit premièrement se rendre sur la page de tri.</w:t>
+      </w:r>
+    </w:p>
+    <w:p>
+      <w:pPr>
+        <w:rPr>
+          <w:rFonts w:ascii="Arial" w:hAnsi="Arial" w:cs="Arial"/>
+        </w:rPr>
+      </w:pPr>
+      <w:r>
+        <w:rPr>
+          <w:rFonts w:ascii="Arial" w:hAnsi="Arial" w:cs="Arial"/>
+          <w:noProof/>
+        </w:rPr>
+        <w:drawing>
+          <wp:anchor distT="0" distB="0" distL="114300" distR="114300" simplePos="0" relativeHeight="251668480" behindDoc="0" locked="0" layoutInCell="1" allowOverlap="1" wp14:anchorId="3B112DB3" wp14:editId="14E35BED">
+            <wp:simplePos x="0" y="0"/>
+            <wp:positionH relativeFrom="margin">
+              <wp:align>center</wp:align>
+            </wp:positionH>
+            <wp:positionV relativeFrom="paragraph">
+              <wp:posOffset>140335</wp:posOffset>
+            </wp:positionV>
+            <wp:extent cx="4611370" cy="3441065"/>
+            <wp:effectExtent l="0" t="0" r="0" b="6985"/>
+            <wp:wrapSquare wrapText="bothSides"/>
+            <wp:docPr id="10" name="Image 10"/>
+            <wp:cNvGraphicFramePr>
+              <a:graphicFrameLocks xmlns:a="http://schemas.openxmlformats.org/drawingml/2006/main" noChangeAspect="1"/>
+            </wp:cNvGraphicFramePr>
+            <a:graphic xmlns:a="http://schemas.openxmlformats.org/drawingml/2006/main">
+              <a:graphicData uri="http://schemas.openxmlformats.org/drawingml/2006/picture">
+                <pic:pic xmlns:pic="http://schemas.openxmlformats.org/drawingml/2006/picture">
+                  <pic:nvPicPr>
+                    <pic:cNvPr id="0" name="Picture 1"/>
+                    <pic:cNvPicPr>
+                      <a:picLocks noChangeAspect="1" noChangeArrowheads="1"/>
+                    </pic:cNvPicPr>
+                  </pic:nvPicPr>
+                  <pic:blipFill>
+                    <a:blip r:embed="rId18">
+                      <a:extLst>
+                        <a:ext uri="{28A0092B-C50C-407E-A947-70E740481C1C}">
+                          <a14:useLocalDpi xmlns:a14="http://schemas.microsoft.com/office/drawing/2010/main" val="0"/>
+                        </a:ext>
+                      </a:extLst>
+                    </a:blip>
+                    <a:srcRect/>
+                    <a:stretch>
+                      <a:fillRect/>
+                    </a:stretch>
+                  </pic:blipFill>
+                  <pic:spPr bwMode="auto">
+                    <a:xfrm>
+                      <a:off x="0" y="0"/>
+                      <a:ext cx="4611370" cy="3441065"/>
+                    </a:xfrm>
+                    <a:prstGeom prst="rect">
+                      <a:avLst/>
+                    </a:prstGeom>
+                    <a:noFill/>
+                    <a:ln>
+                      <a:noFill/>
+                    </a:ln>
+                  </pic:spPr>
+                </pic:pic>
+              </a:graphicData>
+            </a:graphic>
+            <wp14:sizeRelH relativeFrom="margin">
+              <wp14:pctWidth>0</wp14:pctWidth>
+            </wp14:sizeRelH>
+            <wp14:sizeRelV relativeFrom="margin">
+              <wp14:pctHeight>0</wp14:pctHeight>
+            </wp14:sizeRelV>
+          </wp:anchor>
+        </w:drawing>
+      </w:r>
+    </w:p>
+    <w:p>
+      <w:pPr>
+        <w:rPr>
+          <w:rFonts w:ascii="Arial" w:hAnsi="Arial" w:cs="Arial"/>
+        </w:rPr>
+      </w:pPr>
+      <w:r>
+        <w:rPr>
+          <w:rFonts w:ascii="Arial" w:hAnsi="Arial" w:cs="Arial"/>
+        </w:rPr>
+        <w:br w:type="page"/>
+      </w:r>
+    </w:p>
+    <w:p>
+      <w:pPr>
+        <w:rPr>
+          <w:rFonts w:ascii="Arial" w:hAnsi="Arial" w:cs="Arial"/>
+        </w:rPr>
+      </w:pPr>
+      <w:r>
+        <w:rPr>
+          <w:rFonts w:ascii="Arial" w:hAnsi="Arial" w:cs="Arial"/>
+        </w:rPr>
+        <w:lastRenderedPageBreak/>
+        <w:t>Il peut trier par catégorie, et à l’intérieur de cette catégorie il peut trier par date ou par le nombre de likes.</w:t>
       </w:r>
     </w:p>
     <w:p>
@@ -6054,17 +5955,9 @@
           <w:sz w:val="28"/>
           <w:szCs w:val="28"/>
         </w:rPr>
-        <w:br w:type="page"/>
-      </w:r>
-    </w:p>
-    <w:p>
-      <w:pPr>
-        <w:rPr>
-          <w:rFonts w:ascii="Arial" w:hAnsi="Arial" w:cs="Arial"/>
-          <w:b/>
-          <w:bCs/>
-        </w:rPr>
-      </w:pPr>
+        <w:t>Administrateur</w:t>
+      </w:r>
+      <w:bookmarkEnd w:id="15"/>
       <w:r>
         <w:rPr>
           <w:rFonts w:ascii="Arial" w:hAnsi="Arial" w:cs="Arial"/>
@@ -6073,11 +5966,530 @@
           <w:sz w:val="28"/>
           <w:szCs w:val="28"/>
         </w:rPr>
+        <w:t xml:space="preserve"> (connecté depuis le login admin)</w:t>
+      </w:r>
+    </w:p>
+    <w:p>
+      <w:pPr>
+        <w:rPr>
+          <w:rFonts w:ascii="Arial" w:hAnsi="Arial" w:cs="Arial"/>
+        </w:rPr>
+      </w:pPr>
+      <w:r>
+        <w:rPr>
+          <w:rFonts w:ascii="Arial" w:hAnsi="Arial" w:cs="Arial"/>
+        </w:rPr>
+        <w:t>Voici la page de connexion pour l’administrateur.</w:t>
+      </w:r>
+    </w:p>
+    <w:p>
+      <w:pPr>
+        <w:rPr>
+          <w:rFonts w:ascii="Arial" w:hAnsi="Arial" w:cs="Arial"/>
+        </w:rPr>
+      </w:pPr>
+      <w:r>
+        <w:rPr>
+          <w:rFonts w:ascii="Arial" w:hAnsi="Arial" w:cs="Arial"/>
+          <w:noProof/>
+        </w:rPr>
+        <w:drawing>
+          <wp:anchor distT="0" distB="0" distL="114300" distR="114300" simplePos="0" relativeHeight="251669504" behindDoc="0" locked="0" layoutInCell="1" allowOverlap="1" wp14:anchorId="32005D04" wp14:editId="4F6DDC07">
+            <wp:simplePos x="0" y="0"/>
+            <wp:positionH relativeFrom="margin">
+              <wp:align>center</wp:align>
+            </wp:positionH>
+            <wp:positionV relativeFrom="paragraph">
+              <wp:posOffset>54969</wp:posOffset>
+            </wp:positionV>
+            <wp:extent cx="4416425" cy="2940685"/>
+            <wp:effectExtent l="0" t="0" r="3175" b="0"/>
+            <wp:wrapSquare wrapText="bothSides"/>
+            <wp:docPr id="11" name="Image 11"/>
+            <wp:cNvGraphicFramePr>
+              <a:graphicFrameLocks xmlns:a="http://schemas.openxmlformats.org/drawingml/2006/main" noChangeAspect="1"/>
+            </wp:cNvGraphicFramePr>
+            <a:graphic xmlns:a="http://schemas.openxmlformats.org/drawingml/2006/main">
+              <a:graphicData uri="http://schemas.openxmlformats.org/drawingml/2006/picture">
+                <pic:pic xmlns:pic="http://schemas.openxmlformats.org/drawingml/2006/picture">
+                  <pic:nvPicPr>
+                    <pic:cNvPr id="0" name="Picture 2"/>
+                    <pic:cNvPicPr>
+                      <a:picLocks noChangeAspect="1" noChangeArrowheads="1"/>
+                    </pic:cNvPicPr>
+                  </pic:nvPicPr>
+                  <pic:blipFill>
+                    <a:blip r:embed="rId19">
+                      <a:extLst>
+                        <a:ext uri="{28A0092B-C50C-407E-A947-70E740481C1C}">
+                          <a14:useLocalDpi xmlns:a14="http://schemas.microsoft.com/office/drawing/2010/main" val="0"/>
+                        </a:ext>
+                      </a:extLst>
+                    </a:blip>
+                    <a:srcRect/>
+                    <a:stretch>
+                      <a:fillRect/>
+                    </a:stretch>
+                  </pic:blipFill>
+                  <pic:spPr bwMode="auto">
+                    <a:xfrm>
+                      <a:off x="0" y="0"/>
+                      <a:ext cx="4416425" cy="2940685"/>
+                    </a:xfrm>
+                    <a:prstGeom prst="rect">
+                      <a:avLst/>
+                    </a:prstGeom>
+                    <a:noFill/>
+                    <a:ln>
+                      <a:noFill/>
+                    </a:ln>
+                  </pic:spPr>
+                </pic:pic>
+              </a:graphicData>
+            </a:graphic>
+            <wp14:sizeRelH relativeFrom="margin">
+              <wp14:pctWidth>0</wp14:pctWidth>
+            </wp14:sizeRelH>
+            <wp14:sizeRelV relativeFrom="margin">
+              <wp14:pctHeight>0</wp14:pctHeight>
+            </wp14:sizeRelV>
+          </wp:anchor>
+        </w:drawing>
+      </w:r>
+    </w:p>
+    <w:p>
+      <w:pPr>
+        <w:jc w:val="both"/>
+        <w:rPr>
+          <w:rFonts w:ascii="Arial" w:hAnsi="Arial" w:cs="Arial"/>
+        </w:rPr>
+      </w:pPr>
+    </w:p>
+    <w:p>
+      <w:pPr>
+        <w:jc w:val="both"/>
+        <w:rPr>
+          <w:rFonts w:ascii="Arial" w:hAnsi="Arial" w:cs="Arial"/>
+        </w:rPr>
+      </w:pPr>
+    </w:p>
+    <w:p>
+      <w:pPr>
+        <w:jc w:val="both"/>
+        <w:rPr>
+          <w:rFonts w:ascii="Arial" w:hAnsi="Arial" w:cs="Arial"/>
+        </w:rPr>
+      </w:pPr>
+    </w:p>
+    <w:p>
+      <w:pPr>
+        <w:jc w:val="both"/>
+        <w:rPr>
+          <w:rFonts w:ascii="Arial" w:hAnsi="Arial" w:cs="Arial"/>
+        </w:rPr>
+      </w:pPr>
+    </w:p>
+    <w:p>
+      <w:pPr>
+        <w:jc w:val="both"/>
+        <w:rPr>
+          <w:rFonts w:ascii="Arial" w:hAnsi="Arial" w:cs="Arial"/>
+        </w:rPr>
+      </w:pPr>
+    </w:p>
+    <w:p>
+      <w:pPr>
+        <w:jc w:val="both"/>
+        <w:rPr>
+          <w:rFonts w:ascii="Arial" w:hAnsi="Arial" w:cs="Arial"/>
+        </w:rPr>
+      </w:pPr>
+    </w:p>
+    <w:p>
+      <w:pPr>
+        <w:jc w:val="both"/>
+        <w:rPr>
+          <w:rFonts w:ascii="Arial" w:hAnsi="Arial" w:cs="Arial"/>
+        </w:rPr>
+      </w:pPr>
+    </w:p>
+    <w:p>
+      <w:pPr>
+        <w:jc w:val="both"/>
+        <w:rPr>
+          <w:rFonts w:ascii="Arial" w:hAnsi="Arial" w:cs="Arial"/>
+        </w:rPr>
+      </w:pPr>
+    </w:p>
+    <w:p>
+      <w:pPr>
+        <w:jc w:val="both"/>
+        <w:rPr>
+          <w:rFonts w:ascii="Arial" w:hAnsi="Arial" w:cs="Arial"/>
+        </w:rPr>
+      </w:pPr>
+    </w:p>
+    <w:p>
+      <w:pPr>
+        <w:jc w:val="both"/>
+        <w:rPr>
+          <w:rFonts w:ascii="Arial" w:hAnsi="Arial" w:cs="Arial"/>
+        </w:rPr>
+      </w:pPr>
+    </w:p>
+    <w:p>
+      <w:pPr>
+        <w:jc w:val="both"/>
+        <w:rPr>
+          <w:rFonts w:ascii="Arial" w:hAnsi="Arial" w:cs="Arial"/>
+        </w:rPr>
+      </w:pPr>
+    </w:p>
+    <w:p>
+      <w:pPr>
+        <w:jc w:val="both"/>
+        <w:rPr>
+          <w:rFonts w:ascii="Arial" w:hAnsi="Arial" w:cs="Arial"/>
+        </w:rPr>
+      </w:pPr>
+      <w:r>
+        <w:rPr>
+          <w:rFonts w:ascii="Arial" w:hAnsi="Arial" w:cs="Arial"/>
+        </w:rPr>
+        <w:t>Une fois connecté, l’administrateur arrive sur la page de gestion (CRUD) des catégories, il peut en ajouter, modifier ou supprimer.</w:t>
+      </w:r>
+    </w:p>
+    <w:p>
+      <w:pPr>
+        <w:jc w:val="both"/>
+        <w:rPr>
+          <w:rFonts w:ascii="Arial" w:hAnsi="Arial" w:cs="Arial"/>
+        </w:rPr>
+      </w:pPr>
+      <w:r>
+        <w:rPr>
+          <w:rFonts w:ascii="Arial" w:hAnsi="Arial" w:cs="Arial"/>
+          <w:noProof/>
+        </w:rPr>
+        <w:drawing>
+          <wp:anchor distT="0" distB="0" distL="114300" distR="114300" simplePos="0" relativeHeight="251670528" behindDoc="0" locked="0" layoutInCell="1" allowOverlap="1" wp14:anchorId="791F26CB" wp14:editId="5519BA0F">
+            <wp:simplePos x="0" y="0"/>
+            <wp:positionH relativeFrom="margin">
+              <wp:align>center</wp:align>
+            </wp:positionH>
+            <wp:positionV relativeFrom="paragraph">
+              <wp:posOffset>11485</wp:posOffset>
+            </wp:positionV>
+            <wp:extent cx="4412615" cy="3032760"/>
+            <wp:effectExtent l="0" t="0" r="6985" b="0"/>
+            <wp:wrapSquare wrapText="bothSides"/>
+            <wp:docPr id="12" name="Image 12"/>
+            <wp:cNvGraphicFramePr>
+              <a:graphicFrameLocks xmlns:a="http://schemas.openxmlformats.org/drawingml/2006/main" noChangeAspect="1"/>
+            </wp:cNvGraphicFramePr>
+            <a:graphic xmlns:a="http://schemas.openxmlformats.org/drawingml/2006/main">
+              <a:graphicData uri="http://schemas.openxmlformats.org/drawingml/2006/picture">
+                <pic:pic xmlns:pic="http://schemas.openxmlformats.org/drawingml/2006/picture">
+                  <pic:nvPicPr>
+                    <pic:cNvPr id="0" name="Picture 3"/>
+                    <pic:cNvPicPr>
+                      <a:picLocks noChangeAspect="1" noChangeArrowheads="1"/>
+                    </pic:cNvPicPr>
+                  </pic:nvPicPr>
+                  <pic:blipFill>
+                    <a:blip r:embed="rId20">
+                      <a:extLst>
+                        <a:ext uri="{28A0092B-C50C-407E-A947-70E740481C1C}">
+                          <a14:useLocalDpi xmlns:a14="http://schemas.microsoft.com/office/drawing/2010/main" val="0"/>
+                        </a:ext>
+                      </a:extLst>
+                    </a:blip>
+                    <a:srcRect/>
+                    <a:stretch>
+                      <a:fillRect/>
+                    </a:stretch>
+                  </pic:blipFill>
+                  <pic:spPr bwMode="auto">
+                    <a:xfrm>
+                      <a:off x="0" y="0"/>
+                      <a:ext cx="4412615" cy="3032760"/>
+                    </a:xfrm>
+                    <a:prstGeom prst="rect">
+                      <a:avLst/>
+                    </a:prstGeom>
+                    <a:noFill/>
+                    <a:ln>
+                      <a:noFill/>
+                    </a:ln>
+                  </pic:spPr>
+                </pic:pic>
+              </a:graphicData>
+            </a:graphic>
+            <wp14:sizeRelH relativeFrom="margin">
+              <wp14:pctWidth>0</wp14:pctWidth>
+            </wp14:sizeRelH>
+            <wp14:sizeRelV relativeFrom="margin">
+              <wp14:pctHeight>0</wp14:pctHeight>
+            </wp14:sizeRelV>
+          </wp:anchor>
+        </w:drawing>
+      </w:r>
+    </w:p>
+    <w:p>
+      <w:pPr>
+        <w:jc w:val="both"/>
+        <w:rPr>
+          <w:rFonts w:ascii="Arial" w:hAnsi="Arial" w:cs="Arial"/>
+        </w:rPr>
+      </w:pPr>
+    </w:p>
+    <w:p>
+      <w:pPr>
+        <w:jc w:val="both"/>
+        <w:rPr>
+          <w:rFonts w:ascii="Arial" w:hAnsi="Arial" w:cs="Arial"/>
+        </w:rPr>
+      </w:pPr>
+    </w:p>
+    <w:p>
+      <w:pPr>
+        <w:jc w:val="both"/>
+        <w:rPr>
+          <w:rFonts w:ascii="Arial" w:hAnsi="Arial" w:cs="Arial"/>
+        </w:rPr>
+      </w:pPr>
+    </w:p>
+    <w:p>
+      <w:pPr>
+        <w:jc w:val="both"/>
+        <w:rPr>
+          <w:rFonts w:ascii="Arial" w:hAnsi="Arial" w:cs="Arial"/>
+        </w:rPr>
+      </w:pPr>
+    </w:p>
+    <w:p>
+      <w:pPr>
+        <w:jc w:val="both"/>
+        <w:rPr>
+          <w:rFonts w:ascii="Arial" w:hAnsi="Arial" w:cs="Arial"/>
+        </w:rPr>
+      </w:pPr>
+    </w:p>
+    <w:p>
+      <w:pPr>
+        <w:jc w:val="both"/>
+        <w:rPr>
+          <w:rFonts w:ascii="Arial" w:hAnsi="Arial" w:cs="Arial"/>
+        </w:rPr>
+      </w:pPr>
+    </w:p>
+    <w:p>
+      <w:pPr>
+        <w:jc w:val="both"/>
+        <w:rPr>
+          <w:rFonts w:ascii="Arial" w:hAnsi="Arial" w:cs="Arial"/>
+        </w:rPr>
+      </w:pPr>
+    </w:p>
+    <w:p>
+      <w:pPr>
+        <w:jc w:val="both"/>
+        <w:rPr>
+          <w:rFonts w:ascii="Arial" w:hAnsi="Arial" w:cs="Arial"/>
+        </w:rPr>
+      </w:pPr>
+    </w:p>
+    <w:p>
+      <w:pPr>
+        <w:jc w:val="both"/>
+        <w:rPr>
+          <w:rFonts w:ascii="Arial" w:hAnsi="Arial" w:cs="Arial"/>
+        </w:rPr>
+      </w:pPr>
+    </w:p>
+    <w:p>
+      <w:pPr>
+        <w:jc w:val="both"/>
+        <w:rPr>
+          <w:rFonts w:ascii="Arial" w:hAnsi="Arial" w:cs="Arial"/>
+        </w:rPr>
+      </w:pPr>
+    </w:p>
+    <w:p>
+      <w:pPr>
+        <w:jc w:val="both"/>
+        <w:rPr>
+          <w:rFonts w:ascii="Arial" w:hAnsi="Arial" w:cs="Arial"/>
+        </w:rPr>
+      </w:pPr>
+    </w:p>
+    <w:p>
+      <w:pPr>
+        <w:jc w:val="both"/>
+        <w:rPr>
+          <w:rFonts w:ascii="Arial" w:hAnsi="Arial" w:cs="Arial"/>
+        </w:rPr>
+      </w:pPr>
+      <w:r>
+        <w:rPr>
+          <w:rFonts w:ascii="Arial" w:hAnsi="Arial" w:cs="Arial"/>
+        </w:rPr>
+        <w:t xml:space="preserve">Pour ajouter une catégorie il suffit de rentrer le nom de cette nouvelle catégorie dans le champ </w:t>
+      </w:r>
+      <w:r>
+        <w:rPr>
+          <w:rFonts w:ascii="Arial" w:hAnsi="Arial" w:cs="Arial"/>
+          <w:u w:val="single"/>
+        </w:rPr>
+        <w:t>NewCatégorie</w:t>
+      </w:r>
+      <w:r>
+        <w:rPr>
+          <w:rFonts w:ascii="Arial" w:hAnsi="Arial" w:cs="Arial"/>
+        </w:rPr>
+        <w:t xml:space="preserve">, puis de cliquer sur </w:t>
+      </w:r>
+      <w:r>
+        <w:rPr>
+          <w:rFonts w:ascii="Arial" w:hAnsi="Arial" w:cs="Arial"/>
+          <w:b/>
+          <w:bCs/>
+          <w:color w:val="70AD47" w:themeColor="accent6"/>
+        </w:rPr>
+        <w:t>Ajouter</w:t>
+      </w:r>
+      <w:r>
+        <w:rPr>
+          <w:rFonts w:ascii="Arial" w:hAnsi="Arial" w:cs="Arial"/>
+        </w:rPr>
+        <w:t>.</w:t>
+      </w:r>
+    </w:p>
+    <w:p>
+      <w:pPr>
+        <w:jc w:val="both"/>
+        <w:rPr>
+          <w:rFonts w:ascii="Arial" w:hAnsi="Arial" w:cs="Arial"/>
+        </w:rPr>
+      </w:pPr>
+      <w:r>
+        <w:rPr>
+          <w:rFonts w:ascii="Arial" w:hAnsi="Arial" w:cs="Arial"/>
+        </w:rPr>
+        <w:t xml:space="preserve">Pour les modifier, il clique sur le bouton Modifier à coté de la Catégorie qu’il souhaite modifier, puis le nom de celle-ci s’affichera dans le champ </w:t>
+      </w:r>
+      <w:r>
+        <w:rPr>
+          <w:rFonts w:ascii="Arial" w:hAnsi="Arial" w:cs="Arial"/>
+          <w:u w:val="single"/>
+        </w:rPr>
+        <w:t>Catégorie</w:t>
+      </w:r>
+      <w:r>
+        <w:rPr>
+          <w:rFonts w:ascii="Arial" w:hAnsi="Arial" w:cs="Arial"/>
+        </w:rPr>
+        <w:t xml:space="preserve"> </w:t>
+      </w:r>
+      <w:r>
+        <w:rPr>
+          <w:rFonts w:ascii="Arial" w:hAnsi="Arial" w:cs="Arial"/>
+          <w:u w:val="single"/>
+        </w:rPr>
+        <w:t>1</w:t>
+      </w:r>
+      <w:r>
+        <w:rPr>
+          <w:rFonts w:ascii="Arial" w:hAnsi="Arial" w:cs="Arial"/>
+        </w:rPr>
+        <w:t xml:space="preserve">. Il lui reste plus qu’a modifier le </w:t>
+      </w:r>
+      <w:r>
+        <w:rPr>
+          <w:rFonts w:ascii="Arial" w:hAnsi="Arial" w:cs="Arial"/>
+        </w:rPr>
         <w:lastRenderedPageBreak/>
-        <w:t>Administrateur</w:t>
-      </w:r>
-      <w:bookmarkEnd w:id="15"/>
-      <w:r>
+        <w:t xml:space="preserve">nom dans le champ et cliquer sur </w:t>
+      </w:r>
+      <w:r>
+        <w:rPr>
+          <w:rFonts w:ascii="Arial" w:hAnsi="Arial" w:cs="Arial"/>
+          <w:b/>
+          <w:bCs/>
+          <w:color w:val="4472C4" w:themeColor="accent1"/>
+        </w:rPr>
+        <w:t>Confirmer</w:t>
+      </w:r>
+      <w:r>
+        <w:rPr>
+          <w:rFonts w:ascii="Arial" w:hAnsi="Arial" w:cs="Arial"/>
+        </w:rPr>
+        <w:t xml:space="preserve">. Pour Supprimer une </w:t>
+      </w:r>
+      <w:r>
+        <w:rPr>
+          <w:rFonts w:ascii="Arial" w:hAnsi="Arial" w:cs="Arial"/>
+        </w:rPr>
+        <w:t>Catégorie</w:t>
+      </w:r>
+      <w:r>
+        <w:rPr>
+          <w:rFonts w:ascii="Arial" w:hAnsi="Arial" w:cs="Arial"/>
+        </w:rPr>
+        <w:t xml:space="preserve">, il </w:t>
+      </w:r>
+      <w:r>
+        <w:rPr>
+          <w:rFonts w:ascii="Arial" w:hAnsi="Arial" w:cs="Arial"/>
+        </w:rPr>
+        <w:t xml:space="preserve">faut juste cliquer sur </w:t>
+      </w:r>
+      <w:r>
+        <w:rPr>
+          <w:rFonts w:ascii="Arial" w:hAnsi="Arial" w:cs="Arial"/>
+          <w:b/>
+          <w:bCs/>
+          <w:color w:val="FF0000"/>
+        </w:rPr>
+        <w:t>Delete</w:t>
+      </w:r>
+      <w:r>
+        <w:rPr>
+          <w:rFonts w:ascii="Arial" w:hAnsi="Arial" w:cs="Arial"/>
+          <w:color w:val="FF0000"/>
+        </w:rPr>
+        <w:t xml:space="preserve"> </w:t>
+      </w:r>
+      <w:r>
+        <w:rPr>
+          <w:rFonts w:ascii="Arial" w:hAnsi="Arial" w:cs="Arial"/>
+        </w:rPr>
+        <w:t xml:space="preserve">à coté de la </w:t>
+      </w:r>
+      <w:r>
+        <w:rPr>
+          <w:rFonts w:ascii="Arial" w:hAnsi="Arial" w:cs="Arial"/>
+          <w:u w:val="single"/>
+        </w:rPr>
+        <w:t>Catégorie</w:t>
+      </w:r>
+      <w:r>
+        <w:rPr>
+          <w:rFonts w:ascii="Arial" w:hAnsi="Arial" w:cs="Arial"/>
+        </w:rPr>
+        <w:t xml:space="preserve"> souhaitée.</w:t>
+      </w:r>
+    </w:p>
+    <w:p>
+      <w:pPr>
+        <w:jc w:val="both"/>
+        <w:rPr>
+          <w:rFonts w:ascii="Arial" w:hAnsi="Arial" w:cs="Arial"/>
+        </w:rPr>
+      </w:pPr>
+    </w:p>
+    <w:p>
+      <w:pPr>
         <w:rPr>
           <w:rFonts w:ascii="Arial" w:hAnsi="Arial" w:cs="Arial"/>
           <w:b/>
@@ -6085,41 +6497,1839 @@
           <w:sz w:val="28"/>
           <w:szCs w:val="28"/>
         </w:rPr>
-        <w:t xml:space="preserve"> (connecté depuis le login admin)</w:t>
-      </w:r>
-    </w:p>
-    <w:p>
-      <w:pPr>
-        <w:rPr>
-          <w:rFonts w:ascii="Arial" w:hAnsi="Arial" w:cs="Arial"/>
-        </w:rPr>
-      </w:pPr>
-    </w:p>
-    <w:p>
-      <w:pPr>
-        <w:jc w:val="both"/>
-        <w:rPr>
-          <w:rFonts w:ascii="Arial" w:hAnsi="Arial" w:cs="Arial"/>
-        </w:rPr>
-      </w:pPr>
-    </w:p>
-    <w:p>
-      <w:pPr>
-        <w:pStyle w:val="Titre2"/>
-        <w:jc w:val="both"/>
-        <w:rPr>
-          <w:rFonts w:ascii="Arial" w:hAnsi="Arial" w:cs="Arial"/>
+      </w:pPr>
+      <w:r>
+        <w:rPr>
+          <w:rFonts w:ascii="Arial" w:hAnsi="Arial" w:cs="Arial"/>
+          <w:b/>
+          <w:bCs/>
           <w:sz w:val="28"/>
           <w:szCs w:val="28"/>
         </w:rPr>
-      </w:pPr>
-      <w:bookmarkStart w:id="16" w:name="_Toc101852890"/>
-      <w:r>
-        <w:rPr>
-          <w:rFonts w:ascii="Arial" w:hAnsi="Arial" w:cs="Arial"/>
+        <w:t xml:space="preserve">Vue </w:t>
+      </w:r>
+      <w:r>
+        <w:rPr>
+          <w:rFonts w:ascii="Arial" w:hAnsi="Arial" w:cs="Arial"/>
+          <w:b/>
+          <w:bCs/>
           <w:sz w:val="28"/>
           <w:szCs w:val="28"/>
         </w:rPr>
+        <w:t>du profil de l’utilisateur (connexion obligatoire pour y accéder) </w:t>
+      </w:r>
+    </w:p>
+    <w:p>
+      <w:pPr>
+        <w:rPr>
+          <w:rFonts w:ascii="Arial" w:hAnsi="Arial" w:cs="Arial"/>
+          <w:color w:val="000000" w:themeColor="text1"/>
+        </w:rPr>
+      </w:pPr>
+      <w:r>
+        <w:rPr>
+          <w:rFonts w:ascii="Arial" w:hAnsi="Arial" w:cs="Arial"/>
+        </w:rPr>
+        <w:t xml:space="preserve">En haut à gauche de l’écran sera afficher le pseudonyme de l’utilisateur. </w:t>
+      </w:r>
+      <w:r>
+        <w:rPr>
+          <w:rFonts w:ascii="Arial" w:hAnsi="Arial" w:cs="Arial"/>
+        </w:rPr>
+        <w:t>Ses informations</w:t>
+      </w:r>
+      <w:r>
+        <w:rPr>
+          <w:rFonts w:ascii="Arial" w:hAnsi="Arial" w:cs="Arial"/>
+        </w:rPr>
+        <w:t xml:space="preserve"> qui seront affichées sur la droite du tableau.</w:t>
+      </w:r>
+      <w:r>
+        <w:rPr>
+          <w:rFonts w:ascii="Arial" w:hAnsi="Arial" w:cs="Arial"/>
+        </w:rPr>
+        <w:t xml:space="preserve"> Il peut cliquer sur le bouton </w:t>
+      </w:r>
+      <w:r>
+        <w:rPr>
+          <w:rFonts w:ascii="Arial" w:hAnsi="Arial" w:cs="Arial"/>
+          <w:b/>
+          <w:bCs/>
+          <w:color w:val="0E3AF6"/>
+        </w:rPr>
+        <w:t>Modifier</w:t>
+      </w:r>
+      <w:r>
+        <w:rPr>
+          <w:rFonts w:ascii="Arial" w:hAnsi="Arial" w:cs="Arial"/>
+          <w:color w:val="0E3AF6"/>
+        </w:rPr>
+        <w:t xml:space="preserve"> </w:t>
+      </w:r>
+      <w:r>
+        <w:rPr>
+          <w:rFonts w:ascii="Arial" w:hAnsi="Arial" w:cs="Arial"/>
+          <w:color w:val="000000" w:themeColor="text1"/>
+        </w:rPr>
+        <w:t>pour changer ses informations personnelles.</w:t>
+      </w:r>
+    </w:p>
+    <w:p>
+      <w:pPr>
+        <w:rPr>
+          <w:rFonts w:ascii="Arial" w:hAnsi="Arial" w:cs="Arial"/>
+          <w:b/>
+          <w:bCs/>
+          <w:sz w:val="28"/>
+          <w:szCs w:val="28"/>
+        </w:rPr>
+      </w:pPr>
+      <w:r>
+        <w:rPr>
+          <w:rFonts w:ascii="Arial" w:hAnsi="Arial" w:cs="Arial"/>
+          <w:b/>
+          <w:bCs/>
+          <w:noProof/>
+          <w:sz w:val="28"/>
+          <w:szCs w:val="28"/>
+        </w:rPr>
+        <w:drawing>
+          <wp:anchor distT="0" distB="0" distL="114300" distR="114300" simplePos="0" relativeHeight="251671552" behindDoc="0" locked="0" layoutInCell="1" allowOverlap="1" wp14:anchorId="5E8CDBA8" wp14:editId="147619CE">
+            <wp:simplePos x="0" y="0"/>
+            <wp:positionH relativeFrom="margin">
+              <wp:align>center</wp:align>
+            </wp:positionH>
+            <wp:positionV relativeFrom="paragraph">
+              <wp:posOffset>8890</wp:posOffset>
+            </wp:positionV>
+            <wp:extent cx="4420870" cy="3414395"/>
+            <wp:effectExtent l="0" t="0" r="0" b="0"/>
+            <wp:wrapSquare wrapText="bothSides"/>
+            <wp:docPr id="13" name="Image 13"/>
+            <wp:cNvGraphicFramePr>
+              <a:graphicFrameLocks xmlns:a="http://schemas.openxmlformats.org/drawingml/2006/main" noChangeAspect="1"/>
+            </wp:cNvGraphicFramePr>
+            <a:graphic xmlns:a="http://schemas.openxmlformats.org/drawingml/2006/main">
+              <a:graphicData uri="http://schemas.openxmlformats.org/drawingml/2006/picture">
+                <pic:pic xmlns:pic="http://schemas.openxmlformats.org/drawingml/2006/picture">
+                  <pic:nvPicPr>
+                    <pic:cNvPr id="0" name="Picture 4"/>
+                    <pic:cNvPicPr>
+                      <a:picLocks noChangeAspect="1" noChangeArrowheads="1"/>
+                    </pic:cNvPicPr>
+                  </pic:nvPicPr>
+                  <pic:blipFill>
+                    <a:blip r:embed="rId21">
+                      <a:extLst>
+                        <a:ext uri="{28A0092B-C50C-407E-A947-70E740481C1C}">
+                          <a14:useLocalDpi xmlns:a14="http://schemas.microsoft.com/office/drawing/2010/main" val="0"/>
+                        </a:ext>
+                      </a:extLst>
+                    </a:blip>
+                    <a:srcRect/>
+                    <a:stretch>
+                      <a:fillRect/>
+                    </a:stretch>
+                  </pic:blipFill>
+                  <pic:spPr bwMode="auto">
+                    <a:xfrm>
+                      <a:off x="0" y="0"/>
+                      <a:ext cx="4420870" cy="3414395"/>
+                    </a:xfrm>
+                    <a:prstGeom prst="rect">
+                      <a:avLst/>
+                    </a:prstGeom>
+                    <a:noFill/>
+                    <a:ln>
+                      <a:noFill/>
+                    </a:ln>
+                  </pic:spPr>
+                </pic:pic>
+              </a:graphicData>
+            </a:graphic>
+            <wp14:sizeRelH relativeFrom="margin">
+              <wp14:pctWidth>0</wp14:pctWidth>
+            </wp14:sizeRelH>
+            <wp14:sizeRelV relativeFrom="margin">
+              <wp14:pctHeight>0</wp14:pctHeight>
+            </wp14:sizeRelV>
+          </wp:anchor>
+        </w:drawing>
+      </w:r>
+    </w:p>
+    <w:p>
+      <w:pPr>
+        <w:jc w:val="both"/>
+        <w:rPr>
+          <w:rFonts w:ascii="Arial" w:hAnsi="Arial" w:cs="Arial"/>
+        </w:rPr>
+      </w:pPr>
+    </w:p>
+    <w:p>
+      <w:pPr>
+        <w:jc w:val="both"/>
+        <w:rPr>
+          <w:rFonts w:ascii="Arial" w:hAnsi="Arial" w:cs="Arial"/>
+        </w:rPr>
+      </w:pPr>
+    </w:p>
+    <w:p>
+      <w:pPr>
+        <w:jc w:val="both"/>
+        <w:rPr>
+          <w:rFonts w:ascii="Arial" w:hAnsi="Arial" w:cs="Arial"/>
+        </w:rPr>
+      </w:pPr>
+    </w:p>
+    <w:p>
+      <w:pPr>
+        <w:jc w:val="both"/>
+        <w:rPr>
+          <w:rFonts w:ascii="Arial" w:hAnsi="Arial" w:cs="Arial"/>
+        </w:rPr>
+      </w:pPr>
+    </w:p>
+    <w:p>
+      <w:pPr>
+        <w:jc w:val="both"/>
+        <w:rPr>
+          <w:rFonts w:ascii="Arial" w:hAnsi="Arial" w:cs="Arial"/>
+        </w:rPr>
+      </w:pPr>
+    </w:p>
+    <w:p>
+      <w:pPr>
+        <w:jc w:val="both"/>
+        <w:rPr>
+          <w:rFonts w:ascii="Arial" w:hAnsi="Arial" w:cs="Arial"/>
+        </w:rPr>
+      </w:pPr>
+    </w:p>
+    <w:p>
+      <w:pPr>
+        <w:jc w:val="both"/>
+        <w:rPr>
+          <w:rFonts w:ascii="Arial" w:hAnsi="Arial" w:cs="Arial"/>
+        </w:rPr>
+      </w:pPr>
+    </w:p>
+    <w:p>
+      <w:pPr>
+        <w:jc w:val="both"/>
+        <w:rPr>
+          <w:rFonts w:ascii="Arial" w:hAnsi="Arial" w:cs="Arial"/>
+        </w:rPr>
+      </w:pPr>
+    </w:p>
+    <w:p>
+      <w:pPr>
+        <w:jc w:val="both"/>
+        <w:rPr>
+          <w:rFonts w:ascii="Arial" w:hAnsi="Arial" w:cs="Arial"/>
+        </w:rPr>
+      </w:pPr>
+    </w:p>
+    <w:p>
+      <w:pPr>
+        <w:jc w:val="both"/>
+        <w:rPr>
+          <w:rFonts w:ascii="Arial" w:hAnsi="Arial" w:cs="Arial"/>
+        </w:rPr>
+      </w:pPr>
+    </w:p>
+    <w:p>
+      <w:pPr>
+        <w:jc w:val="both"/>
+        <w:rPr>
+          <w:rFonts w:ascii="Arial" w:hAnsi="Arial" w:cs="Arial"/>
+        </w:rPr>
+      </w:pPr>
+    </w:p>
+    <w:p>
+      <w:pPr>
+        <w:jc w:val="both"/>
+        <w:rPr>
+          <w:rFonts w:ascii="Arial" w:hAnsi="Arial" w:cs="Arial"/>
+        </w:rPr>
+      </w:pPr>
+    </w:p>
+    <w:p>
+      <w:pPr>
+        <w:jc w:val="both"/>
+        <w:rPr>
+          <w:rFonts w:ascii="Arial" w:hAnsi="Arial" w:cs="Arial"/>
+        </w:rPr>
+      </w:pPr>
+      <w:r>
+        <w:rPr>
+          <w:rFonts w:ascii="Arial" w:hAnsi="Arial" w:cs="Arial"/>
+          <w:noProof/>
+        </w:rPr>
+        <w:drawing>
+          <wp:anchor distT="0" distB="0" distL="114300" distR="114300" simplePos="0" relativeHeight="251672576" behindDoc="0" locked="0" layoutInCell="1" allowOverlap="1" wp14:anchorId="057FF521" wp14:editId="49D133D2">
+            <wp:simplePos x="0" y="0"/>
+            <wp:positionH relativeFrom="margin">
+              <wp:align>center</wp:align>
+            </wp:positionH>
+            <wp:positionV relativeFrom="paragraph">
+              <wp:posOffset>168275</wp:posOffset>
+            </wp:positionV>
+            <wp:extent cx="4428490" cy="3423920"/>
+            <wp:effectExtent l="0" t="0" r="0" b="5080"/>
+            <wp:wrapSquare wrapText="bothSides"/>
+            <wp:docPr id="14" name="Image 14" descr="Une image contenant table&#10;&#10;Description générée automatiquement"/>
+            <wp:cNvGraphicFramePr>
+              <a:graphicFrameLocks xmlns:a="http://schemas.openxmlformats.org/drawingml/2006/main" noChangeAspect="1"/>
+            </wp:cNvGraphicFramePr>
+            <a:graphic xmlns:a="http://schemas.openxmlformats.org/drawingml/2006/main">
+              <a:graphicData uri="http://schemas.openxmlformats.org/drawingml/2006/picture">
+                <pic:pic xmlns:pic="http://schemas.openxmlformats.org/drawingml/2006/picture">
+                  <pic:nvPicPr>
+                    <pic:cNvPr id="14" name="Image 14" descr="Une image contenant table&#10;&#10;Description générée automatiquement"/>
+                    <pic:cNvPicPr>
+                      <a:picLocks noChangeAspect="1" noChangeArrowheads="1"/>
+                    </pic:cNvPicPr>
+                  </pic:nvPicPr>
+                  <pic:blipFill>
+                    <a:blip r:embed="rId22">
+                      <a:extLst>
+                        <a:ext uri="{28A0092B-C50C-407E-A947-70E740481C1C}">
+                          <a14:useLocalDpi xmlns:a14="http://schemas.microsoft.com/office/drawing/2010/main" val="0"/>
+                        </a:ext>
+                      </a:extLst>
+                    </a:blip>
+                    <a:srcRect/>
+                    <a:stretch>
+                      <a:fillRect/>
+                    </a:stretch>
+                  </pic:blipFill>
+                  <pic:spPr bwMode="auto">
+                    <a:xfrm>
+                      <a:off x="0" y="0"/>
+                      <a:ext cx="4428490" cy="3423920"/>
+                    </a:xfrm>
+                    <a:prstGeom prst="rect">
+                      <a:avLst/>
+                    </a:prstGeom>
+                    <a:noFill/>
+                    <a:ln>
+                      <a:noFill/>
+                    </a:ln>
+                  </pic:spPr>
+                </pic:pic>
+              </a:graphicData>
+            </a:graphic>
+            <wp14:sizeRelH relativeFrom="margin">
+              <wp14:pctWidth>0</wp14:pctWidth>
+            </wp14:sizeRelH>
+            <wp14:sizeRelV relativeFrom="margin">
+              <wp14:pctHeight>0</wp14:pctHeight>
+            </wp14:sizeRelV>
+          </wp:anchor>
+        </w:drawing>
+      </w:r>
+    </w:p>
+    <w:p>
+      <w:pPr>
+        <w:jc w:val="both"/>
+        <w:rPr>
+          <w:rFonts w:ascii="Arial" w:hAnsi="Arial" w:cs="Arial"/>
+        </w:rPr>
+      </w:pPr>
+    </w:p>
+    <w:p>
+      <w:pPr>
+        <w:jc w:val="both"/>
+        <w:rPr>
+          <w:rFonts w:ascii="Arial" w:hAnsi="Arial" w:cs="Arial"/>
+        </w:rPr>
+      </w:pPr>
+    </w:p>
+    <w:p>
+      <w:pPr>
+        <w:jc w:val="both"/>
+        <w:rPr>
+          <w:rFonts w:ascii="Arial" w:hAnsi="Arial" w:cs="Arial"/>
+        </w:rPr>
+      </w:pPr>
+    </w:p>
+    <w:p>
+      <w:pPr>
+        <w:jc w:val="both"/>
+        <w:rPr>
+          <w:rFonts w:ascii="Arial" w:hAnsi="Arial" w:cs="Arial"/>
+        </w:rPr>
+      </w:pPr>
+    </w:p>
+    <w:p>
+      <w:pPr>
+        <w:jc w:val="both"/>
+        <w:rPr>
+          <w:rFonts w:ascii="Arial" w:hAnsi="Arial" w:cs="Arial"/>
+        </w:rPr>
+      </w:pPr>
+    </w:p>
+    <w:p>
+      <w:pPr>
+        <w:jc w:val="both"/>
+        <w:rPr>
+          <w:rFonts w:ascii="Arial" w:hAnsi="Arial" w:cs="Arial"/>
+        </w:rPr>
+      </w:pPr>
+    </w:p>
+    <w:p>
+      <w:pPr>
+        <w:jc w:val="both"/>
+        <w:rPr>
+          <w:rFonts w:ascii="Arial" w:hAnsi="Arial" w:cs="Arial"/>
+        </w:rPr>
+      </w:pPr>
+    </w:p>
+    <w:p>
+      <w:pPr>
+        <w:jc w:val="both"/>
+        <w:rPr>
+          <w:rFonts w:ascii="Arial" w:hAnsi="Arial" w:cs="Arial"/>
+        </w:rPr>
+      </w:pPr>
+    </w:p>
+    <w:p>
+      <w:pPr>
+        <w:jc w:val="both"/>
+        <w:rPr>
+          <w:rFonts w:ascii="Arial" w:hAnsi="Arial" w:cs="Arial"/>
+        </w:rPr>
+      </w:pPr>
+    </w:p>
+    <w:p>
+      <w:pPr>
+        <w:jc w:val="both"/>
+        <w:rPr>
+          <w:rFonts w:ascii="Arial" w:hAnsi="Arial" w:cs="Arial"/>
+        </w:rPr>
+      </w:pPr>
+    </w:p>
+    <w:p>
+      <w:pPr>
+        <w:jc w:val="both"/>
+        <w:rPr>
+          <w:rFonts w:ascii="Arial" w:hAnsi="Arial" w:cs="Arial"/>
+        </w:rPr>
+      </w:pPr>
+    </w:p>
+    <w:p>
+      <w:pPr>
+        <w:jc w:val="both"/>
+        <w:rPr>
+          <w:rFonts w:ascii="Arial" w:hAnsi="Arial" w:cs="Arial"/>
+        </w:rPr>
+      </w:pPr>
+    </w:p>
+    <w:p>
+      <w:pPr>
+        <w:jc w:val="both"/>
+        <w:rPr>
+          <w:rFonts w:ascii="Arial" w:hAnsi="Arial" w:cs="Arial"/>
+        </w:rPr>
+      </w:pPr>
+      <w:r>
+        <w:rPr>
+          <w:rFonts w:ascii="Arial" w:hAnsi="Arial" w:cs="Arial"/>
+        </w:rPr>
+        <w:lastRenderedPageBreak/>
+        <w:t>Sur votre page profil vous aurez aussi accès à vos propres productions, elle pourront être modifiées ou supprimées depuis cette page :</w:t>
+      </w:r>
+    </w:p>
+    <w:p>
+      <w:pPr>
+        <w:jc w:val="both"/>
+        <w:rPr>
+          <w:rFonts w:ascii="Arial" w:hAnsi="Arial" w:cs="Arial"/>
+        </w:rPr>
+      </w:pPr>
+      <w:r>
+        <w:rPr>
+          <w:rFonts w:ascii="Arial" w:hAnsi="Arial" w:cs="Arial"/>
+          <w:noProof/>
+        </w:rPr>
+        <w:drawing>
+          <wp:anchor distT="0" distB="0" distL="114300" distR="114300" simplePos="0" relativeHeight="251677696" behindDoc="0" locked="0" layoutInCell="1" allowOverlap="1" wp14:anchorId="0F2E2D48" wp14:editId="2AA3582B">
+            <wp:simplePos x="0" y="0"/>
+            <wp:positionH relativeFrom="margin">
+              <wp:posOffset>743664</wp:posOffset>
+            </wp:positionH>
+            <wp:positionV relativeFrom="paragraph">
+              <wp:posOffset>11569</wp:posOffset>
+            </wp:positionV>
+            <wp:extent cx="4486444" cy="3267986"/>
+            <wp:effectExtent l="0" t="0" r="0" b="8890"/>
+            <wp:wrapSquare wrapText="bothSides"/>
+            <wp:docPr id="19" name="Image 19"/>
+            <wp:cNvGraphicFramePr>
+              <a:graphicFrameLocks xmlns:a="http://schemas.openxmlformats.org/drawingml/2006/main" noChangeAspect="1"/>
+            </wp:cNvGraphicFramePr>
+            <a:graphic xmlns:a="http://schemas.openxmlformats.org/drawingml/2006/main">
+              <a:graphicData uri="http://schemas.openxmlformats.org/drawingml/2006/picture">
+                <pic:pic xmlns:pic="http://schemas.openxmlformats.org/drawingml/2006/picture">
+                  <pic:nvPicPr>
+                    <pic:cNvPr id="0" name="Picture 10"/>
+                    <pic:cNvPicPr>
+                      <a:picLocks noChangeAspect="1" noChangeArrowheads="1"/>
+                    </pic:cNvPicPr>
+                  </pic:nvPicPr>
+                  <pic:blipFill>
+                    <a:blip r:embed="rId23">
+                      <a:extLst>
+                        <a:ext uri="{28A0092B-C50C-407E-A947-70E740481C1C}">
+                          <a14:useLocalDpi xmlns:a14="http://schemas.microsoft.com/office/drawing/2010/main" val="0"/>
+                        </a:ext>
+                      </a:extLst>
+                    </a:blip>
+                    <a:srcRect/>
+                    <a:stretch>
+                      <a:fillRect/>
+                    </a:stretch>
+                  </pic:blipFill>
+                  <pic:spPr bwMode="auto">
+                    <a:xfrm>
+                      <a:off x="0" y="0"/>
+                      <a:ext cx="4487690" cy="3268894"/>
+                    </a:xfrm>
+                    <a:prstGeom prst="rect">
+                      <a:avLst/>
+                    </a:prstGeom>
+                    <a:noFill/>
+                    <a:ln>
+                      <a:noFill/>
+                    </a:ln>
+                  </pic:spPr>
+                </pic:pic>
+              </a:graphicData>
+            </a:graphic>
+            <wp14:sizeRelH relativeFrom="margin">
+              <wp14:pctWidth>0</wp14:pctWidth>
+            </wp14:sizeRelH>
+            <wp14:sizeRelV relativeFrom="margin">
+              <wp14:pctHeight>0</wp14:pctHeight>
+            </wp14:sizeRelV>
+          </wp:anchor>
+        </w:drawing>
+      </w:r>
+    </w:p>
+    <w:p>
+      <w:pPr>
+        <w:jc w:val="both"/>
+        <w:rPr>
+          <w:rFonts w:ascii="Arial" w:hAnsi="Arial" w:cs="Arial"/>
+        </w:rPr>
+      </w:pPr>
+    </w:p>
+    <w:p>
+      <w:pPr>
+        <w:jc w:val="both"/>
+        <w:rPr>
+          <w:rFonts w:ascii="Arial" w:hAnsi="Arial" w:cs="Arial"/>
+        </w:rPr>
+      </w:pPr>
+    </w:p>
+    <w:p>
+      <w:pPr>
+        <w:jc w:val="both"/>
+        <w:rPr>
+          <w:rFonts w:ascii="Arial" w:hAnsi="Arial" w:cs="Arial"/>
+        </w:rPr>
+      </w:pPr>
+    </w:p>
+    <w:p>
+      <w:pPr>
+        <w:jc w:val="both"/>
+        <w:rPr>
+          <w:rFonts w:ascii="Arial" w:hAnsi="Arial" w:cs="Arial"/>
+        </w:rPr>
+      </w:pPr>
+    </w:p>
+    <w:p>
+      <w:pPr>
+        <w:jc w:val="both"/>
+        <w:rPr>
+          <w:rFonts w:ascii="Arial" w:hAnsi="Arial" w:cs="Arial"/>
+        </w:rPr>
+      </w:pPr>
+    </w:p>
+    <w:p>
+      <w:pPr>
+        <w:jc w:val="both"/>
+        <w:rPr>
+          <w:rFonts w:ascii="Arial" w:hAnsi="Arial" w:cs="Arial"/>
+        </w:rPr>
+      </w:pPr>
+    </w:p>
+    <w:p>
+      <w:pPr>
+        <w:jc w:val="both"/>
+        <w:rPr>
+          <w:rFonts w:ascii="Arial" w:hAnsi="Arial" w:cs="Arial"/>
+        </w:rPr>
+      </w:pPr>
+    </w:p>
+    <w:p>
+      <w:pPr>
+        <w:jc w:val="both"/>
+        <w:rPr>
+          <w:rFonts w:ascii="Arial" w:hAnsi="Arial" w:cs="Arial"/>
+        </w:rPr>
+      </w:pPr>
+    </w:p>
+    <w:p>
+      <w:pPr>
+        <w:jc w:val="both"/>
+        <w:rPr>
+          <w:rFonts w:ascii="Arial" w:hAnsi="Arial" w:cs="Arial"/>
+        </w:rPr>
+      </w:pPr>
+    </w:p>
+    <w:p>
+      <w:pPr>
+        <w:jc w:val="both"/>
+        <w:rPr>
+          <w:rFonts w:ascii="Arial" w:hAnsi="Arial" w:cs="Arial"/>
+        </w:rPr>
+      </w:pPr>
+    </w:p>
+    <w:p>
+      <w:pPr>
+        <w:jc w:val="both"/>
+        <w:rPr>
+          <w:rFonts w:ascii="Arial" w:hAnsi="Arial" w:cs="Arial"/>
+        </w:rPr>
+      </w:pPr>
+    </w:p>
+    <w:p>
+      <w:pPr>
+        <w:jc w:val="both"/>
+        <w:rPr>
+          <w:rFonts w:ascii="Arial" w:hAnsi="Arial" w:cs="Arial"/>
+        </w:rPr>
+      </w:pPr>
+    </w:p>
+    <w:p>
+      <w:pPr>
+        <w:pStyle w:val="Sansinterligne"/>
+        <w:rPr>
+          <w:rFonts w:ascii="Arial" w:hAnsi="Arial" w:cs="Arial"/>
+        </w:rPr>
+      </w:pPr>
+      <w:r>
+        <w:rPr>
+          <w:rFonts w:ascii="Arial" w:hAnsi="Arial" w:cs="Arial"/>
+        </w:rPr>
+        <w:t xml:space="preserve">Sur la droite du tableau, il y aura un bouton </w:t>
+      </w:r>
+      <w:r>
+        <w:rPr>
+          <w:rFonts w:ascii="Arial" w:hAnsi="Arial" w:cs="Arial"/>
+          <w:b/>
+          <w:bCs/>
+          <w:color w:val="0E3AF6"/>
+        </w:rPr>
+        <w:t>Modifier</w:t>
+      </w:r>
+      <w:r>
+        <w:rPr>
+          <w:rFonts w:ascii="Arial" w:hAnsi="Arial" w:cs="Arial"/>
+          <w:color w:val="0E3AF6"/>
+        </w:rPr>
+        <w:t xml:space="preserve"> </w:t>
+      </w:r>
+      <w:r>
+        <w:rPr>
+          <w:rFonts w:ascii="Arial" w:hAnsi="Arial" w:cs="Arial"/>
+        </w:rPr>
+        <w:t xml:space="preserve">et un bouton </w:t>
+      </w:r>
+      <w:r>
+        <w:rPr>
+          <w:rFonts w:ascii="Arial" w:hAnsi="Arial" w:cs="Arial"/>
+          <w:b/>
+          <w:bCs/>
+          <w:color w:val="FF0000"/>
+        </w:rPr>
+        <w:t>Supprimer</w:t>
+      </w:r>
+      <w:r>
+        <w:rPr>
+          <w:rFonts w:ascii="Arial" w:hAnsi="Arial" w:cs="Arial"/>
+        </w:rPr>
+        <w:t>.</w:t>
+      </w:r>
+    </w:p>
+    <w:p>
+      <w:pPr>
+        <w:pStyle w:val="Sansinterligne"/>
+        <w:rPr>
+          <w:rFonts w:ascii="Arial" w:hAnsi="Arial" w:cs="Arial"/>
+          <w:i/>
+          <w:iCs/>
+          <w:color w:val="B8B8B8"/>
+          <w:sz w:val="18"/>
+          <w:szCs w:val="18"/>
+        </w:rPr>
+      </w:pPr>
+      <w:r>
+        <w:rPr>
+          <w:rFonts w:ascii="Arial" w:hAnsi="Arial" w:cs="Arial"/>
+          <w:i/>
+          <w:iCs/>
+          <w:color w:val="B8B8B8"/>
+          <w:sz w:val="18"/>
+          <w:szCs w:val="18"/>
+        </w:rPr>
+        <w:t>(</w:t>
+      </w:r>
+      <w:r>
+        <w:rPr>
+          <w:rFonts w:ascii="Arial" w:hAnsi="Arial" w:cs="Arial"/>
+          <w:i/>
+          <w:iCs/>
+          <w:color w:val="B8B8B8"/>
+          <w:sz w:val="18"/>
+          <w:szCs w:val="18"/>
+        </w:rPr>
+        <w:t>Le</w:t>
+      </w:r>
+      <w:r>
+        <w:rPr>
+          <w:rFonts w:ascii="Arial" w:hAnsi="Arial" w:cs="Arial"/>
+          <w:i/>
+          <w:iCs/>
+          <w:color w:val="B8B8B8"/>
+          <w:sz w:val="18"/>
+          <w:szCs w:val="18"/>
+        </w:rPr>
+        <w:t xml:space="preserve"> bouton supprimer n’apparaît pas sur la maquette)</w:t>
+      </w:r>
+    </w:p>
+    <w:p>
+      <w:pPr>
+        <w:pStyle w:val="Sansinterligne"/>
+        <w:rPr>
+          <w:rFonts w:ascii="Arial" w:hAnsi="Arial" w:cs="Arial"/>
+          <w:i/>
+          <w:iCs/>
+          <w:color w:val="B8B8B8"/>
+          <w:sz w:val="18"/>
+          <w:szCs w:val="18"/>
+        </w:rPr>
+      </w:pPr>
+    </w:p>
+    <w:p>
+      <w:pPr>
+        <w:pStyle w:val="Sansinterligne"/>
+        <w:rPr>
+          <w:rFonts w:ascii="Arial" w:hAnsi="Arial" w:cs="Arial"/>
+          <w:color w:val="000000" w:themeColor="text1"/>
+        </w:rPr>
+      </w:pPr>
+      <w:r>
+        <w:rPr>
+          <w:rFonts w:ascii="Arial" w:hAnsi="Arial" w:cs="Arial"/>
+          <w:color w:val="000000" w:themeColor="text1"/>
+        </w:rPr>
+        <w:t>La page de modification sera similaire à cela :</w:t>
+      </w:r>
+    </w:p>
+    <w:p>
+      <w:pPr>
+        <w:pStyle w:val="Sansinterligne"/>
+        <w:rPr>
+          <w:rFonts w:ascii="Arial" w:hAnsi="Arial" w:cs="Arial"/>
+          <w:color w:val="000000" w:themeColor="text1"/>
+        </w:rPr>
+      </w:pPr>
+    </w:p>
+    <w:p>
+      <w:pPr>
+        <w:jc w:val="both"/>
+        <w:rPr>
+          <w:rFonts w:ascii="Arial" w:hAnsi="Arial" w:cs="Arial"/>
+        </w:rPr>
+      </w:pPr>
+      <w:r>
+        <w:rPr>
+          <w:rFonts w:ascii="Arial" w:hAnsi="Arial" w:cs="Arial"/>
+          <w:noProof/>
+          <w:color w:val="000000" w:themeColor="text1"/>
+        </w:rPr>
+        <w:drawing>
+          <wp:anchor distT="0" distB="0" distL="114300" distR="114300" simplePos="0" relativeHeight="251678720" behindDoc="0" locked="0" layoutInCell="1" allowOverlap="1" wp14:anchorId="34B0678C" wp14:editId="0B3D779A">
+            <wp:simplePos x="0" y="0"/>
+            <wp:positionH relativeFrom="margin">
+              <wp:align>center</wp:align>
+            </wp:positionH>
+            <wp:positionV relativeFrom="paragraph">
+              <wp:posOffset>9856</wp:posOffset>
+            </wp:positionV>
+            <wp:extent cx="4407535" cy="3053080"/>
+            <wp:effectExtent l="0" t="0" r="0" b="0"/>
+            <wp:wrapSquare wrapText="bothSides"/>
+            <wp:docPr id="20" name="Image 20"/>
+            <wp:cNvGraphicFramePr>
+              <a:graphicFrameLocks xmlns:a="http://schemas.openxmlformats.org/drawingml/2006/main" noChangeAspect="1"/>
+            </wp:cNvGraphicFramePr>
+            <a:graphic xmlns:a="http://schemas.openxmlformats.org/drawingml/2006/main">
+              <a:graphicData uri="http://schemas.openxmlformats.org/drawingml/2006/picture">
+                <pic:pic xmlns:pic="http://schemas.openxmlformats.org/drawingml/2006/picture">
+                  <pic:nvPicPr>
+                    <pic:cNvPr id="0" name="Picture 11"/>
+                    <pic:cNvPicPr>
+                      <a:picLocks noChangeAspect="1" noChangeArrowheads="1"/>
+                    </pic:cNvPicPr>
+                  </pic:nvPicPr>
+                  <pic:blipFill>
+                    <a:blip r:embed="rId24">
+                      <a:extLst>
+                        <a:ext uri="{28A0092B-C50C-407E-A947-70E740481C1C}">
+                          <a14:useLocalDpi xmlns:a14="http://schemas.microsoft.com/office/drawing/2010/main" val="0"/>
+                        </a:ext>
+                      </a:extLst>
+                    </a:blip>
+                    <a:srcRect/>
+                    <a:stretch>
+                      <a:fillRect/>
+                    </a:stretch>
+                  </pic:blipFill>
+                  <pic:spPr bwMode="auto">
+                    <a:xfrm>
+                      <a:off x="0" y="0"/>
+                      <a:ext cx="4407535" cy="3053080"/>
+                    </a:xfrm>
+                    <a:prstGeom prst="rect">
+                      <a:avLst/>
+                    </a:prstGeom>
+                    <a:noFill/>
+                    <a:ln>
+                      <a:noFill/>
+                    </a:ln>
+                  </pic:spPr>
+                </pic:pic>
+              </a:graphicData>
+            </a:graphic>
+            <wp14:sizeRelH relativeFrom="margin">
+              <wp14:pctWidth>0</wp14:pctWidth>
+            </wp14:sizeRelH>
+            <wp14:sizeRelV relativeFrom="margin">
+              <wp14:pctHeight>0</wp14:pctHeight>
+            </wp14:sizeRelV>
+          </wp:anchor>
+        </w:drawing>
+      </w:r>
+    </w:p>
+    <w:p>
+      <w:pPr>
+        <w:jc w:val="both"/>
+        <w:rPr>
+          <w:rFonts w:ascii="Arial" w:hAnsi="Arial" w:cs="Arial"/>
+        </w:rPr>
+      </w:pPr>
+    </w:p>
+    <w:p>
+      <w:pPr>
+        <w:jc w:val="both"/>
+        <w:rPr>
+          <w:rFonts w:ascii="Arial" w:hAnsi="Arial" w:cs="Arial"/>
+        </w:rPr>
+      </w:pPr>
+    </w:p>
+    <w:p>
+      <w:pPr>
+        <w:jc w:val="both"/>
+        <w:rPr>
+          <w:rFonts w:ascii="Arial" w:hAnsi="Arial" w:cs="Arial"/>
+        </w:rPr>
+      </w:pPr>
+    </w:p>
+    <w:p>
+      <w:pPr>
+        <w:jc w:val="both"/>
+        <w:rPr>
+          <w:rFonts w:ascii="Arial" w:hAnsi="Arial" w:cs="Arial"/>
+        </w:rPr>
+      </w:pPr>
+    </w:p>
+    <w:p>
+      <w:pPr>
+        <w:jc w:val="both"/>
+        <w:rPr>
+          <w:rFonts w:ascii="Arial" w:hAnsi="Arial" w:cs="Arial"/>
+        </w:rPr>
+      </w:pPr>
+    </w:p>
+    <w:p>
+      <w:pPr>
+        <w:jc w:val="both"/>
+        <w:rPr>
+          <w:rFonts w:ascii="Arial" w:hAnsi="Arial" w:cs="Arial"/>
+        </w:rPr>
+      </w:pPr>
+    </w:p>
+    <w:p>
+      <w:pPr>
+        <w:jc w:val="both"/>
+        <w:rPr>
+          <w:rFonts w:ascii="Arial" w:hAnsi="Arial" w:cs="Arial"/>
+        </w:rPr>
+      </w:pPr>
+    </w:p>
+    <w:p>
+      <w:pPr>
+        <w:jc w:val="both"/>
+        <w:rPr>
+          <w:rFonts w:ascii="Arial" w:hAnsi="Arial" w:cs="Arial"/>
+        </w:rPr>
+      </w:pPr>
+    </w:p>
+    <w:p>
+      <w:pPr>
+        <w:jc w:val="both"/>
+        <w:rPr>
+          <w:rFonts w:ascii="Arial" w:hAnsi="Arial" w:cs="Arial"/>
+        </w:rPr>
+      </w:pPr>
+    </w:p>
+    <w:p>
+      <w:pPr>
+        <w:jc w:val="both"/>
+        <w:rPr>
+          <w:rFonts w:ascii="Arial" w:hAnsi="Arial" w:cs="Arial"/>
+        </w:rPr>
+      </w:pPr>
+    </w:p>
+    <w:p>
+      <w:pPr>
+        <w:jc w:val="both"/>
+        <w:rPr>
+          <w:rFonts w:ascii="Arial" w:hAnsi="Arial" w:cs="Arial"/>
+        </w:rPr>
+      </w:pPr>
+    </w:p>
+    <w:p>
+      <w:pPr>
+        <w:jc w:val="both"/>
+        <w:rPr>
+          <w:rFonts w:ascii="Arial" w:hAnsi="Arial" w:cs="Arial"/>
+        </w:rPr>
+      </w:pPr>
+    </w:p>
+    <w:p>
+      <w:pPr>
+        <w:jc w:val="both"/>
+        <w:rPr>
+          <w:rFonts w:ascii="Arial" w:hAnsi="Arial" w:cs="Arial"/>
+        </w:rPr>
+      </w:pPr>
+      <w:r>
+        <w:rPr>
+          <w:rFonts w:ascii="Arial" w:hAnsi="Arial" w:cs="Arial"/>
+        </w:rPr>
+        <w:t xml:space="preserve">Une fois les informations modifiées, il doit cliquer sur un bouton </w:t>
+      </w:r>
+      <w:r>
+        <w:rPr>
+          <w:rFonts w:ascii="Arial" w:hAnsi="Arial" w:cs="Arial"/>
+          <w:b/>
+          <w:bCs/>
+          <w:color w:val="00B050"/>
+        </w:rPr>
+        <w:t>C</w:t>
+      </w:r>
+      <w:r>
+        <w:rPr>
+          <w:rFonts w:ascii="Arial" w:hAnsi="Arial" w:cs="Arial"/>
+          <w:b/>
+          <w:bCs/>
+          <w:color w:val="00B050"/>
+        </w:rPr>
+        <w:t>onfirmer</w:t>
+      </w:r>
+      <w:r>
+        <w:rPr>
+          <w:rFonts w:ascii="Arial" w:hAnsi="Arial" w:cs="Arial"/>
+          <w:color w:val="00B050"/>
+        </w:rPr>
+        <w:t xml:space="preserve"> </w:t>
+      </w:r>
+      <w:r>
+        <w:rPr>
+          <w:rFonts w:ascii="Arial" w:hAnsi="Arial" w:cs="Arial"/>
+        </w:rPr>
+        <w:t>(n’apparaît pas sur les maquettes). Puis il est redirigé vers la page précédente.</w:t>
+      </w:r>
+    </w:p>
+    <w:p>
+      <w:pPr>
+        <w:rPr>
+          <w:rFonts w:ascii="Arial" w:hAnsi="Arial" w:cs="Arial"/>
+          <w:b/>
+          <w:bCs/>
+          <w:sz w:val="28"/>
+          <w:szCs w:val="28"/>
+        </w:rPr>
+      </w:pPr>
+      <w:r>
+        <w:rPr>
+          <w:rFonts w:ascii="Arial" w:hAnsi="Arial" w:cs="Arial"/>
+          <w:b/>
+          <w:bCs/>
+          <w:sz w:val="28"/>
+          <w:szCs w:val="28"/>
+        </w:rPr>
+        <w:lastRenderedPageBreak/>
+        <w:t xml:space="preserve">Vue </w:t>
+      </w:r>
+      <w:r>
+        <w:rPr>
+          <w:rFonts w:ascii="Arial" w:hAnsi="Arial" w:cs="Arial"/>
+          <w:b/>
+          <w:bCs/>
+          <w:sz w:val="28"/>
+          <w:szCs w:val="28"/>
+        </w:rPr>
+        <w:t>de la page mot de passe oublié :</w:t>
+      </w:r>
+      <w:r>
+        <w:rPr>
+          <w:rFonts w:ascii="Arial" w:hAnsi="Arial" w:cs="Arial"/>
+          <w:b/>
+          <w:bCs/>
+          <w:sz w:val="28"/>
+          <w:szCs w:val="28"/>
+        </w:rPr>
+        <w:t> </w:t>
+      </w:r>
+    </w:p>
+    <w:p>
+      <w:pPr>
+        <w:rPr>
+          <w:rFonts w:ascii="Arial" w:hAnsi="Arial" w:cs="Arial"/>
+          <w:b/>
+          <w:bCs/>
+          <w:color w:val="4472C4" w:themeColor="accent1"/>
+        </w:rPr>
+      </w:pPr>
+      <w:r>
+        <w:rPr>
+          <w:rFonts w:ascii="Arial" w:hAnsi="Arial" w:cs="Arial"/>
+          <w:noProof/>
+        </w:rPr>
+        <w:drawing>
+          <wp:anchor distT="0" distB="0" distL="114300" distR="114300" simplePos="0" relativeHeight="251673600" behindDoc="0" locked="0" layoutInCell="1" allowOverlap="1" wp14:anchorId="06C549F7" wp14:editId="39E0FBCC">
+            <wp:simplePos x="0" y="0"/>
+            <wp:positionH relativeFrom="margin">
+              <wp:align>left</wp:align>
+            </wp:positionH>
+            <wp:positionV relativeFrom="paragraph">
+              <wp:posOffset>630030</wp:posOffset>
+            </wp:positionV>
+            <wp:extent cx="2655570" cy="1770380"/>
+            <wp:effectExtent l="0" t="0" r="0" b="1270"/>
+            <wp:wrapSquare wrapText="bothSides"/>
+            <wp:docPr id="15" name="Image 15"/>
+            <wp:cNvGraphicFramePr>
+              <a:graphicFrameLocks xmlns:a="http://schemas.openxmlformats.org/drawingml/2006/main" noChangeAspect="1"/>
+            </wp:cNvGraphicFramePr>
+            <a:graphic xmlns:a="http://schemas.openxmlformats.org/drawingml/2006/main">
+              <a:graphicData uri="http://schemas.openxmlformats.org/drawingml/2006/picture">
+                <pic:pic xmlns:pic="http://schemas.openxmlformats.org/drawingml/2006/picture">
+                  <pic:nvPicPr>
+                    <pic:cNvPr id="0" name="Picture 6"/>
+                    <pic:cNvPicPr>
+                      <a:picLocks noChangeAspect="1" noChangeArrowheads="1"/>
+                    </pic:cNvPicPr>
+                  </pic:nvPicPr>
+                  <pic:blipFill>
+                    <a:blip r:embed="rId25">
+                      <a:extLst>
+                        <a:ext uri="{28A0092B-C50C-407E-A947-70E740481C1C}">
+                          <a14:useLocalDpi xmlns:a14="http://schemas.microsoft.com/office/drawing/2010/main" val="0"/>
+                        </a:ext>
+                      </a:extLst>
+                    </a:blip>
+                    <a:srcRect/>
+                    <a:stretch>
+                      <a:fillRect/>
+                    </a:stretch>
+                  </pic:blipFill>
+                  <pic:spPr bwMode="auto">
+                    <a:xfrm>
+                      <a:off x="0" y="0"/>
+                      <a:ext cx="2655570" cy="1770380"/>
+                    </a:xfrm>
+                    <a:prstGeom prst="rect">
+                      <a:avLst/>
+                    </a:prstGeom>
+                    <a:noFill/>
+                    <a:ln>
+                      <a:noFill/>
+                    </a:ln>
+                  </pic:spPr>
+                </pic:pic>
+              </a:graphicData>
+            </a:graphic>
+            <wp14:sizeRelH relativeFrom="margin">
+              <wp14:pctWidth>0</wp14:pctWidth>
+            </wp14:sizeRelH>
+            <wp14:sizeRelV relativeFrom="margin">
+              <wp14:pctHeight>0</wp14:pctHeight>
+            </wp14:sizeRelV>
+          </wp:anchor>
+        </w:drawing>
+      </w:r>
+      <w:r>
+        <w:rPr>
+          <w:rFonts w:ascii="Arial" w:hAnsi="Arial" w:cs="Arial"/>
+          <w:noProof/>
+        </w:rPr>
+        <w:drawing>
+          <wp:anchor distT="0" distB="0" distL="114300" distR="114300" simplePos="0" relativeHeight="251674624" behindDoc="0" locked="0" layoutInCell="1" allowOverlap="1" wp14:anchorId="514F9A69" wp14:editId="50DE6949">
+            <wp:simplePos x="0" y="0"/>
+            <wp:positionH relativeFrom="margin">
+              <wp:align>right</wp:align>
+            </wp:positionH>
+            <wp:positionV relativeFrom="paragraph">
+              <wp:posOffset>635773</wp:posOffset>
+            </wp:positionV>
+            <wp:extent cx="2736215" cy="1804670"/>
+            <wp:effectExtent l="0" t="0" r="6985" b="5080"/>
+            <wp:wrapSquare wrapText="bothSides"/>
+            <wp:docPr id="16" name="Image 16"/>
+            <wp:cNvGraphicFramePr>
+              <a:graphicFrameLocks xmlns:a="http://schemas.openxmlformats.org/drawingml/2006/main" noChangeAspect="1"/>
+            </wp:cNvGraphicFramePr>
+            <a:graphic xmlns:a="http://schemas.openxmlformats.org/drawingml/2006/main">
+              <a:graphicData uri="http://schemas.openxmlformats.org/drawingml/2006/picture">
+                <pic:pic xmlns:pic="http://schemas.openxmlformats.org/drawingml/2006/picture">
+                  <pic:nvPicPr>
+                    <pic:cNvPr id="0" name="Picture 7"/>
+                    <pic:cNvPicPr>
+                      <a:picLocks noChangeAspect="1" noChangeArrowheads="1"/>
+                    </pic:cNvPicPr>
+                  </pic:nvPicPr>
+                  <pic:blipFill>
+                    <a:blip r:embed="rId26">
+                      <a:extLst>
+                        <a:ext uri="{28A0092B-C50C-407E-A947-70E740481C1C}">
+                          <a14:useLocalDpi xmlns:a14="http://schemas.microsoft.com/office/drawing/2010/main" val="0"/>
+                        </a:ext>
+                      </a:extLst>
+                    </a:blip>
+                    <a:srcRect/>
+                    <a:stretch>
+                      <a:fillRect/>
+                    </a:stretch>
+                  </pic:blipFill>
+                  <pic:spPr bwMode="auto">
+                    <a:xfrm>
+                      <a:off x="0" y="0"/>
+                      <a:ext cx="2736215" cy="1804670"/>
+                    </a:xfrm>
+                    <a:prstGeom prst="rect">
+                      <a:avLst/>
+                    </a:prstGeom>
+                    <a:noFill/>
+                    <a:ln>
+                      <a:noFill/>
+                    </a:ln>
+                  </pic:spPr>
+                </pic:pic>
+              </a:graphicData>
+            </a:graphic>
+            <wp14:sizeRelH relativeFrom="margin">
+              <wp14:pctWidth>0</wp14:pctWidth>
+            </wp14:sizeRelH>
+            <wp14:sizeRelV relativeFrom="margin">
+              <wp14:pctHeight>0</wp14:pctHeight>
+            </wp14:sizeRelV>
+          </wp:anchor>
+        </w:drawing>
+      </w:r>
+      <w:r>
+        <w:rPr>
+          <w:rFonts w:ascii="Arial" w:hAnsi="Arial" w:cs="Arial"/>
+        </w:rPr>
+        <w:t xml:space="preserve">Si vous avez oublié votre mot de passe, ce n’est pas grave ! Une page dédiée à la récupération de votre mot de passe a été mise en place. Pour y accéder rendez-vous sur la page de connexion et cliquer sur </w:t>
+      </w:r>
+      <w:r>
+        <w:rPr>
+          <w:rFonts w:ascii="Arial" w:hAnsi="Arial" w:cs="Arial"/>
+          <w:b/>
+          <w:bCs/>
+          <w:color w:val="4472C4" w:themeColor="accent1"/>
+        </w:rPr>
+        <w:t>Mot de passe oublié</w:t>
+      </w:r>
+      <w:r>
+        <w:rPr>
+          <w:rFonts w:ascii="Arial" w:hAnsi="Arial" w:cs="Arial"/>
+          <w:b/>
+          <w:bCs/>
+          <w:color w:val="4472C4" w:themeColor="accent1"/>
+        </w:rPr>
+        <w:t>.</w:t>
+      </w:r>
+    </w:p>
+    <w:p>
+      <w:pPr>
+        <w:rPr>
+          <w:rFonts w:ascii="Arial" w:hAnsi="Arial" w:cs="Arial"/>
+        </w:rPr>
+      </w:pPr>
+    </w:p>
+    <w:p>
+      <w:pPr>
+        <w:rPr>
+          <w:rFonts w:ascii="Arial" w:hAnsi="Arial" w:cs="Arial"/>
+          <w:color w:val="000000" w:themeColor="text1"/>
+        </w:rPr>
+      </w:pPr>
+      <w:r>
+        <w:rPr>
+          <w:rFonts w:ascii="Arial" w:hAnsi="Arial" w:cs="Arial"/>
+        </w:rPr>
+        <w:t xml:space="preserve">Entrez votre nom d’utilisateur puis cliquer sur </w:t>
+      </w:r>
+      <w:r>
+        <w:rPr>
+          <w:rFonts w:ascii="Arial" w:hAnsi="Arial" w:cs="Arial"/>
+          <w:b/>
+          <w:bCs/>
+          <w:color w:val="17CB46"/>
+        </w:rPr>
+        <w:t>Réinitialiser</w:t>
+      </w:r>
+      <w:r>
+        <w:rPr>
+          <w:rFonts w:ascii="Arial" w:hAnsi="Arial" w:cs="Arial"/>
+          <w:color w:val="000000" w:themeColor="text1"/>
+        </w:rPr>
+        <w:t xml:space="preserve">. Ensuite vous serez redirigé vers la page de récupération qui vous donnera un mot de passe généré aléatoirement. Copier-coller le et vous aurez à nouveau accès à votre compte. Mais un mot de passe si complexe ne vous convient pas ? Pas de soucis, rendez-vous sur la page </w:t>
+      </w:r>
+      <w:r>
+        <w:rPr>
+          <w:rFonts w:ascii="Arial" w:hAnsi="Arial" w:cs="Arial"/>
+          <w:color w:val="000000" w:themeColor="text1"/>
+          <w:u w:val="single"/>
+        </w:rPr>
+        <w:t>profil</w:t>
+      </w:r>
+      <w:r>
+        <w:rPr>
+          <w:rFonts w:ascii="Arial" w:hAnsi="Arial" w:cs="Arial"/>
+          <w:color w:val="000000" w:themeColor="text1"/>
+        </w:rPr>
+        <w:t xml:space="preserve"> &gt; </w:t>
+      </w:r>
+      <w:r>
+        <w:rPr>
+          <w:rFonts w:ascii="Arial" w:hAnsi="Arial" w:cs="Arial"/>
+          <w:color w:val="000000" w:themeColor="text1"/>
+          <w:u w:val="single"/>
+        </w:rPr>
+        <w:t>mot de passe</w:t>
+      </w:r>
+      <w:r>
+        <w:rPr>
+          <w:rFonts w:ascii="Arial" w:hAnsi="Arial" w:cs="Arial"/>
+          <w:color w:val="000000" w:themeColor="text1"/>
+        </w:rPr>
+        <w:t xml:space="preserve"> &gt; </w:t>
+      </w:r>
+      <w:r>
+        <w:rPr>
+          <w:rFonts w:ascii="Arial" w:hAnsi="Arial" w:cs="Arial"/>
+          <w:color w:val="000000" w:themeColor="text1"/>
+          <w:u w:val="single"/>
+        </w:rPr>
+        <w:t>modifier mon mot de passe</w:t>
+      </w:r>
+      <w:r>
+        <w:rPr>
+          <w:rFonts w:ascii="Arial" w:hAnsi="Arial" w:cs="Arial"/>
+          <w:color w:val="000000" w:themeColor="text1"/>
+        </w:rPr>
+        <w:t>.</w:t>
+      </w:r>
+    </w:p>
+    <w:p>
+      <w:pPr>
+        <w:rPr>
+          <w:rFonts w:ascii="Arial" w:hAnsi="Arial" w:cs="Arial"/>
+          <w:color w:val="000000" w:themeColor="text1"/>
+        </w:rPr>
+      </w:pPr>
+      <w:r>
+        <w:rPr>
+          <w:rFonts w:ascii="Arial" w:hAnsi="Arial" w:cs="Arial"/>
+          <w:color w:val="000000" w:themeColor="text1"/>
+        </w:rPr>
+        <w:t>Une fois ici, vous pourrez changer votre mot de passe. Pour le modifier, il vous suffit de mettre votre mot de passe actuel et d’ensuite entrer le nouveau puis le confirmer.</w:t>
+      </w:r>
+    </w:p>
+    <w:p>
+      <w:pPr>
+        <w:rPr>
+          <w:rFonts w:ascii="Arial" w:hAnsi="Arial" w:cs="Arial"/>
+          <w:color w:val="000000" w:themeColor="text1"/>
+        </w:rPr>
+      </w:pPr>
+      <w:r>
+        <w:rPr>
+          <w:rFonts w:ascii="Arial" w:hAnsi="Arial" w:cs="Arial"/>
+          <w:color w:val="000000" w:themeColor="text1"/>
+        </w:rPr>
+        <w:t xml:space="preserve">Cliquez sur </w:t>
+      </w:r>
+      <w:r>
+        <w:rPr>
+          <w:rFonts w:ascii="Arial" w:hAnsi="Arial" w:cs="Arial"/>
+          <w:b/>
+          <w:bCs/>
+          <w:color w:val="0070C0"/>
+        </w:rPr>
+        <w:t>Changer</w:t>
+      </w:r>
+      <w:r>
+        <w:rPr>
+          <w:rFonts w:ascii="Arial" w:hAnsi="Arial" w:cs="Arial"/>
+          <w:color w:val="0070C0"/>
+        </w:rPr>
+        <w:t xml:space="preserve"> </w:t>
+      </w:r>
+      <w:r>
+        <w:rPr>
+          <w:rFonts w:ascii="Arial" w:hAnsi="Arial" w:cs="Arial"/>
+          <w:color w:val="000000" w:themeColor="text1"/>
+        </w:rPr>
+        <w:t>pour appliquer les modifications.</w:t>
+      </w:r>
+    </w:p>
+    <w:p>
+      <w:pPr>
+        <w:rPr>
+          <w:rFonts w:ascii="Arial" w:hAnsi="Arial" w:cs="Arial"/>
+          <w:color w:val="000000" w:themeColor="text1"/>
+        </w:rPr>
+      </w:pPr>
+      <w:r>
+        <w:rPr>
+          <w:rFonts w:ascii="Arial" w:hAnsi="Arial" w:cs="Arial"/>
+          <w:noProof/>
+          <w:color w:val="000000" w:themeColor="text1"/>
+        </w:rPr>
+        <w:drawing>
+          <wp:anchor distT="0" distB="0" distL="114300" distR="114300" simplePos="0" relativeHeight="251675648" behindDoc="0" locked="0" layoutInCell="1" allowOverlap="1" wp14:anchorId="6EEF3533" wp14:editId="51BC1454">
+            <wp:simplePos x="0" y="0"/>
+            <wp:positionH relativeFrom="margin">
+              <wp:posOffset>973455</wp:posOffset>
+            </wp:positionH>
+            <wp:positionV relativeFrom="paragraph">
+              <wp:posOffset>6267</wp:posOffset>
+            </wp:positionV>
+            <wp:extent cx="3813810" cy="2933700"/>
+            <wp:effectExtent l="0" t="0" r="0" b="0"/>
+            <wp:wrapSquare wrapText="bothSides"/>
+            <wp:docPr id="17" name="Image 17"/>
+            <wp:cNvGraphicFramePr>
+              <a:graphicFrameLocks xmlns:a="http://schemas.openxmlformats.org/drawingml/2006/main" noChangeAspect="1"/>
+            </wp:cNvGraphicFramePr>
+            <a:graphic xmlns:a="http://schemas.openxmlformats.org/drawingml/2006/main">
+              <a:graphicData uri="http://schemas.openxmlformats.org/drawingml/2006/picture">
+                <pic:pic xmlns:pic="http://schemas.openxmlformats.org/drawingml/2006/picture">
+                  <pic:nvPicPr>
+                    <pic:cNvPr id="0" name="Picture 8"/>
+                    <pic:cNvPicPr>
+                      <a:picLocks noChangeAspect="1" noChangeArrowheads="1"/>
+                    </pic:cNvPicPr>
+                  </pic:nvPicPr>
+                  <pic:blipFill>
+                    <a:blip r:embed="rId27">
+                      <a:extLst>
+                        <a:ext uri="{28A0092B-C50C-407E-A947-70E740481C1C}">
+                          <a14:useLocalDpi xmlns:a14="http://schemas.microsoft.com/office/drawing/2010/main" val="0"/>
+                        </a:ext>
+                      </a:extLst>
+                    </a:blip>
+                    <a:srcRect/>
+                    <a:stretch>
+                      <a:fillRect/>
+                    </a:stretch>
+                  </pic:blipFill>
+                  <pic:spPr bwMode="auto">
+                    <a:xfrm>
+                      <a:off x="0" y="0"/>
+                      <a:ext cx="3813810" cy="2933700"/>
+                    </a:xfrm>
+                    <a:prstGeom prst="rect">
+                      <a:avLst/>
+                    </a:prstGeom>
+                    <a:noFill/>
+                    <a:ln>
+                      <a:noFill/>
+                    </a:ln>
+                  </pic:spPr>
+                </pic:pic>
+              </a:graphicData>
+            </a:graphic>
+            <wp14:sizeRelH relativeFrom="margin">
+              <wp14:pctWidth>0</wp14:pctWidth>
+            </wp14:sizeRelH>
+            <wp14:sizeRelV relativeFrom="margin">
+              <wp14:pctHeight>0</wp14:pctHeight>
+            </wp14:sizeRelV>
+          </wp:anchor>
+        </w:drawing>
+      </w:r>
+    </w:p>
+    <w:p>
+      <w:pPr>
+        <w:rPr>
+          <w:rFonts w:ascii="Arial" w:hAnsi="Arial" w:cs="Arial"/>
+          <w:color w:val="000000" w:themeColor="text1"/>
+        </w:rPr>
+      </w:pPr>
+    </w:p>
+    <w:p>
+      <w:pPr>
+        <w:rPr>
+          <w:rFonts w:ascii="Arial" w:hAnsi="Arial" w:cs="Arial"/>
+          <w:color w:val="000000" w:themeColor="text1"/>
+        </w:rPr>
+      </w:pPr>
+    </w:p>
+    <w:p>
+      <w:pPr>
+        <w:rPr>
+          <w:rFonts w:ascii="Arial" w:hAnsi="Arial" w:cs="Arial"/>
+          <w:color w:val="000000" w:themeColor="text1"/>
+        </w:rPr>
+      </w:pPr>
+    </w:p>
+    <w:p>
+      <w:pPr>
+        <w:rPr>
+          <w:rFonts w:ascii="Arial" w:hAnsi="Arial" w:cs="Arial"/>
+          <w:color w:val="000000" w:themeColor="text1"/>
+        </w:rPr>
+      </w:pPr>
+    </w:p>
+    <w:p>
+      <w:pPr>
+        <w:rPr>
+          <w:rFonts w:ascii="Arial" w:hAnsi="Arial" w:cs="Arial"/>
+          <w:color w:val="000000" w:themeColor="text1"/>
+        </w:rPr>
+      </w:pPr>
+    </w:p>
+    <w:p>
+      <w:pPr>
+        <w:rPr>
+          <w:rFonts w:ascii="Arial" w:hAnsi="Arial" w:cs="Arial"/>
+          <w:color w:val="000000" w:themeColor="text1"/>
+        </w:rPr>
+      </w:pPr>
+    </w:p>
+    <w:p>
+      <w:pPr>
+        <w:rPr>
+          <w:rFonts w:ascii="Arial" w:hAnsi="Arial" w:cs="Arial"/>
+          <w:color w:val="000000" w:themeColor="text1"/>
+        </w:rPr>
+      </w:pPr>
+    </w:p>
+    <w:p>
+      <w:pPr>
+        <w:rPr>
+          <w:rFonts w:ascii="Arial" w:hAnsi="Arial" w:cs="Arial"/>
+          <w:color w:val="000000" w:themeColor="text1"/>
+        </w:rPr>
+      </w:pPr>
+    </w:p>
+    <w:p>
+      <w:pPr>
+        <w:rPr>
+          <w:rFonts w:ascii="Arial" w:hAnsi="Arial" w:cs="Arial"/>
+          <w:color w:val="000000" w:themeColor="text1"/>
+        </w:rPr>
+      </w:pPr>
+    </w:p>
+    <w:p>
+      <w:pPr>
+        <w:rPr>
+          <w:rFonts w:ascii="Arial" w:hAnsi="Arial" w:cs="Arial"/>
+          <w:color w:val="000000" w:themeColor="text1"/>
+        </w:rPr>
+      </w:pPr>
+    </w:p>
+    <w:p>
+      <w:pPr>
+        <w:rPr>
+          <w:rFonts w:ascii="Arial" w:hAnsi="Arial" w:cs="Arial"/>
+          <w:b/>
+          <w:bCs/>
+          <w:sz w:val="28"/>
+          <w:szCs w:val="28"/>
+        </w:rPr>
+      </w:pPr>
+      <w:bookmarkStart w:id="16" w:name="_Toc101852890"/>
+    </w:p>
+    <w:p>
+      <w:pPr>
+        <w:rPr>
+          <w:rFonts w:ascii="Arial" w:hAnsi="Arial" w:cs="Arial"/>
+          <w:b/>
+          <w:bCs/>
+          <w:sz w:val="28"/>
+          <w:szCs w:val="28"/>
+        </w:rPr>
+      </w:pPr>
+    </w:p>
+    <w:p>
+      <w:pPr>
+        <w:rPr>
+          <w:rFonts w:ascii="Arial" w:hAnsi="Arial" w:cs="Arial"/>
+          <w:b/>
+          <w:bCs/>
+          <w:sz w:val="28"/>
+          <w:szCs w:val="28"/>
+        </w:rPr>
+      </w:pPr>
+    </w:p>
+    <w:p>
+      <w:pPr>
+        <w:rPr>
+          <w:rFonts w:ascii="Arial" w:hAnsi="Arial" w:cs="Arial"/>
+          <w:b/>
+          <w:bCs/>
+          <w:sz w:val="28"/>
+          <w:szCs w:val="28"/>
+        </w:rPr>
+      </w:pPr>
+    </w:p>
+    <w:p>
+      <w:pPr>
+        <w:rPr>
+          <w:rFonts w:ascii="Arial" w:hAnsi="Arial" w:cs="Arial"/>
+          <w:b/>
+          <w:bCs/>
+          <w:sz w:val="28"/>
+          <w:szCs w:val="28"/>
+        </w:rPr>
+      </w:pPr>
+      <w:r>
+        <w:rPr>
+          <w:rFonts w:ascii="Arial" w:hAnsi="Arial" w:cs="Arial"/>
+          <w:b/>
+          <w:bCs/>
+          <w:sz w:val="28"/>
+          <w:szCs w:val="28"/>
+        </w:rPr>
+        <w:lastRenderedPageBreak/>
+        <w:t xml:space="preserve">Vue de la page </w:t>
+      </w:r>
+      <w:r>
+        <w:rPr>
+          <w:rFonts w:ascii="Arial" w:hAnsi="Arial" w:cs="Arial"/>
+          <w:b/>
+          <w:bCs/>
+          <w:sz w:val="28"/>
+          <w:szCs w:val="28"/>
+        </w:rPr>
+        <w:t>détaillée d’une production :</w:t>
+      </w:r>
+    </w:p>
+    <w:p>
+      <w:pPr>
+        <w:pStyle w:val="Sansinterligne"/>
+        <w:rPr>
+          <w:rFonts w:ascii="Arial" w:hAnsi="Arial" w:cs="Arial"/>
+          <w:b/>
+          <w:bCs/>
+          <w:color w:val="C45911" w:themeColor="accent2" w:themeShade="BF"/>
+        </w:rPr>
+      </w:pPr>
+      <w:r>
+        <w:rPr>
+          <w:rFonts w:ascii="Arial" w:hAnsi="Arial" w:cs="Arial"/>
+        </w:rPr>
+        <w:t xml:space="preserve">Vous pouvez accéder à une page détails pour une production, pour y accéder il faut tout d’abord aller sur la page de tri, puis cliquer sur </w:t>
+      </w:r>
+      <w:r>
+        <w:rPr>
+          <w:rFonts w:ascii="Arial" w:hAnsi="Arial" w:cs="Arial"/>
+          <w:b/>
+          <w:bCs/>
+          <w:color w:val="C45911" w:themeColor="accent2" w:themeShade="BF"/>
+        </w:rPr>
+        <w:t>Détails.</w:t>
+      </w:r>
+    </w:p>
+    <w:p>
+      <w:pPr>
+        <w:pStyle w:val="Sansinterligne"/>
+        <w:rPr>
+          <w:rFonts w:ascii="Arial" w:hAnsi="Arial" w:cs="Arial"/>
+          <w:color w:val="000000" w:themeColor="text1"/>
+        </w:rPr>
+      </w:pPr>
+      <w:r>
+        <w:rPr>
+          <w:rFonts w:ascii="Arial" w:hAnsi="Arial" w:cs="Arial"/>
+          <w:color w:val="000000" w:themeColor="text1"/>
+        </w:rPr>
+        <w:t>Une fois cela fait, vous serez redirigé sur cette page :</w:t>
+      </w:r>
+    </w:p>
+    <w:p>
+      <w:pPr>
+        <w:rPr>
+          <w:rFonts w:ascii="Arial" w:hAnsi="Arial" w:cs="Arial"/>
+          <w:color w:val="000000" w:themeColor="text1"/>
+        </w:rPr>
+      </w:pPr>
+      <w:r>
+        <w:rPr>
+          <w:rFonts w:ascii="Arial" w:hAnsi="Arial" w:cs="Arial"/>
+          <w:noProof/>
+          <w:color w:val="000000" w:themeColor="text1"/>
+        </w:rPr>
+        <w:drawing>
+          <wp:anchor distT="0" distB="0" distL="114300" distR="114300" simplePos="0" relativeHeight="251676672" behindDoc="0" locked="0" layoutInCell="1" allowOverlap="1" wp14:anchorId="67A8CA7D" wp14:editId="10385FB6">
+            <wp:simplePos x="0" y="0"/>
+            <wp:positionH relativeFrom="margin">
+              <wp:align>center</wp:align>
+            </wp:positionH>
+            <wp:positionV relativeFrom="paragraph">
+              <wp:posOffset>212808</wp:posOffset>
+            </wp:positionV>
+            <wp:extent cx="4369435" cy="3362960"/>
+            <wp:effectExtent l="0" t="0" r="0" b="8890"/>
+            <wp:wrapSquare wrapText="bothSides"/>
+            <wp:docPr id="18" name="Image 18"/>
+            <wp:cNvGraphicFramePr>
+              <a:graphicFrameLocks xmlns:a="http://schemas.openxmlformats.org/drawingml/2006/main" noChangeAspect="1"/>
+            </wp:cNvGraphicFramePr>
+            <a:graphic xmlns:a="http://schemas.openxmlformats.org/drawingml/2006/main">
+              <a:graphicData uri="http://schemas.openxmlformats.org/drawingml/2006/picture">
+                <pic:pic xmlns:pic="http://schemas.openxmlformats.org/drawingml/2006/picture">
+                  <pic:nvPicPr>
+                    <pic:cNvPr id="0" name="Picture 9"/>
+                    <pic:cNvPicPr>
+                      <a:picLocks noChangeAspect="1" noChangeArrowheads="1"/>
+                    </pic:cNvPicPr>
+                  </pic:nvPicPr>
+                  <pic:blipFill>
+                    <a:blip r:embed="rId28">
+                      <a:extLst>
+                        <a:ext uri="{28A0092B-C50C-407E-A947-70E740481C1C}">
+                          <a14:useLocalDpi xmlns:a14="http://schemas.microsoft.com/office/drawing/2010/main" val="0"/>
+                        </a:ext>
+                      </a:extLst>
+                    </a:blip>
+                    <a:srcRect/>
+                    <a:stretch>
+                      <a:fillRect/>
+                    </a:stretch>
+                  </pic:blipFill>
+                  <pic:spPr bwMode="auto">
+                    <a:xfrm>
+                      <a:off x="0" y="0"/>
+                      <a:ext cx="4369435" cy="3362960"/>
+                    </a:xfrm>
+                    <a:prstGeom prst="rect">
+                      <a:avLst/>
+                    </a:prstGeom>
+                    <a:noFill/>
+                    <a:ln>
+                      <a:noFill/>
+                    </a:ln>
+                  </pic:spPr>
+                </pic:pic>
+              </a:graphicData>
+            </a:graphic>
+            <wp14:sizeRelH relativeFrom="margin">
+              <wp14:pctWidth>0</wp14:pctWidth>
+            </wp14:sizeRelH>
+            <wp14:sizeRelV relativeFrom="margin">
+              <wp14:pctHeight>0</wp14:pctHeight>
+            </wp14:sizeRelV>
+          </wp:anchor>
+        </w:drawing>
+      </w:r>
+    </w:p>
+    <w:p>
+      <w:pPr>
+        <w:rPr>
+          <w:rFonts w:ascii="Arial" w:hAnsi="Arial" w:cs="Arial"/>
+        </w:rPr>
+      </w:pPr>
+    </w:p>
+    <w:p>
+      <w:pPr>
+        <w:rPr>
+          <w:rFonts w:ascii="Arial" w:hAnsi="Arial" w:cs="Arial"/>
+        </w:rPr>
+      </w:pPr>
+    </w:p>
+    <w:p>
+      <w:pPr>
+        <w:rPr>
+          <w:rFonts w:ascii="Arial" w:hAnsi="Arial" w:cs="Arial"/>
+        </w:rPr>
+      </w:pPr>
+    </w:p>
+    <w:p>
+      <w:pPr>
+        <w:rPr>
+          <w:rFonts w:ascii="Arial" w:hAnsi="Arial" w:cs="Arial"/>
+        </w:rPr>
+      </w:pPr>
+    </w:p>
+    <w:p>
+      <w:pPr>
+        <w:rPr>
+          <w:rFonts w:ascii="Arial" w:hAnsi="Arial" w:cs="Arial"/>
+        </w:rPr>
+      </w:pPr>
+    </w:p>
+    <w:p>
+      <w:pPr>
+        <w:rPr>
+          <w:rFonts w:ascii="Arial" w:hAnsi="Arial" w:cs="Arial"/>
+        </w:rPr>
+      </w:pPr>
+    </w:p>
+    <w:p>
+      <w:pPr>
+        <w:rPr>
+          <w:rFonts w:ascii="Arial" w:hAnsi="Arial" w:cs="Arial"/>
+        </w:rPr>
+      </w:pPr>
+    </w:p>
+    <w:p>
+      <w:pPr>
+        <w:rPr>
+          <w:rFonts w:ascii="Arial" w:hAnsi="Arial" w:cs="Arial"/>
+        </w:rPr>
+      </w:pPr>
+    </w:p>
+    <w:p>
+      <w:pPr>
+        <w:rPr>
+          <w:rFonts w:ascii="Arial" w:hAnsi="Arial" w:cs="Arial"/>
+        </w:rPr>
+      </w:pPr>
+    </w:p>
+    <w:p>
+      <w:pPr>
+        <w:rPr>
+          <w:rFonts w:ascii="Arial" w:hAnsi="Arial" w:cs="Arial"/>
+        </w:rPr>
+      </w:pPr>
+    </w:p>
+    <w:p>
+      <w:pPr>
+        <w:rPr>
+          <w:rFonts w:ascii="Arial" w:hAnsi="Arial" w:cs="Arial"/>
+        </w:rPr>
+      </w:pPr>
+    </w:p>
+    <w:p>
+      <w:pPr>
+        <w:rPr>
+          <w:rFonts w:ascii="Arial" w:hAnsi="Arial" w:cs="Arial"/>
+        </w:rPr>
+      </w:pPr>
+    </w:p>
+    <w:p>
+      <w:pPr>
+        <w:rPr>
+          <w:rFonts w:ascii="Arial" w:hAnsi="Arial" w:cs="Arial"/>
+        </w:rPr>
+      </w:pPr>
+    </w:p>
+    <w:p>
+      <w:pPr>
+        <w:rPr>
+          <w:rFonts w:ascii="Arial" w:hAnsi="Arial" w:cs="Arial"/>
+        </w:rPr>
+      </w:pPr>
+    </w:p>
+    <w:p>
+      <w:pPr>
+        <w:rPr>
+          <w:rFonts w:ascii="Arial" w:hAnsi="Arial" w:cs="Arial"/>
+        </w:rPr>
+      </w:pPr>
+      <w:r>
+        <w:rPr>
+          <w:rFonts w:ascii="Arial" w:hAnsi="Arial" w:cs="Arial"/>
+        </w:rPr>
+        <w:t>Vous aurez le titre, la description, la date de publication, la date de modification</w:t>
+      </w:r>
+      <w:r>
+        <w:rPr>
+          <w:rFonts w:ascii="Arial" w:hAnsi="Arial" w:cs="Arial"/>
+        </w:rPr>
+        <w:t>,</w:t>
+      </w:r>
+      <w:r>
+        <w:rPr>
+          <w:rFonts w:ascii="Arial" w:hAnsi="Arial" w:cs="Arial"/>
+        </w:rPr>
+        <w:t xml:space="preserve"> le nombre de likes/unlikes</w:t>
+      </w:r>
+      <w:r>
+        <w:rPr>
+          <w:rFonts w:ascii="Arial" w:hAnsi="Arial" w:cs="Arial"/>
+        </w:rPr>
+        <w:t xml:space="preserve"> et l’image en plein format.</w:t>
+      </w:r>
+      <w:r>
+        <w:rPr>
+          <w:rFonts w:ascii="Arial" w:hAnsi="Arial" w:cs="Arial"/>
+        </w:rPr>
+        <w:t xml:space="preserve"> Vous pourrez liker ou unliker la production depuis cette page aussi.</w:t>
+      </w:r>
+    </w:p>
+    <w:p>
+      <w:pPr>
+        <w:rPr>
+          <w:rFonts w:ascii="Arial" w:hAnsi="Arial" w:cs="Arial"/>
+        </w:rPr>
+      </w:pPr>
+      <w:r>
+        <w:rPr>
+          <w:rFonts w:ascii="Arial" w:hAnsi="Arial" w:cs="Arial"/>
+        </w:rPr>
+        <w:br w:type="page"/>
+      </w:r>
+    </w:p>
+    <w:p>
+      <w:pPr>
+        <w:pStyle w:val="Titre2"/>
+        <w:jc w:val="both"/>
+        <w:rPr>
+          <w:rFonts w:ascii="Arial" w:hAnsi="Arial" w:cs="Arial"/>
+          <w:sz w:val="28"/>
+          <w:szCs w:val="28"/>
+        </w:rPr>
+      </w:pPr>
+      <w:r>
+        <w:rPr>
+          <w:rFonts w:ascii="Arial" w:hAnsi="Arial" w:cs="Arial"/>
+          <w:sz w:val="28"/>
+          <w:szCs w:val="28"/>
+        </w:rPr>
+        <w:lastRenderedPageBreak/>
         <w:t>Généralités concernant l’implémentation</w:t>
       </w:r>
       <w:bookmarkEnd w:id="16"/>
@@ -6259,7 +8469,7 @@
                     </pic:cNvPicPr>
                   </pic:nvPicPr>
                   <pic:blipFill>
-                    <a:blip r:embed="rId18">
+                    <a:blip r:embed="rId29">
                       <a:extLst>
                         <a:ext uri="{28A0092B-C50C-407E-A947-70E740481C1C}">
                           <a14:useLocalDpi xmlns:a14="http://schemas.microsoft.com/office/drawing/2010/main" val="0"/>
@@ -6468,22 +8678,6 @@
     </w:p>
     <w:p>
       <w:pPr>
-        <w:jc w:val="both"/>
-        <w:rPr>
-          <w:rFonts w:ascii="Arial" w:hAnsi="Arial" w:cs="Arial"/>
-        </w:rPr>
-      </w:pPr>
-    </w:p>
-    <w:p>
-      <w:pPr>
-        <w:jc w:val="both"/>
-        <w:rPr>
-          <w:rFonts w:ascii="Arial" w:hAnsi="Arial" w:cs="Arial"/>
-        </w:rPr>
-      </w:pPr>
-    </w:p>
-    <w:p>
-      <w:pPr>
         <w:pStyle w:val="Titre2"/>
         <w:rPr>
           <w:rFonts w:ascii="Arial" w:hAnsi="Arial" w:cs="Arial"/>
@@ -6498,11 +8692,11 @@
           <w:sz w:val="28"/>
           <w:szCs w:val="28"/>
         </w:rPr>
+        <w:lastRenderedPageBreak/>
         <w:t>Librairie et outils externes</w:t>
       </w:r>
       <w:bookmarkEnd w:id="21"/>
     </w:p>
-    <w:p/>
     <w:p>
       <w:pPr>
         <w:rPr>
@@ -6542,13 +8736,12 @@
     </w:p>
     <w:p>
       <w:pPr>
-        <w:pStyle w:val="Sansinterligne"/>
         <w:rPr>
           <w:rFonts w:ascii="Arial" w:hAnsi="Arial" w:cs="Arial"/>
           <w:color w:val="538135" w:themeColor="accent6" w:themeShade="BF"/>
         </w:rPr>
       </w:pPr>
-      <w:hyperlink r:id="rId19" w:history="1">
+      <w:hyperlink r:id="rId30" w:history="1">
         <w:r>
           <w:rPr>
             <w:rStyle w:val="Lienhypertexte"/>
@@ -6562,8 +8755,8 @@
     <w:p>
       <w:pPr>
         <w:rPr>
-          <w:sz w:val="28"/>
-          <w:szCs w:val="28"/>
+          <w:rFonts w:ascii="Arial" w:hAnsi="Arial" w:cs="Arial"/>
+          <w:color w:val="538135" w:themeColor="accent6" w:themeShade="BF"/>
         </w:rPr>
       </w:pPr>
     </w:p>
@@ -6682,14 +8875,14 @@
           <w:color w:val="538135" w:themeColor="accent6" w:themeShade="BF"/>
         </w:rPr>
       </w:pPr>
-      <w:hyperlink r:id="rId20" w:history="1">
+      <w:hyperlink r:id="rId31" w:history="1">
         <w:r>
           <w:rPr>
             <w:rStyle w:val="Lienhypertexte"/>
             <w:rFonts w:ascii="Arial" w:hAnsi="Arial" w:cs="Arial"/>
             <w:color w:val="538135" w:themeColor="accent6" w:themeShade="BF"/>
           </w:rPr>
-          <w:t>https://drive.google.com/drive/folders/1n2Nhpf7nTXc3ONVK7JsgJ4A0flX00D83?usp=sharing</w:t>
+          <w:t>https://drive.google.com/drive/folders/17FCClQ5hmOzqo8URW41YZ6C-5nsCHW8k?usp=sharing</w:t>
         </w:r>
       </w:hyperlink>
     </w:p>
@@ -6813,7 +9006,7 @@
           <w:color w:val="538135" w:themeColor="accent6" w:themeShade="BF"/>
         </w:rPr>
       </w:pPr>
-      <w:hyperlink r:id="rId21" w:history="1">
+      <w:hyperlink r:id="rId32" w:history="1">
         <w:r>
           <w:rPr>
             <w:rStyle w:val="Lienhypertexte"/>
@@ -7013,8 +9206,8 @@
       </w:r>
     </w:p>
     <w:sectPr>
-      <w:headerReference w:type="default" r:id="rId22"/>
-      <w:footerReference w:type="default" r:id="rId23"/>
+      <w:headerReference w:type="default" r:id="rId33"/>
+      <w:footerReference w:type="default" r:id="rId34"/>
       <w:pgSz w:w="11906" w:h="16838"/>
       <w:pgMar w:top="1417" w:right="1417" w:bottom="1417" w:left="1417" w:header="708" w:footer="708" w:gutter="0"/>
       <w:pgNumType w:start="0"/>
@@ -8804,7 +10997,7 @@
   <w:style w:type="paragraph" w:default="1" w:styleId="Normal">
     <w:name w:val="Normal"/>
     <w:qFormat/>
-    <w:rsid w:val="006C3ECD"/>
+    <w:rsid w:val="00D16FF5"/>
   </w:style>
   <w:style w:type="paragraph" w:styleId="Titre1">
     <w:name w:val="heading 1"/>

</xml_diff>

<commit_message>
Push du 18.05.2022 à 15h30
</commit_message>
<xml_diff>
--- a/Documents/DocumentationTechnique/documentationTechnique.docx
+++ b/Documents/DocumentationTechnique/documentationTechnique.docx
@@ -3705,7 +3705,7 @@
                 <w:noProof/>
                 <w:webHidden/>
               </w:rPr>
-              <w:t>30</w:t>
+              <w:t>31</w:t>
             </w:r>
             <w:r>
               <w:rPr>
@@ -4919,7 +4919,25 @@
                 <w:b w:val="0"/>
                 <w:bCs w:val="0"/>
               </w:rPr>
-              <w:t>Pour les experts et le formateur par e-mail :</w:t>
+              <w:t xml:space="preserve">Pour les experts et le formateur par </w:t>
+            </w:r>
+            <w:proofErr w:type="gramStart"/>
+            <w:r>
+              <w:rPr>
+                <w:rFonts w:ascii="Arial" w:hAnsi="Arial" w:cs="Arial"/>
+                <w:b w:val="0"/>
+                <w:bCs w:val="0"/>
+              </w:rPr>
+              <w:t>e-mail</w:t>
+            </w:r>
+            <w:proofErr w:type="gramEnd"/>
+            <w:r>
+              <w:rPr>
+                <w:rFonts w:ascii="Arial" w:hAnsi="Arial" w:cs="Arial"/>
+                <w:b w:val="0"/>
+                <w:bCs w:val="0"/>
+              </w:rPr>
+              <w:t> :</w:t>
             </w:r>
           </w:p>
         </w:tc>
@@ -10534,12 +10552,14 @@
         </w:rPr>
         <w:t xml:space="preserve"> du site web. Je vais le combiner avec Bootstrap pour rendre </w:t>
       </w:r>
+      <w:proofErr w:type="gramStart"/>
       <w:r>
         <w:rPr>
           <w:rFonts w:ascii="Arial" w:hAnsi="Arial" w:cs="Arial"/>
         </w:rPr>
         <w:t>mon site responsive</w:t>
       </w:r>
+      <w:proofErr w:type="gramEnd"/>
       <w:r>
         <w:rPr>
           <w:rFonts w:ascii="Arial" w:hAnsi="Arial" w:cs="Arial"/>
@@ -14550,7 +14570,15 @@
           <w:rFonts w:ascii="Arial" w:hAnsi="Arial" w:cs="Arial"/>
           <w:color w:val="000000" w:themeColor="text1"/>
         </w:rPr>
-        <w:t xml:space="preserve">-&gt;) en sha256              </w:t>
+        <w:t xml:space="preserve">-&gt;) en sha256             </w:t>
+      </w:r>
+      <w:proofErr w:type="gramStart"/>
+      <w:r>
+        <w:rPr>
+          <w:rFonts w:ascii="Arial" w:hAnsi="Arial" w:cs="Arial"/>
+          <w:color w:val="000000" w:themeColor="text1"/>
+        </w:rPr>
+        <w:t xml:space="preserve"> </w:t>
       </w:r>
       <w:r>
         <w:rPr>
@@ -14559,6 +14587,7 @@
         </w:rPr>
         <w:t xml:space="preserve">  (</w:t>
       </w:r>
+      <w:proofErr w:type="gramEnd"/>
       <w:r>
         <w:rPr>
           <w:rFonts w:ascii="Arial" w:hAnsi="Arial" w:cs="Arial"/>
@@ -14654,12 +14683,21 @@
         </w:rPr>
         <w:t xml:space="preserve"> au site web, par vérification </w:t>
       </w:r>
-      <w:r>
-        <w:rPr>
-          <w:rFonts w:ascii="Arial" w:hAnsi="Arial" w:cs="Arial"/>
-          <w:color w:val="000000" w:themeColor="text1"/>
-        </w:rPr>
-        <w:t xml:space="preserve">d’email </w:t>
+      <w:proofErr w:type="gramStart"/>
+      <w:r>
+        <w:rPr>
+          <w:rFonts w:ascii="Arial" w:hAnsi="Arial" w:cs="Arial"/>
+          <w:color w:val="000000" w:themeColor="text1"/>
+        </w:rPr>
+        <w:t>d’email</w:t>
+      </w:r>
+      <w:proofErr w:type="gramEnd"/>
+      <w:r>
+        <w:rPr>
+          <w:rFonts w:ascii="Arial" w:hAnsi="Arial" w:cs="Arial"/>
+          <w:color w:val="000000" w:themeColor="text1"/>
+        </w:rPr>
+        <w:t xml:space="preserve"> </w:t>
       </w:r>
       <w:r>
         <w:rPr>
@@ -17853,6 +17891,7 @@
         </w:rPr>
         <w:t xml:space="preserve"> et appelle la fonction </w:t>
       </w:r>
+      <w:proofErr w:type="gramStart"/>
       <w:r>
         <w:rPr>
           <w:rFonts w:ascii="Arial" w:hAnsi="Arial" w:cs="Arial"/>
@@ -17862,6 +17901,7 @@
         <w:t>User::</w:t>
       </w:r>
       <w:proofErr w:type="spellStart"/>
+      <w:proofErr w:type="gramEnd"/>
       <w:r>
         <w:rPr>
           <w:rFonts w:ascii="Arial" w:hAnsi="Arial" w:cs="Arial"/>
@@ -17946,6 +17986,7 @@
         </w:rPr>
         <w:t xml:space="preserve"> et appelle la fonction </w:t>
       </w:r>
+      <w:proofErr w:type="gramStart"/>
       <w:r>
         <w:rPr>
           <w:rFonts w:ascii="Arial" w:hAnsi="Arial" w:cs="Arial"/>
@@ -17955,6 +17996,7 @@
         <w:t>User::</w:t>
       </w:r>
       <w:proofErr w:type="spellStart"/>
+      <w:proofErr w:type="gramEnd"/>
       <w:r>
         <w:rPr>
           <w:rFonts w:ascii="Arial" w:hAnsi="Arial" w:cs="Arial"/>
@@ -20765,11 +20807,16 @@
     </w:p>
     <w:p>
       <w:pPr>
-        <w:jc w:val="both"/>
-        <w:rPr>
-          <w:rFonts w:ascii="Arial" w:hAnsi="Arial" w:cs="Arial"/>
-        </w:rPr>
-      </w:pPr>
+        <w:rPr>
+          <w:rFonts w:ascii="Arial" w:hAnsi="Arial" w:cs="Arial"/>
+        </w:rPr>
+      </w:pPr>
+      <w:r>
+        <w:rPr>
+          <w:rFonts w:ascii="Arial" w:hAnsi="Arial" w:cs="Arial"/>
+        </w:rPr>
+        <w:br w:type="page"/>
+      </w:r>
     </w:p>
     <w:p>
       <w:pPr>
@@ -20793,6 +20840,7 @@
           <w:sz w:val="28"/>
           <w:szCs w:val="28"/>
         </w:rPr>
+        <w:lastRenderedPageBreak/>
         <w:t>Scénarios de test</w:t>
       </w:r>
       <w:r>
@@ -21100,7 +21148,6 @@
           <w:rFonts w:ascii="Arial" w:hAnsi="Arial" w:cs="Arial"/>
           <w:color w:val="000000" w:themeColor="text1"/>
         </w:rPr>
-        <w:lastRenderedPageBreak/>
         <w:t xml:space="preserve">Ces tests ont </w:t>
       </w:r>
       <w:r>

</xml_diff>